<commit_message>
1 de Junio 2023
</commit_message>
<xml_diff>
--- a/Manual de uso y mantenimiento AspiradO3.docx
+++ b/Manual de uso y mantenimiento AspiradO3.docx
@@ -808,13 +808,8 @@
               </w:rPr>
             </w:pPr>
             <w:r>
-              <w:t xml:space="preserve">Parla Mota, </w:t>
+              <w:t>Parla Mota, Raul</w:t>
             </w:r>
-            <w:proofErr w:type="spellStart"/>
-            <w:r>
-              <w:t>Raul</w:t>
-            </w:r>
-            <w:proofErr w:type="spellEnd"/>
             <w:r>
               <w:t xml:space="preserve"> </w:t>
             </w:r>
@@ -865,15 +860,7 @@
               </w:rPr>
             </w:pPr>
             <w:r>
-              <w:t xml:space="preserve">Riñón </w:t>
-            </w:r>
-            <w:proofErr w:type="spellStart"/>
-            <w:r>
-              <w:t>Reneo</w:t>
-            </w:r>
-            <w:proofErr w:type="spellEnd"/>
-            <w:r>
-              <w:t>, Alejandro</w:t>
+              <w:t>Riñón Reneo, Alejandro</w:t>
             </w:r>
             <w:r>
               <w:t xml:space="preserve"> </w:t>
@@ -1429,23 +1416,7 @@
           <w:rFonts w:asciiTheme="minorHAnsi" w:hAnsiTheme="minorHAnsi" w:cstheme="minorHAnsi"/>
           <w:color w:val="0070C0"/>
         </w:rPr>
-        <w:t xml:space="preserve">, </w:t>
-      </w:r>
-      <w:proofErr w:type="gramStart"/>
-      <w:r>
-        <w:rPr>
-          <w:rFonts w:asciiTheme="minorHAnsi" w:hAnsiTheme="minorHAnsi" w:cstheme="minorHAnsi"/>
-          <w:color w:val="0070C0"/>
-        </w:rPr>
-        <w:t>de acuerdo a</w:t>
-      </w:r>
-      <w:proofErr w:type="gramEnd"/>
-      <w:r>
-        <w:rPr>
-          <w:rFonts w:asciiTheme="minorHAnsi" w:hAnsiTheme="minorHAnsi" w:cstheme="minorHAnsi"/>
-          <w:color w:val="0070C0"/>
-        </w:rPr>
-        <w:t xml:space="preserve"> lo presentado en los requisitos para las ayudas de TFG y TFM subsección Hardware </w:t>
+        <w:t xml:space="preserve">, de acuerdo a lo presentado en los requisitos para las ayudas de TFG y TFM subsección Hardware </w:t>
       </w:r>
       <w:sdt>
         <w:sdtPr>
@@ -1708,39 +1679,14 @@
           <w:rFonts w:asciiTheme="minorHAnsi" w:hAnsiTheme="minorHAnsi" w:cstheme="minorHAnsi"/>
           <w:color w:val="0070C0"/>
         </w:rPr>
-        <w:t>ub del proyecto para tener los esquemáticos de ambos listos, en el caso de los PCB todos los ficheros acabados en .</w:t>
-      </w:r>
-      <w:proofErr w:type="spellStart"/>
-      <w:r>
-        <w:rPr>
-          <w:rFonts w:asciiTheme="minorHAnsi" w:hAnsiTheme="minorHAnsi" w:cstheme="minorHAnsi"/>
-          <w:color w:val="0070C0"/>
-        </w:rPr>
-        <w:t>gbr</w:t>
-      </w:r>
-      <w:proofErr w:type="spellEnd"/>
-      <w:r>
-        <w:rPr>
-          <w:rFonts w:asciiTheme="minorHAnsi" w:hAnsiTheme="minorHAnsi" w:cstheme="minorHAnsi"/>
-          <w:color w:val="0070C0"/>
-        </w:rPr>
-        <w:t xml:space="preserve"> bajo la carpeta “</w:t>
-      </w:r>
-      <w:proofErr w:type="spellStart"/>
-      <w:r>
-        <w:rPr>
-          <w:rFonts w:asciiTheme="minorHAnsi" w:hAnsiTheme="minorHAnsi" w:cstheme="minorHAnsi"/>
-          <w:color w:val="0070C0"/>
-        </w:rPr>
-        <w:t>Esquematicos</w:t>
-      </w:r>
-      <w:proofErr w:type="spellEnd"/>
-      <w:r>
-        <w:rPr>
-          <w:rFonts w:asciiTheme="minorHAnsi" w:hAnsiTheme="minorHAnsi" w:cstheme="minorHAnsi"/>
-          <w:color w:val="0070C0"/>
-        </w:rPr>
-        <w:t>\CircuiteriaESP32</w:t>
+        <w:t>ub del proyecto para tener los esquemáticos de ambos listos, en el caso de los PCB todos los ficheros acabados en .gbr bajo la carpeta “</w:t>
+      </w:r>
+      <w:r>
+        <w:rPr>
+          <w:rFonts w:asciiTheme="minorHAnsi" w:hAnsiTheme="minorHAnsi" w:cstheme="minorHAnsi"/>
+          <w:color w:val="0070C0"/>
+        </w:rPr>
+        <w:t>Esquematicos\CircuiteriaESP32</w:t>
       </w:r>
       <w:r>
         <w:rPr>
@@ -1754,39 +1700,7 @@
           <w:rFonts w:asciiTheme="minorHAnsi" w:hAnsiTheme="minorHAnsi" w:cstheme="minorHAnsi"/>
           <w:color w:val="0070C0"/>
         </w:rPr>
-        <w:t xml:space="preserve"> para </w:t>
-      </w:r>
-      <w:proofErr w:type="spellStart"/>
-      <w:r>
-        <w:rPr>
-          <w:rFonts w:asciiTheme="minorHAnsi" w:hAnsiTheme="minorHAnsi" w:cstheme="minorHAnsi"/>
-          <w:color w:val="0070C0"/>
-        </w:rPr>
-        <w:t>Ultimaker</w:t>
-      </w:r>
-      <w:proofErr w:type="spellEnd"/>
-      <w:r>
-        <w:rPr>
-          <w:rFonts w:asciiTheme="minorHAnsi" w:hAnsiTheme="minorHAnsi" w:cstheme="minorHAnsi"/>
-          <w:color w:val="0070C0"/>
-        </w:rPr>
-        <w:t xml:space="preserve"> Cura y los ficheros .</w:t>
-      </w:r>
-      <w:proofErr w:type="spellStart"/>
-      <w:r>
-        <w:rPr>
-          <w:rFonts w:asciiTheme="minorHAnsi" w:hAnsiTheme="minorHAnsi" w:cstheme="minorHAnsi"/>
-          <w:color w:val="0070C0"/>
-        </w:rPr>
-        <w:t>gcode</w:t>
-      </w:r>
-      <w:proofErr w:type="spellEnd"/>
-      <w:r>
-        <w:rPr>
-          <w:rFonts w:asciiTheme="minorHAnsi" w:hAnsiTheme="minorHAnsi" w:cstheme="minorHAnsi"/>
-          <w:color w:val="0070C0"/>
-        </w:rPr>
-        <w:t xml:space="preserve"> bajo el zip “Chasis3D”</w:t>
+        <w:t xml:space="preserve"> para Ultimaker Cura y los ficheros .gcode bajo el zip “Chasis3D”</w:t>
       </w:r>
       <w:r>
         <w:rPr>
@@ -1855,39 +1769,7 @@
           <w:rFonts w:asciiTheme="minorHAnsi" w:hAnsiTheme="minorHAnsi" w:cstheme="minorHAnsi"/>
           <w:color w:val="0070C0"/>
         </w:rPr>
-        <w:t xml:space="preserve">. Se recuerda que el Chasis en </w:t>
-      </w:r>
-      <w:proofErr w:type="spellStart"/>
-      <w:r>
-        <w:rPr>
-          <w:rFonts w:asciiTheme="minorHAnsi" w:hAnsiTheme="minorHAnsi" w:cstheme="minorHAnsi"/>
-          <w:color w:val="0070C0"/>
-        </w:rPr>
-        <w:t>FreeCad</w:t>
-      </w:r>
-      <w:proofErr w:type="spellEnd"/>
-      <w:r>
-        <w:rPr>
-          <w:rFonts w:asciiTheme="minorHAnsi" w:hAnsiTheme="minorHAnsi" w:cstheme="minorHAnsi"/>
-          <w:color w:val="0070C0"/>
-        </w:rPr>
-        <w:t xml:space="preserve"> está a escala 1:10, y a escala real en </w:t>
-      </w:r>
-      <w:proofErr w:type="spellStart"/>
-      <w:r>
-        <w:rPr>
-          <w:rFonts w:asciiTheme="minorHAnsi" w:hAnsiTheme="minorHAnsi" w:cstheme="minorHAnsi"/>
-          <w:color w:val="0070C0"/>
-        </w:rPr>
-        <w:t>Ultimaker</w:t>
-      </w:r>
-      <w:proofErr w:type="spellEnd"/>
-      <w:r>
-        <w:rPr>
-          <w:rFonts w:asciiTheme="minorHAnsi" w:hAnsiTheme="minorHAnsi" w:cstheme="minorHAnsi"/>
-          <w:color w:val="0070C0"/>
-        </w:rPr>
-        <w:t xml:space="preserve"> Cura</w:t>
+        <w:t>. Se recuerda que el Chasis en FreeCad está a escala 1:10, y a escala real en Ultimaker Cura</w:t>
       </w:r>
       <w:r>
         <w:rPr>
@@ -1987,46 +1869,14 @@
           <w:rFonts w:asciiTheme="minorHAnsi" w:hAnsiTheme="minorHAnsi" w:cstheme="minorHAnsi"/>
           <w:color w:val="0070C0"/>
         </w:rPr>
-        <w:t xml:space="preserve">el método de la tuerca caliente para hacer un agujero estable donde introducir el tornillo más tarde (por </w:t>
-      </w:r>
-      <w:proofErr w:type="gramStart"/>
-      <w:r>
-        <w:rPr>
-          <w:rFonts w:asciiTheme="minorHAnsi" w:hAnsiTheme="minorHAnsi" w:cstheme="minorHAnsi"/>
-          <w:color w:val="0070C0"/>
-        </w:rPr>
-        <w:t>ejemplo</w:t>
-      </w:r>
-      <w:proofErr w:type="gramEnd"/>
-      <w:r>
-        <w:rPr>
-          <w:rFonts w:asciiTheme="minorHAnsi" w:hAnsiTheme="minorHAnsi" w:cstheme="minorHAnsi"/>
-          <w:color w:val="0070C0"/>
-        </w:rPr>
-        <w:t xml:space="preserve"> utilizando un soldador para calentar la tuerca)</w:t>
-      </w:r>
-      <w:r>
-        <w:rPr>
-          <w:rFonts w:asciiTheme="minorHAnsi" w:hAnsiTheme="minorHAnsi" w:cstheme="minorHAnsi"/>
-          <w:color w:val="0070C0"/>
-        </w:rPr>
-        <w:t xml:space="preserve"> o modificar el </w:t>
-      </w:r>
-      <w:proofErr w:type="spellStart"/>
-      <w:r>
-        <w:rPr>
-          <w:rFonts w:asciiTheme="minorHAnsi" w:hAnsiTheme="minorHAnsi" w:cstheme="minorHAnsi"/>
-          <w:color w:val="0070C0"/>
-        </w:rPr>
-        <w:t>FreeCad</w:t>
-      </w:r>
-      <w:proofErr w:type="spellEnd"/>
-      <w:r>
-        <w:rPr>
-          <w:rFonts w:asciiTheme="minorHAnsi" w:hAnsiTheme="minorHAnsi" w:cstheme="minorHAnsi"/>
-          <w:color w:val="0070C0"/>
-        </w:rPr>
-        <w:t xml:space="preserve"> para sus propios diseños.</w:t>
+        <w:t>el método de la tuerca caliente para hacer un agujero estable donde introducir el tornillo más tarde (por ejemplo utilizando un soldador para calentar la tuerca)</w:t>
+      </w:r>
+      <w:r>
+        <w:rPr>
+          <w:rFonts w:asciiTheme="minorHAnsi" w:hAnsiTheme="minorHAnsi" w:cstheme="minorHAnsi"/>
+          <w:color w:val="0070C0"/>
+        </w:rPr>
+        <w:t xml:space="preserve"> o modificar el FreeCad para sus propios diseños.</w:t>
       </w:r>
       <w:r>
         <w:rPr>
@@ -2119,55 +1969,7 @@
           <w:rFonts w:asciiTheme="minorHAnsi" w:hAnsiTheme="minorHAnsi" w:cstheme="minorHAnsi"/>
           <w:color w:val="0070C0"/>
         </w:rPr>
-        <w:t xml:space="preserve">También necesitarán de una tarjeta SIM cargada y válida 4G, recomendamos una tarjeta de prepago para evitar sobrecostes, además de ser más barata. Nosotros empleamos una tarjeta de </w:t>
-      </w:r>
-      <w:proofErr w:type="spellStart"/>
-      <w:r>
-        <w:rPr>
-          <w:rFonts w:asciiTheme="minorHAnsi" w:hAnsiTheme="minorHAnsi" w:cstheme="minorHAnsi"/>
-          <w:color w:val="0070C0"/>
-        </w:rPr>
-        <w:t>Lowi</w:t>
-      </w:r>
-      <w:proofErr w:type="spellEnd"/>
-      <w:r>
-        <w:rPr>
-          <w:rFonts w:asciiTheme="minorHAnsi" w:hAnsiTheme="minorHAnsi" w:cstheme="minorHAnsi"/>
-          <w:color w:val="0070C0"/>
-        </w:rPr>
-        <w:t xml:space="preserve">, bajo el servicio de Vodafone. El uso de dicha tarjeta SIM requerirá de la modificación del fichero </w:t>
-      </w:r>
-      <w:proofErr w:type="spellStart"/>
-      <w:r>
-        <w:rPr>
-          <w:rFonts w:asciiTheme="minorHAnsi" w:hAnsiTheme="minorHAnsi" w:cstheme="minorHAnsi"/>
-          <w:color w:val="0070C0"/>
-        </w:rPr>
-        <w:t>sdkconfig</w:t>
-      </w:r>
-      <w:proofErr w:type="spellEnd"/>
-      <w:r>
-        <w:rPr>
-          <w:rFonts w:asciiTheme="minorHAnsi" w:hAnsiTheme="minorHAnsi" w:cstheme="minorHAnsi"/>
-          <w:color w:val="0070C0"/>
-        </w:rPr>
-        <w:t xml:space="preserve"> para incluir el PIN (alterar la línea “CONFIG_MIPIN”). La utilización de otra compañía supondrá modificaciones adicionales a dicho </w:t>
-      </w:r>
-      <w:proofErr w:type="spellStart"/>
-      <w:r>
-        <w:rPr>
-          <w:rFonts w:asciiTheme="minorHAnsi" w:hAnsiTheme="minorHAnsi" w:cstheme="minorHAnsi"/>
-          <w:color w:val="0070C0"/>
-        </w:rPr>
-        <w:t>sdkconfig</w:t>
-      </w:r>
-      <w:proofErr w:type="spellEnd"/>
-      <w:r>
-        <w:rPr>
-          <w:rFonts w:asciiTheme="minorHAnsi" w:hAnsiTheme="minorHAnsi" w:cstheme="minorHAnsi"/>
-          <w:color w:val="0070C0"/>
-        </w:rPr>
-        <w:t>, para indicar otra APN (“CONFIG_MIAPN”).</w:t>
+        <w:t>También necesitarán de una tarjeta SIM cargada y válida 4G, recomendamos una tarjeta de prepago para evitar sobrecostes, además de ser más barata. Nosotros empleamos una tarjeta de Lowi, bajo el servicio de Vodafone. El uso de dicha tarjeta SIM requerirá de la modificación del fichero sdkconfig para incluir el PIN (alterar la línea “CONFIG_MIPIN”). La utilización de otra compañía supondrá modificaciones adicionales a dicho sdkconfig, para indicar otra APN (“CONFIG_MIAPN”).</w:t>
       </w:r>
     </w:p>
     <w:p>
@@ -2308,25 +2110,7 @@
           <w:b w:val="0"/>
           <w:color w:val="0070C0"/>
         </w:rPr>
-        <w:t xml:space="preserve">croquis del sistema – nótese que hay un par de diferencias con el diseño final, y es que la placa PCB se apoyará en dos de las baterías de litio </w:t>
-      </w:r>
-      <w:proofErr w:type="spellStart"/>
-      <w:r>
-        <w:rPr>
-          <w:rFonts w:asciiTheme="minorHAnsi" w:hAnsiTheme="minorHAnsi" w:cstheme="minorHAnsi"/>
-          <w:b w:val="0"/>
-          <w:color w:val="0070C0"/>
-        </w:rPr>
-        <w:t>Varta</w:t>
-      </w:r>
-      <w:proofErr w:type="spellEnd"/>
-      <w:r>
-        <w:rPr>
-          <w:rFonts w:asciiTheme="minorHAnsi" w:hAnsiTheme="minorHAnsi" w:cstheme="minorHAnsi"/>
-          <w:b w:val="0"/>
-          <w:color w:val="0070C0"/>
-        </w:rPr>
-        <w:t xml:space="preserve">, y que el motor del timón interno se encuentra en el lado izquierdo y no el derecho </w:t>
+        <w:t xml:space="preserve">croquis del sistema – nótese que hay un par de diferencias con el diseño final, y es que la placa PCB se apoyará en dos de las baterías de litio Varta, y que el motor del timón interno se encuentra en el lado izquierdo y no el derecho </w:t>
       </w:r>
       <w:r>
         <w:rPr>
@@ -2375,62 +2159,21 @@
           <w:rFonts w:asciiTheme="minorHAnsi" w:hAnsiTheme="minorHAnsi" w:cstheme="minorHAnsi"/>
           <w:color w:val="0070C0"/>
         </w:rPr>
-        <w:t xml:space="preserve"> la conexión </w:t>
-      </w:r>
-      <w:proofErr w:type="spellStart"/>
-      <w:r>
-        <w:rPr>
-          <w:rFonts w:asciiTheme="minorHAnsi" w:hAnsiTheme="minorHAnsi" w:cstheme="minorHAnsi"/>
-          <w:color w:val="0070C0"/>
-        </w:rPr>
-        <w:t>wi</w:t>
-      </w:r>
-      <w:proofErr w:type="spellEnd"/>
-      <w:r>
-        <w:rPr>
-          <w:rFonts w:asciiTheme="minorHAnsi" w:hAnsiTheme="minorHAnsi" w:cstheme="minorHAnsi"/>
-          <w:color w:val="0070C0"/>
-        </w:rPr>
-        <w:t xml:space="preserve">-fi, también requerirán de un punto de acceso </w:t>
-      </w:r>
-      <w:proofErr w:type="spellStart"/>
-      <w:r>
-        <w:rPr>
-          <w:rFonts w:asciiTheme="minorHAnsi" w:hAnsiTheme="minorHAnsi" w:cstheme="minorHAnsi"/>
-          <w:color w:val="0070C0"/>
-        </w:rPr>
-        <w:t>wi</w:t>
-      </w:r>
-      <w:proofErr w:type="spellEnd"/>
-      <w:r>
-        <w:rPr>
-          <w:rFonts w:asciiTheme="minorHAnsi" w:hAnsiTheme="minorHAnsi" w:cstheme="minorHAnsi"/>
-          <w:color w:val="0070C0"/>
-        </w:rPr>
-        <w:t xml:space="preserve">-fi </w:t>
-      </w:r>
-      <w:r>
-        <w:rPr>
-          <w:rFonts w:asciiTheme="minorHAnsi" w:hAnsiTheme="minorHAnsi" w:cstheme="minorHAnsi"/>
-          <w:color w:val="0070C0"/>
-        </w:rPr>
-        <w:t xml:space="preserve">correcto – pueden bien utilizar los valores por defecto del </w:t>
-      </w:r>
-      <w:proofErr w:type="spellStart"/>
-      <w:r>
-        <w:rPr>
-          <w:rFonts w:asciiTheme="minorHAnsi" w:hAnsiTheme="minorHAnsi" w:cstheme="minorHAnsi"/>
-          <w:color w:val="0070C0"/>
-        </w:rPr>
-        <w:t>sdkconfig</w:t>
-      </w:r>
-      <w:proofErr w:type="spellEnd"/>
-      <w:r>
-        <w:rPr>
-          <w:rFonts w:asciiTheme="minorHAnsi" w:hAnsiTheme="minorHAnsi" w:cstheme="minorHAnsi"/>
-          <w:color w:val="0070C0"/>
-        </w:rPr>
-        <w:t xml:space="preserve"> y crear una red wifi con mismas credenciales (ver dos líneas de abajo) o bien modificar dichas líneas a las de un punto de acceso ya existente. </w:t>
+        <w:t xml:space="preserve"> la conexión wi-fi, también requerirán de un punto de acceso </w:t>
+      </w:r>
+      <w:r>
+        <w:rPr>
+          <w:rFonts w:asciiTheme="minorHAnsi" w:hAnsiTheme="minorHAnsi" w:cstheme="minorHAnsi"/>
+          <w:color w:val="0070C0"/>
+        </w:rPr>
+        <w:t xml:space="preserve">wi-fi </w:t>
+      </w:r>
+      <w:r>
+        <w:rPr>
+          <w:rFonts w:asciiTheme="minorHAnsi" w:hAnsiTheme="minorHAnsi" w:cstheme="minorHAnsi"/>
+          <w:color w:val="0070C0"/>
+        </w:rPr>
+        <w:t xml:space="preserve">correcto – pueden bien utilizar los valores por defecto del sdkconfig y crear una red wifi con mismas credenciales (ver dos líneas de abajo) o bien modificar dichas líneas a las de un punto de acceso ya existente. </w:t>
       </w:r>
     </w:p>
     <w:p>
@@ -2478,29 +2221,7 @@
           <w:szCs w:val="21"/>
           <w:lang w:val="en-US" w:eastAsia="es-ES"/>
         </w:rPr>
-        <w:t>CONFIG_EXAMPLE_WIFI_PASSWORD="</w:t>
-      </w:r>
-      <w:proofErr w:type="spellStart"/>
-      <w:r>
-        <w:rPr>
-          <w:rFonts w:ascii="Consolas" w:eastAsia="Times New Roman" w:hAnsi="Consolas" w:cs="Times New Roman"/>
-          <w:color w:val="D4D4D4"/>
-          <w:sz w:val="21"/>
-          <w:szCs w:val="21"/>
-          <w:lang w:val="en-US" w:eastAsia="es-ES"/>
-        </w:rPr>
-        <w:t>SBCwifi</w:t>
-      </w:r>
-      <w:proofErr w:type="spellEnd"/>
-      <w:r>
-        <w:rPr>
-          <w:rFonts w:ascii="Consolas" w:eastAsia="Times New Roman" w:hAnsi="Consolas" w:cs="Times New Roman"/>
-          <w:color w:val="D4D4D4"/>
-          <w:sz w:val="21"/>
-          <w:szCs w:val="21"/>
-          <w:lang w:val="en-US" w:eastAsia="es-ES"/>
-        </w:rPr>
-        <w:t>$"</w:t>
+        <w:t>CONFIG_EXAMPLE_WIFI_PASSWORD="SBCwifi$"</w:t>
       </w:r>
     </w:p>
     <w:p>
@@ -2533,17 +2254,8 @@
           <w:rFonts w:asciiTheme="minorHAnsi" w:hAnsiTheme="minorHAnsi" w:cstheme="minorHAnsi"/>
           <w:color w:val="0070C0"/>
         </w:rPr>
-        <w:t xml:space="preserve">a ver sus lecturas, se debe tener acceso al panel de </w:t>
-      </w:r>
-      <w:proofErr w:type="spellStart"/>
-      <w:r>
-        <w:rPr>
-          <w:rFonts w:asciiTheme="minorHAnsi" w:hAnsiTheme="minorHAnsi" w:cstheme="minorHAnsi"/>
-          <w:color w:val="0070C0"/>
-        </w:rPr>
-        <w:t>Thingsboard</w:t>
-      </w:r>
-      <w:proofErr w:type="spellEnd"/>
+        <w:t>a ver sus lecturas, se debe tener acceso al panel de Thingsboard</w:t>
+      </w:r>
       <w:r>
         <w:rPr>
           <w:rFonts w:asciiTheme="minorHAnsi" w:hAnsiTheme="minorHAnsi" w:cstheme="minorHAnsi"/>
@@ -2556,17 +2268,8 @@
           <w:rFonts w:asciiTheme="minorHAnsi" w:hAnsiTheme="minorHAnsi" w:cstheme="minorHAnsi"/>
           <w:color w:val="0070C0"/>
         </w:rPr>
-        <w:t xml:space="preserve">. Para el prototipo en sí no es necesario, pero para versiones a mayor escala se requerirán de modificaciones adicionales para modificar el token </w:t>
-      </w:r>
-      <w:proofErr w:type="spellStart"/>
-      <w:r>
-        <w:rPr>
-          <w:rFonts w:asciiTheme="minorHAnsi" w:hAnsiTheme="minorHAnsi" w:cstheme="minorHAnsi"/>
-          <w:color w:val="0070C0"/>
-        </w:rPr>
-        <w:t>mqtt</w:t>
-      </w:r>
-      <w:proofErr w:type="spellEnd"/>
+        <w:t>. Para el prototipo en sí no es necesario, pero para versiones a mayor escala se requerirán de modificaciones adicionales para modificar el token mqtt</w:t>
+      </w:r>
       <w:r>
         <w:rPr>
           <w:rFonts w:asciiTheme="minorHAnsi" w:hAnsiTheme="minorHAnsi" w:cstheme="minorHAnsi"/>
@@ -2574,7 +2277,6 @@
         </w:rPr>
         <w:t xml:space="preserve">, de nuevo en </w:t>
       </w:r>
-      <w:proofErr w:type="spellStart"/>
       <w:r>
         <w:rPr>
           <w:rFonts w:asciiTheme="minorHAnsi" w:hAnsiTheme="minorHAnsi" w:cstheme="minorHAnsi"/>
@@ -2582,7 +2284,6 @@
         </w:rPr>
         <w:t>sdkconfig</w:t>
       </w:r>
-      <w:proofErr w:type="spellEnd"/>
       <w:r>
         <w:rPr>
           <w:rFonts w:asciiTheme="minorHAnsi" w:hAnsiTheme="minorHAnsi" w:cstheme="minorHAnsi"/>
@@ -2905,46 +2606,14 @@
           <w:rFonts w:asciiTheme="minorHAnsi" w:hAnsiTheme="minorHAnsi" w:cstheme="minorHAnsi"/>
           <w:color w:val="0070C0"/>
         </w:rPr>
-        <w:t xml:space="preserve">. Por como son baterías idénticas, su uso entre los dos </w:t>
-      </w:r>
-      <w:proofErr w:type="spellStart"/>
-      <w:r>
-        <w:rPr>
-          <w:rFonts w:asciiTheme="minorHAnsi" w:hAnsiTheme="minorHAnsi" w:cstheme="minorHAnsi"/>
-          <w:color w:val="0070C0"/>
-        </w:rPr>
-        <w:t>USBs</w:t>
-      </w:r>
-      <w:proofErr w:type="spellEnd"/>
-      <w:r>
-        <w:rPr>
-          <w:rFonts w:asciiTheme="minorHAnsi" w:hAnsiTheme="minorHAnsi" w:cstheme="minorHAnsi"/>
-          <w:color w:val="0070C0"/>
-        </w:rPr>
-        <w:t xml:space="preserve"> es indistinto</w:t>
-      </w:r>
-      <w:r>
-        <w:rPr>
-          <w:rFonts w:asciiTheme="minorHAnsi" w:hAnsiTheme="minorHAnsi" w:cstheme="minorHAnsi"/>
-          <w:color w:val="0070C0"/>
-        </w:rPr>
-        <w:t xml:space="preserve">. Una vez estén conectadas la ESP-32 comenzará a funcionar y una vez haya encontrado un </w:t>
-      </w:r>
-      <w:proofErr w:type="spellStart"/>
-      <w:r>
-        <w:rPr>
-          <w:rFonts w:asciiTheme="minorHAnsi" w:hAnsiTheme="minorHAnsi" w:cstheme="minorHAnsi"/>
-          <w:color w:val="0070C0"/>
-        </w:rPr>
-        <w:t>wi</w:t>
-      </w:r>
-      <w:proofErr w:type="spellEnd"/>
-      <w:r>
-        <w:rPr>
-          <w:rFonts w:asciiTheme="minorHAnsi" w:hAnsiTheme="minorHAnsi" w:cstheme="minorHAnsi"/>
-          <w:color w:val="0070C0"/>
-        </w:rPr>
-        <w:t>-fi inicial procederá a una fase de calibración de los sensores</w:t>
+        <w:t>. Por como son baterías idénticas, su uso entre los dos USBs es indistinto</w:t>
+      </w:r>
+      <w:r>
+        <w:rPr>
+          <w:rFonts w:asciiTheme="minorHAnsi" w:hAnsiTheme="minorHAnsi" w:cstheme="minorHAnsi"/>
+          <w:color w:val="0070C0"/>
+        </w:rPr>
+        <w:t>. Una vez estén conectadas la ESP-32 comenzará a funcionar y una vez haya encontrado un wi-fi inicial procederá a una fase de calibración de los sensores</w:t>
       </w:r>
       <w:r>
         <w:rPr>
@@ -3030,7 +2699,6 @@
         </w:rPr>
         <w:t xml:space="preserve">a que se reciban los primeros datos a la plataforma </w:t>
       </w:r>
-      <w:proofErr w:type="spellStart"/>
       <w:r>
         <w:rPr>
           <w:rFonts w:asciiTheme="minorHAnsi" w:hAnsiTheme="minorHAnsi" w:cstheme="minorHAnsi"/>
@@ -3045,7 +2713,6 @@
         </w:rPr>
         <w:t>hingsboard</w:t>
       </w:r>
-      <w:proofErr w:type="spellEnd"/>
       <w:r>
         <w:rPr>
           <w:rFonts w:asciiTheme="minorHAnsi" w:hAnsiTheme="minorHAnsi" w:cstheme="minorHAnsi"/>
@@ -3065,23 +2732,7 @@
           <w:rFonts w:asciiTheme="minorHAnsi" w:hAnsiTheme="minorHAnsi" w:cstheme="minorHAnsi"/>
           <w:color w:val="0070C0"/>
         </w:rPr>
-        <w:t xml:space="preserve"> El programa está diseñado para no avanzar más a menos que encuentre la red </w:t>
-      </w:r>
-      <w:proofErr w:type="spellStart"/>
-      <w:r>
-        <w:rPr>
-          <w:rFonts w:asciiTheme="minorHAnsi" w:hAnsiTheme="minorHAnsi" w:cstheme="minorHAnsi"/>
-          <w:color w:val="0070C0"/>
-        </w:rPr>
-        <w:t>wi</w:t>
-      </w:r>
-      <w:proofErr w:type="spellEnd"/>
-      <w:r>
-        <w:rPr>
-          <w:rFonts w:asciiTheme="minorHAnsi" w:hAnsiTheme="minorHAnsi" w:cstheme="minorHAnsi"/>
-          <w:color w:val="0070C0"/>
-        </w:rPr>
-        <w:t>-</w:t>
+        <w:t xml:space="preserve"> El programa está diseñado para no avanzar más a menos que encuentre la red wi-</w:t>
       </w:r>
       <w:r>
         <w:rPr>
@@ -3116,23 +2767,7 @@
           <w:rFonts w:asciiTheme="minorHAnsi" w:hAnsiTheme="minorHAnsi" w:cstheme="minorHAnsi"/>
           <w:color w:val="0070C0"/>
         </w:rPr>
-        <w:t xml:space="preserve">Una vez se ha conectado a dicha red </w:t>
-      </w:r>
-      <w:proofErr w:type="spellStart"/>
-      <w:r>
-        <w:rPr>
-          <w:rFonts w:asciiTheme="minorHAnsi" w:hAnsiTheme="minorHAnsi" w:cstheme="minorHAnsi"/>
-          <w:color w:val="0070C0"/>
-        </w:rPr>
-        <w:t>wi</w:t>
-      </w:r>
-      <w:proofErr w:type="spellEnd"/>
-      <w:r>
-        <w:rPr>
-          <w:rFonts w:asciiTheme="minorHAnsi" w:hAnsiTheme="minorHAnsi" w:cstheme="minorHAnsi"/>
-          <w:color w:val="0070C0"/>
-        </w:rPr>
-        <w:t xml:space="preserve">-fi, ya no es necesaria y podrá funcionar mediante </w:t>
+        <w:t xml:space="preserve">Una vez se ha conectado a dicha red wi-fi, ya no es necesaria y podrá funcionar mediante </w:t>
       </w:r>
       <w:r>
         <w:rPr>
@@ -3162,17 +2797,8 @@
           <w:rFonts w:asciiTheme="minorHAnsi" w:hAnsiTheme="minorHAnsi" w:cstheme="minorHAnsi"/>
           <w:color w:val="0070C0"/>
         </w:rPr>
-        <w:t xml:space="preserve">Una vez la calibración está completa se puede soltar el globo, transmitirá su localización a intervalos </w:t>
-      </w:r>
-      <w:proofErr w:type="gramStart"/>
-      <w:r>
-        <w:rPr>
-          <w:rFonts w:asciiTheme="minorHAnsi" w:hAnsiTheme="minorHAnsi" w:cstheme="minorHAnsi"/>
-          <w:color w:val="0070C0"/>
-        </w:rPr>
-        <w:t>regulares</w:t>
-      </w:r>
-      <w:proofErr w:type="gramEnd"/>
+        <w:t>Una vez la calibración está completa se puede soltar el globo, transmitirá su localización a intervalos regulares</w:t>
+      </w:r>
       <w:r>
         <w:rPr>
           <w:rFonts w:asciiTheme="minorHAnsi" w:hAnsiTheme="minorHAnsi" w:cstheme="minorHAnsi"/>
@@ -3238,7 +2864,6 @@
         </w:rPr>
         <w:t xml:space="preserve">. Cabe notar que el paso de red </w:t>
       </w:r>
-      <w:proofErr w:type="spellStart"/>
       <w:r>
         <w:rPr>
           <w:rFonts w:asciiTheme="minorHAnsi" w:hAnsiTheme="minorHAnsi" w:cstheme="minorHAnsi"/>
@@ -3251,38 +2876,14 @@
           <w:rFonts w:asciiTheme="minorHAnsi" w:hAnsiTheme="minorHAnsi" w:cstheme="minorHAnsi"/>
           <w:color w:val="0070C0"/>
         </w:rPr>
-        <w:t>i</w:t>
-      </w:r>
-      <w:proofErr w:type="spellEnd"/>
-      <w:r>
-        <w:rPr>
-          <w:rFonts w:asciiTheme="minorHAnsi" w:hAnsiTheme="minorHAnsi" w:cstheme="minorHAnsi"/>
-          <w:color w:val="0070C0"/>
-        </w:rPr>
-        <w:t xml:space="preserve">-fi a GSM puede tardar un poco, por lo que se insta </w:t>
-      </w:r>
-      <w:r>
-        <w:rPr>
-          <w:rFonts w:asciiTheme="minorHAnsi" w:hAnsiTheme="minorHAnsi" w:cstheme="minorHAnsi"/>
-          <w:color w:val="0070C0"/>
-        </w:rPr>
-        <w:t xml:space="preserve">que la primera vez al lanzarlo en una zona remota tras desconectar el </w:t>
-      </w:r>
-      <w:proofErr w:type="spellStart"/>
-      <w:r>
-        <w:rPr>
-          <w:rFonts w:asciiTheme="minorHAnsi" w:hAnsiTheme="minorHAnsi" w:cstheme="minorHAnsi"/>
-          <w:color w:val="0070C0"/>
-        </w:rPr>
-        <w:t>Wi</w:t>
-      </w:r>
-      <w:proofErr w:type="spellEnd"/>
-      <w:r>
-        <w:rPr>
-          <w:rFonts w:asciiTheme="minorHAnsi" w:hAnsiTheme="minorHAnsi" w:cstheme="minorHAnsi"/>
-          <w:color w:val="0070C0"/>
-        </w:rPr>
-        <w:t>-Fi se esper</w:t>
+        <w:t xml:space="preserve">i-fi a GSM puede tardar un poco, por lo que se insta </w:t>
+      </w:r>
+      <w:r>
+        <w:rPr>
+          <w:rFonts w:asciiTheme="minorHAnsi" w:hAnsiTheme="minorHAnsi" w:cstheme="minorHAnsi"/>
+          <w:color w:val="0070C0"/>
+        </w:rPr>
+        <w:t>que la primera vez al lanzarlo en una zona remota tras desconectar el Wi-Fi se esper</w:t>
       </w:r>
       <w:r>
         <w:rPr>
@@ -3296,17 +2897,8 @@
           <w:rFonts w:asciiTheme="minorHAnsi" w:hAnsiTheme="minorHAnsi" w:cstheme="minorHAnsi"/>
           <w:color w:val="0070C0"/>
         </w:rPr>
-        <w:t xml:space="preserve"> a que transmita los datos al </w:t>
-      </w:r>
-      <w:proofErr w:type="spellStart"/>
-      <w:r>
-        <w:rPr>
-          <w:rFonts w:asciiTheme="minorHAnsi" w:hAnsiTheme="minorHAnsi" w:cstheme="minorHAnsi"/>
-          <w:color w:val="0070C0"/>
-        </w:rPr>
-        <w:t>Thingsboard</w:t>
-      </w:r>
-      <w:proofErr w:type="spellEnd"/>
+        <w:t xml:space="preserve"> a que transmita los datos al Thingsboard</w:t>
+      </w:r>
       <w:r>
         <w:rPr>
           <w:rFonts w:asciiTheme="minorHAnsi" w:hAnsiTheme="minorHAnsi" w:cstheme="minorHAnsi"/>
@@ -3966,23 +3558,7 @@
           <w:rFonts w:asciiTheme="minorHAnsi" w:hAnsiTheme="minorHAnsi" w:cstheme="minorHAnsi"/>
           <w:color w:val="0070C0"/>
         </w:rPr>
-        <w:t xml:space="preserve"> El </w:t>
-      </w:r>
-      <w:proofErr w:type="spellStart"/>
-      <w:r>
-        <w:rPr>
-          <w:rFonts w:asciiTheme="minorHAnsi" w:hAnsiTheme="minorHAnsi" w:cstheme="minorHAnsi"/>
-          <w:color w:val="0070C0"/>
-        </w:rPr>
-        <w:t>pmod</w:t>
-      </w:r>
-      <w:proofErr w:type="spellEnd"/>
-      <w:r>
-        <w:rPr>
-          <w:rFonts w:asciiTheme="minorHAnsi" w:hAnsiTheme="minorHAnsi" w:cstheme="minorHAnsi"/>
-          <w:color w:val="0070C0"/>
-        </w:rPr>
-        <w:t xml:space="preserve"> GPS</w:t>
+        <w:t xml:space="preserve"> El pmod GPS</w:t>
       </w:r>
       <w:r>
         <w:rPr>
@@ -4355,23 +3931,7 @@
           <w:rFonts w:asciiTheme="minorHAnsi" w:hAnsiTheme="minorHAnsi" w:cstheme="minorHAnsi"/>
           <w:color w:val="0070C0"/>
         </w:rPr>
-        <w:t xml:space="preserve"> Sin </w:t>
-      </w:r>
-      <w:proofErr w:type="gramStart"/>
-      <w:r>
-        <w:rPr>
-          <w:rFonts w:asciiTheme="minorHAnsi" w:hAnsiTheme="minorHAnsi" w:cstheme="minorHAnsi"/>
-          <w:color w:val="0070C0"/>
-        </w:rPr>
-        <w:t>embargo</w:t>
-      </w:r>
-      <w:proofErr w:type="gramEnd"/>
-      <w:r>
-        <w:rPr>
-          <w:rFonts w:asciiTheme="minorHAnsi" w:hAnsiTheme="minorHAnsi" w:cstheme="minorHAnsi"/>
-          <w:color w:val="0070C0"/>
-        </w:rPr>
-        <w:t xml:space="preserve"> el motor de las aspas sí requiere de un mantenimiento contante tras cada uso puesto que en nuestro prototipo es un motor de escobillas</w:t>
+        <w:t xml:space="preserve"> Sin embargo el motor de las aspas sí requiere de un mantenimiento contante tras cada uso puesto que en nuestro prototipo es un motor de escobillas</w:t>
       </w:r>
       <w:r>
         <w:rPr>
@@ -4392,23 +3952,7 @@
           <w:rFonts w:asciiTheme="minorHAnsi" w:hAnsiTheme="minorHAnsi" w:cstheme="minorHAnsi"/>
           <w:color w:val="0070C0"/>
         </w:rPr>
-        <w:t xml:space="preserve"> En caso de daño a las escobillas este componente debe reemplazarse parcial- (por </w:t>
-      </w:r>
-      <w:proofErr w:type="gramStart"/>
-      <w:r>
-        <w:rPr>
-          <w:rFonts w:asciiTheme="minorHAnsi" w:hAnsiTheme="minorHAnsi" w:cstheme="minorHAnsi"/>
-          <w:color w:val="0070C0"/>
-        </w:rPr>
-        <w:t>ejemplo</w:t>
-      </w:r>
-      <w:proofErr w:type="gramEnd"/>
-      <w:r>
-        <w:rPr>
-          <w:rFonts w:asciiTheme="minorHAnsi" w:hAnsiTheme="minorHAnsi" w:cstheme="minorHAnsi"/>
-          <w:color w:val="0070C0"/>
-        </w:rPr>
-        <w:t xml:space="preserve"> las </w:t>
+        <w:t xml:space="preserve"> En caso de daño a las escobillas este componente debe reemplazarse parcial- (por ejemplo las </w:t>
       </w:r>
       <w:r>
         <w:rPr>
@@ -12488,34 +12032,14 @@
           <w:color w:val="0070C0"/>
         </w:rPr>
       </w:pPr>
-      <w:proofErr w:type="gramStart"/>
       <w:r>
         <w:rPr>
           <w:b/>
           <w:bCs/>
           <w:color w:val="0070C0"/>
         </w:rPr>
-        <w:t>Link</w:t>
-      </w:r>
-      <w:proofErr w:type="gramEnd"/>
-      <w:r>
-        <w:rPr>
-          <w:b/>
-          <w:bCs/>
-          <w:color w:val="0070C0"/>
-        </w:rPr>
-        <w:t xml:space="preserve"> del panel </w:t>
-      </w:r>
-      <w:proofErr w:type="spellStart"/>
-      <w:r>
-        <w:rPr>
-          <w:b/>
-          <w:bCs/>
-          <w:color w:val="0070C0"/>
-        </w:rPr>
-        <w:t>Thingsboard</w:t>
-      </w:r>
-      <w:proofErr w:type="spellEnd"/>
+        <w:t>Link del panel Thingsboard</w:t>
+      </w:r>
     </w:p>
     <w:p>
       <w:pPr>
@@ -13166,7 +12690,7 @@
           <w:i/>
           <w:color w:val="0070C0"/>
         </w:rPr>
-        <w:t>3</w:t>
+        <w:t>0</w:t>
       </w:r>
       <w:r>
         <w:rPr>
@@ -13187,7 +12711,7 @@
           <w:i/>
           <w:color w:val="0070C0"/>
         </w:rPr>
-        <w:t>5</w:t>
+        <w:t>6</w:t>
       </w:r>
       <w:r>
         <w:rPr>

</xml_diff>

<commit_message>
6 y 7 junio 2023
</commit_message>
<xml_diff>
--- a/Manual de uso y mantenimiento AspiradO3.docx
+++ b/Manual de uso y mantenimiento AspiradO3.docx
@@ -808,13 +808,8 @@
               </w:rPr>
             </w:pPr>
             <w:r>
-              <w:t xml:space="preserve">Parla Mota, </w:t>
+              <w:t>Parla Mota, Raul</w:t>
             </w:r>
-            <w:proofErr w:type="spellStart"/>
-            <w:r>
-              <w:t>Raul</w:t>
-            </w:r>
-            <w:proofErr w:type="spellEnd"/>
             <w:r>
               <w:t xml:space="preserve"> </w:t>
             </w:r>
@@ -865,15 +860,7 @@
               </w:rPr>
             </w:pPr>
             <w:r>
-              <w:t xml:space="preserve">Riñón </w:t>
-            </w:r>
-            <w:proofErr w:type="spellStart"/>
-            <w:r>
-              <w:t>Reneo</w:t>
-            </w:r>
-            <w:proofErr w:type="spellEnd"/>
-            <w:r>
-              <w:t>, Alejandro</w:t>
+              <w:t>Riñón Reneo, Alejandro</w:t>
             </w:r>
             <w:r>
               <w:t xml:space="preserve"> </w:t>
@@ -1429,23 +1416,7 @@
           <w:rFonts w:asciiTheme="minorHAnsi" w:hAnsiTheme="minorHAnsi" w:cstheme="minorHAnsi"/>
           <w:color w:val="0070C0"/>
         </w:rPr>
-        <w:t xml:space="preserve">, </w:t>
-      </w:r>
-      <w:proofErr w:type="gramStart"/>
-      <w:r>
-        <w:rPr>
-          <w:rFonts w:asciiTheme="minorHAnsi" w:hAnsiTheme="minorHAnsi" w:cstheme="minorHAnsi"/>
-          <w:color w:val="0070C0"/>
-        </w:rPr>
-        <w:t>de acuerdo a</w:t>
-      </w:r>
-      <w:proofErr w:type="gramEnd"/>
-      <w:r>
-        <w:rPr>
-          <w:rFonts w:asciiTheme="minorHAnsi" w:hAnsiTheme="minorHAnsi" w:cstheme="minorHAnsi"/>
-          <w:color w:val="0070C0"/>
-        </w:rPr>
-        <w:t xml:space="preserve"> lo presentado en los requisitos para las ayudas de TFG y TFM subsección Hardware </w:t>
+        <w:t xml:space="preserve">, de acuerdo a lo presentado en los requisitos para las ayudas de TFG y TFM subsección Hardware </w:t>
       </w:r>
       <w:sdt>
         <w:sdtPr>
@@ -1708,39 +1679,14 @@
           <w:rFonts w:asciiTheme="minorHAnsi" w:hAnsiTheme="minorHAnsi" w:cstheme="minorHAnsi"/>
           <w:color w:val="0070C0"/>
         </w:rPr>
-        <w:t>ub del proyecto para tener los esquemáticos de ambos listos, en el caso de los PCB todos los ficheros acabados en .</w:t>
-      </w:r>
-      <w:proofErr w:type="spellStart"/>
-      <w:r>
-        <w:rPr>
-          <w:rFonts w:asciiTheme="minorHAnsi" w:hAnsiTheme="minorHAnsi" w:cstheme="minorHAnsi"/>
-          <w:color w:val="0070C0"/>
-        </w:rPr>
-        <w:t>gbr</w:t>
-      </w:r>
-      <w:proofErr w:type="spellEnd"/>
-      <w:r>
-        <w:rPr>
-          <w:rFonts w:asciiTheme="minorHAnsi" w:hAnsiTheme="minorHAnsi" w:cstheme="minorHAnsi"/>
-          <w:color w:val="0070C0"/>
-        </w:rPr>
-        <w:t xml:space="preserve"> bajo la carpeta “</w:t>
-      </w:r>
-      <w:proofErr w:type="spellStart"/>
-      <w:r>
-        <w:rPr>
-          <w:rFonts w:asciiTheme="minorHAnsi" w:hAnsiTheme="minorHAnsi" w:cstheme="minorHAnsi"/>
-          <w:color w:val="0070C0"/>
-        </w:rPr>
-        <w:t>Esquematicos</w:t>
-      </w:r>
-      <w:proofErr w:type="spellEnd"/>
-      <w:r>
-        <w:rPr>
-          <w:rFonts w:asciiTheme="minorHAnsi" w:hAnsiTheme="minorHAnsi" w:cstheme="minorHAnsi"/>
-          <w:color w:val="0070C0"/>
-        </w:rPr>
-        <w:t>\CircuiteriaESP32</w:t>
+        <w:t>ub del proyecto para tener los esquemáticos de ambos listos, en el caso de los PCB todos los ficheros acabados en .gbr bajo la carpeta “</w:t>
+      </w:r>
+      <w:r>
+        <w:rPr>
+          <w:rFonts w:asciiTheme="minorHAnsi" w:hAnsiTheme="minorHAnsi" w:cstheme="minorHAnsi"/>
+          <w:color w:val="0070C0"/>
+        </w:rPr>
+        <w:t>Esquematicos\CircuiteriaESP32</w:t>
       </w:r>
       <w:r>
         <w:rPr>
@@ -1754,39 +1700,7 @@
           <w:rFonts w:asciiTheme="minorHAnsi" w:hAnsiTheme="minorHAnsi" w:cstheme="minorHAnsi"/>
           <w:color w:val="0070C0"/>
         </w:rPr>
-        <w:t xml:space="preserve"> para </w:t>
-      </w:r>
-      <w:proofErr w:type="spellStart"/>
-      <w:r>
-        <w:rPr>
-          <w:rFonts w:asciiTheme="minorHAnsi" w:hAnsiTheme="minorHAnsi" w:cstheme="minorHAnsi"/>
-          <w:color w:val="0070C0"/>
-        </w:rPr>
-        <w:t>Ultimaker</w:t>
-      </w:r>
-      <w:proofErr w:type="spellEnd"/>
-      <w:r>
-        <w:rPr>
-          <w:rFonts w:asciiTheme="minorHAnsi" w:hAnsiTheme="minorHAnsi" w:cstheme="minorHAnsi"/>
-          <w:color w:val="0070C0"/>
-        </w:rPr>
-        <w:t xml:space="preserve"> Cura y los ficheros .</w:t>
-      </w:r>
-      <w:proofErr w:type="spellStart"/>
-      <w:r>
-        <w:rPr>
-          <w:rFonts w:asciiTheme="minorHAnsi" w:hAnsiTheme="minorHAnsi" w:cstheme="minorHAnsi"/>
-          <w:color w:val="0070C0"/>
-        </w:rPr>
-        <w:t>gcode</w:t>
-      </w:r>
-      <w:proofErr w:type="spellEnd"/>
-      <w:r>
-        <w:rPr>
-          <w:rFonts w:asciiTheme="minorHAnsi" w:hAnsiTheme="minorHAnsi" w:cstheme="minorHAnsi"/>
-          <w:color w:val="0070C0"/>
-        </w:rPr>
-        <w:t xml:space="preserve"> bajo el zip “Chasis3D”</w:t>
+        <w:t xml:space="preserve"> para Ultimaker Cura y los ficheros .gcode bajo el zip “Chasis3D”</w:t>
       </w:r>
       <w:r>
         <w:rPr>
@@ -1855,39 +1769,7 @@
           <w:rFonts w:asciiTheme="minorHAnsi" w:hAnsiTheme="minorHAnsi" w:cstheme="minorHAnsi"/>
           <w:color w:val="0070C0"/>
         </w:rPr>
-        <w:t xml:space="preserve">. Se recuerda que el Chasis en </w:t>
-      </w:r>
-      <w:proofErr w:type="spellStart"/>
-      <w:r>
-        <w:rPr>
-          <w:rFonts w:asciiTheme="minorHAnsi" w:hAnsiTheme="minorHAnsi" w:cstheme="minorHAnsi"/>
-          <w:color w:val="0070C0"/>
-        </w:rPr>
-        <w:t>FreeCad</w:t>
-      </w:r>
-      <w:proofErr w:type="spellEnd"/>
-      <w:r>
-        <w:rPr>
-          <w:rFonts w:asciiTheme="minorHAnsi" w:hAnsiTheme="minorHAnsi" w:cstheme="minorHAnsi"/>
-          <w:color w:val="0070C0"/>
-        </w:rPr>
-        <w:t xml:space="preserve"> está a escala 1:10, y a escala real en </w:t>
-      </w:r>
-      <w:proofErr w:type="spellStart"/>
-      <w:r>
-        <w:rPr>
-          <w:rFonts w:asciiTheme="minorHAnsi" w:hAnsiTheme="minorHAnsi" w:cstheme="minorHAnsi"/>
-          <w:color w:val="0070C0"/>
-        </w:rPr>
-        <w:t>Ultimaker</w:t>
-      </w:r>
-      <w:proofErr w:type="spellEnd"/>
-      <w:r>
-        <w:rPr>
-          <w:rFonts w:asciiTheme="minorHAnsi" w:hAnsiTheme="minorHAnsi" w:cstheme="minorHAnsi"/>
-          <w:color w:val="0070C0"/>
-        </w:rPr>
-        <w:t xml:space="preserve"> Cura</w:t>
+        <w:t>. Se recuerda que el Chasis en FreeCad está a escala 1:10, y a escala real en Ultimaker Cura</w:t>
       </w:r>
       <w:r>
         <w:rPr>
@@ -1987,46 +1869,14 @@
           <w:rFonts w:asciiTheme="minorHAnsi" w:hAnsiTheme="minorHAnsi" w:cstheme="minorHAnsi"/>
           <w:color w:val="0070C0"/>
         </w:rPr>
-        <w:t xml:space="preserve">el método de la tuerca caliente para hacer un agujero estable donde introducir el tornillo más tarde (por </w:t>
-      </w:r>
-      <w:proofErr w:type="gramStart"/>
-      <w:r>
-        <w:rPr>
-          <w:rFonts w:asciiTheme="minorHAnsi" w:hAnsiTheme="minorHAnsi" w:cstheme="minorHAnsi"/>
-          <w:color w:val="0070C0"/>
-        </w:rPr>
-        <w:t>ejemplo</w:t>
-      </w:r>
-      <w:proofErr w:type="gramEnd"/>
-      <w:r>
-        <w:rPr>
-          <w:rFonts w:asciiTheme="minorHAnsi" w:hAnsiTheme="minorHAnsi" w:cstheme="minorHAnsi"/>
-          <w:color w:val="0070C0"/>
-        </w:rPr>
-        <w:t xml:space="preserve"> utilizando un soldador para calentar la tuerca)</w:t>
-      </w:r>
-      <w:r>
-        <w:rPr>
-          <w:rFonts w:asciiTheme="minorHAnsi" w:hAnsiTheme="minorHAnsi" w:cstheme="minorHAnsi"/>
-          <w:color w:val="0070C0"/>
-        </w:rPr>
-        <w:t xml:space="preserve"> o modificar el </w:t>
-      </w:r>
-      <w:proofErr w:type="spellStart"/>
-      <w:r>
-        <w:rPr>
-          <w:rFonts w:asciiTheme="minorHAnsi" w:hAnsiTheme="minorHAnsi" w:cstheme="minorHAnsi"/>
-          <w:color w:val="0070C0"/>
-        </w:rPr>
-        <w:t>FreeCad</w:t>
-      </w:r>
-      <w:proofErr w:type="spellEnd"/>
-      <w:r>
-        <w:rPr>
-          <w:rFonts w:asciiTheme="minorHAnsi" w:hAnsiTheme="minorHAnsi" w:cstheme="minorHAnsi"/>
-          <w:color w:val="0070C0"/>
-        </w:rPr>
-        <w:t xml:space="preserve"> para sus propios diseños.</w:t>
+        <w:t>el método de la tuerca caliente para hacer un agujero estable donde introducir el tornillo más tarde (por ejemplo utilizando un soldador para calentar la tuerca)</w:t>
+      </w:r>
+      <w:r>
+        <w:rPr>
+          <w:rFonts w:asciiTheme="minorHAnsi" w:hAnsiTheme="minorHAnsi" w:cstheme="minorHAnsi"/>
+          <w:color w:val="0070C0"/>
+        </w:rPr>
+        <w:t xml:space="preserve"> o modificar el FreeCad para sus propios diseños.</w:t>
       </w:r>
       <w:r>
         <w:rPr>
@@ -2119,55 +1969,7 @@
           <w:rFonts w:asciiTheme="minorHAnsi" w:hAnsiTheme="minorHAnsi" w:cstheme="minorHAnsi"/>
           <w:color w:val="0070C0"/>
         </w:rPr>
-        <w:t xml:space="preserve">También necesitarán de una tarjeta SIM cargada y válida 4G, recomendamos una tarjeta de prepago para evitar sobrecostes, además de ser más barata. Nosotros empleamos una tarjeta de </w:t>
-      </w:r>
-      <w:proofErr w:type="spellStart"/>
-      <w:r>
-        <w:rPr>
-          <w:rFonts w:asciiTheme="minorHAnsi" w:hAnsiTheme="minorHAnsi" w:cstheme="minorHAnsi"/>
-          <w:color w:val="0070C0"/>
-        </w:rPr>
-        <w:t>Lowi</w:t>
-      </w:r>
-      <w:proofErr w:type="spellEnd"/>
-      <w:r>
-        <w:rPr>
-          <w:rFonts w:asciiTheme="minorHAnsi" w:hAnsiTheme="minorHAnsi" w:cstheme="minorHAnsi"/>
-          <w:color w:val="0070C0"/>
-        </w:rPr>
-        <w:t xml:space="preserve">, bajo el servicio de Vodafone. El uso de dicha tarjeta SIM requerirá de la modificación del fichero </w:t>
-      </w:r>
-      <w:proofErr w:type="spellStart"/>
-      <w:r>
-        <w:rPr>
-          <w:rFonts w:asciiTheme="minorHAnsi" w:hAnsiTheme="minorHAnsi" w:cstheme="minorHAnsi"/>
-          <w:color w:val="0070C0"/>
-        </w:rPr>
-        <w:t>sdkconfig</w:t>
-      </w:r>
-      <w:proofErr w:type="spellEnd"/>
-      <w:r>
-        <w:rPr>
-          <w:rFonts w:asciiTheme="minorHAnsi" w:hAnsiTheme="minorHAnsi" w:cstheme="minorHAnsi"/>
-          <w:color w:val="0070C0"/>
-        </w:rPr>
-        <w:t xml:space="preserve"> para incluir el PIN (alterar la línea “CONFIG_MIPIN”). La utilización de otra compañía supondrá modificaciones adicionales a dicho </w:t>
-      </w:r>
-      <w:proofErr w:type="spellStart"/>
-      <w:r>
-        <w:rPr>
-          <w:rFonts w:asciiTheme="minorHAnsi" w:hAnsiTheme="minorHAnsi" w:cstheme="minorHAnsi"/>
-          <w:color w:val="0070C0"/>
-        </w:rPr>
-        <w:t>sdkconfig</w:t>
-      </w:r>
-      <w:proofErr w:type="spellEnd"/>
-      <w:r>
-        <w:rPr>
-          <w:rFonts w:asciiTheme="minorHAnsi" w:hAnsiTheme="minorHAnsi" w:cstheme="minorHAnsi"/>
-          <w:color w:val="0070C0"/>
-        </w:rPr>
-        <w:t>, para indicar otra APN (“CONFIG_MIAPN”).</w:t>
+        <w:t>También necesitarán de una tarjeta SIM cargada y válida 4G, recomendamos una tarjeta de prepago para evitar sobrecostes, además de ser más barata. Nosotros empleamos una tarjeta de Lowi, bajo el servicio de Vodafone. El uso de dicha tarjeta SIM requerirá de la modificación del fichero sdkconfig para incluir el PIN (alterar la línea “CONFIG_MIPIN”). La utilización de otra compañía supondrá modificaciones adicionales a dicho sdkconfig, para indicar otra APN (“CONFIG_MIAPN”).</w:t>
       </w:r>
     </w:p>
     <w:p>
@@ -2308,25 +2110,7 @@
           <w:b w:val="0"/>
           <w:color w:val="0070C0"/>
         </w:rPr>
-        <w:t xml:space="preserve">croquis del sistema – nótese que hay un par de diferencias con el diseño final, y es que la placa PCB se apoyará en dos de las baterías de litio </w:t>
-      </w:r>
-      <w:proofErr w:type="spellStart"/>
-      <w:r>
-        <w:rPr>
-          <w:rFonts w:asciiTheme="minorHAnsi" w:hAnsiTheme="minorHAnsi" w:cstheme="minorHAnsi"/>
-          <w:b w:val="0"/>
-          <w:color w:val="0070C0"/>
-        </w:rPr>
-        <w:t>Varta</w:t>
-      </w:r>
-      <w:proofErr w:type="spellEnd"/>
-      <w:r>
-        <w:rPr>
-          <w:rFonts w:asciiTheme="minorHAnsi" w:hAnsiTheme="minorHAnsi" w:cstheme="minorHAnsi"/>
-          <w:b w:val="0"/>
-          <w:color w:val="0070C0"/>
-        </w:rPr>
-        <w:t xml:space="preserve">, y que el motor del timón interno se encuentra en el lado izquierdo y no el derecho </w:t>
+        <w:t xml:space="preserve">croquis del sistema – nótese que hay un par de diferencias con el diseño final, y es que la placa PCB se apoyará en dos de las baterías de litio Varta, y que el motor del timón interno se encuentra en el lado izquierdo y no el derecho </w:t>
       </w:r>
       <w:r>
         <w:rPr>
@@ -2375,62 +2159,21 @@
           <w:rFonts w:asciiTheme="minorHAnsi" w:hAnsiTheme="minorHAnsi" w:cstheme="minorHAnsi"/>
           <w:color w:val="0070C0"/>
         </w:rPr>
-        <w:t xml:space="preserve"> la conexión </w:t>
-      </w:r>
-      <w:proofErr w:type="spellStart"/>
-      <w:r>
-        <w:rPr>
-          <w:rFonts w:asciiTheme="minorHAnsi" w:hAnsiTheme="minorHAnsi" w:cstheme="minorHAnsi"/>
-          <w:color w:val="0070C0"/>
-        </w:rPr>
-        <w:t>wi</w:t>
-      </w:r>
-      <w:proofErr w:type="spellEnd"/>
-      <w:r>
-        <w:rPr>
-          <w:rFonts w:asciiTheme="minorHAnsi" w:hAnsiTheme="minorHAnsi" w:cstheme="minorHAnsi"/>
-          <w:color w:val="0070C0"/>
-        </w:rPr>
-        <w:t xml:space="preserve">-fi, también requerirán de un punto de acceso </w:t>
-      </w:r>
-      <w:proofErr w:type="spellStart"/>
-      <w:r>
-        <w:rPr>
-          <w:rFonts w:asciiTheme="minorHAnsi" w:hAnsiTheme="minorHAnsi" w:cstheme="minorHAnsi"/>
-          <w:color w:val="0070C0"/>
-        </w:rPr>
-        <w:t>wi</w:t>
-      </w:r>
-      <w:proofErr w:type="spellEnd"/>
-      <w:r>
-        <w:rPr>
-          <w:rFonts w:asciiTheme="minorHAnsi" w:hAnsiTheme="minorHAnsi" w:cstheme="minorHAnsi"/>
-          <w:color w:val="0070C0"/>
-        </w:rPr>
-        <w:t xml:space="preserve">-fi </w:t>
-      </w:r>
-      <w:r>
-        <w:rPr>
-          <w:rFonts w:asciiTheme="minorHAnsi" w:hAnsiTheme="minorHAnsi" w:cstheme="minorHAnsi"/>
-          <w:color w:val="0070C0"/>
-        </w:rPr>
-        <w:t xml:space="preserve">correcto – pueden bien utilizar los valores por defecto del </w:t>
-      </w:r>
-      <w:proofErr w:type="spellStart"/>
-      <w:r>
-        <w:rPr>
-          <w:rFonts w:asciiTheme="minorHAnsi" w:hAnsiTheme="minorHAnsi" w:cstheme="minorHAnsi"/>
-          <w:color w:val="0070C0"/>
-        </w:rPr>
-        <w:t>sdkconfig</w:t>
-      </w:r>
-      <w:proofErr w:type="spellEnd"/>
-      <w:r>
-        <w:rPr>
-          <w:rFonts w:asciiTheme="minorHAnsi" w:hAnsiTheme="minorHAnsi" w:cstheme="minorHAnsi"/>
-          <w:color w:val="0070C0"/>
-        </w:rPr>
-        <w:t xml:space="preserve"> y crear una red wifi con mismas credenciales (ver dos líneas de abajo) o bien modificar dichas líneas a las de un punto de acceso ya existente. </w:t>
+        <w:t xml:space="preserve"> la conexión wi-fi, también requerirán de un punto de acceso </w:t>
+      </w:r>
+      <w:r>
+        <w:rPr>
+          <w:rFonts w:asciiTheme="minorHAnsi" w:hAnsiTheme="minorHAnsi" w:cstheme="minorHAnsi"/>
+          <w:color w:val="0070C0"/>
+        </w:rPr>
+        <w:t xml:space="preserve">wi-fi </w:t>
+      </w:r>
+      <w:r>
+        <w:rPr>
+          <w:rFonts w:asciiTheme="minorHAnsi" w:hAnsiTheme="minorHAnsi" w:cstheme="minorHAnsi"/>
+          <w:color w:val="0070C0"/>
+        </w:rPr>
+        <w:t xml:space="preserve">correcto – pueden bien utilizar los valores por defecto del sdkconfig y crear una red wifi con mismas credenciales (ver dos líneas de abajo) o bien modificar dichas líneas a las de un punto de acceso ya existente. </w:t>
       </w:r>
     </w:p>
     <w:p>
@@ -2478,29 +2221,7 @@
           <w:szCs w:val="21"/>
           <w:lang w:val="en-US" w:eastAsia="es-ES"/>
         </w:rPr>
-        <w:t>CONFIG_EXAMPLE_WIFI_PASSWORD="</w:t>
-      </w:r>
-      <w:proofErr w:type="spellStart"/>
-      <w:r>
-        <w:rPr>
-          <w:rFonts w:ascii="Consolas" w:eastAsia="Times New Roman" w:hAnsi="Consolas" w:cs="Times New Roman"/>
-          <w:color w:val="D4D4D4"/>
-          <w:sz w:val="21"/>
-          <w:szCs w:val="21"/>
-          <w:lang w:val="en-US" w:eastAsia="es-ES"/>
-        </w:rPr>
-        <w:t>SBCwifi</w:t>
-      </w:r>
-      <w:proofErr w:type="spellEnd"/>
-      <w:r>
-        <w:rPr>
-          <w:rFonts w:ascii="Consolas" w:eastAsia="Times New Roman" w:hAnsi="Consolas" w:cs="Times New Roman"/>
-          <w:color w:val="D4D4D4"/>
-          <w:sz w:val="21"/>
-          <w:szCs w:val="21"/>
-          <w:lang w:val="en-US" w:eastAsia="es-ES"/>
-        </w:rPr>
-        <w:t>$"</w:t>
+        <w:t>CONFIG_EXAMPLE_WIFI_PASSWORD="SBCwifi$"</w:t>
       </w:r>
     </w:p>
     <w:p>
@@ -2533,17 +2254,8 @@
           <w:rFonts w:asciiTheme="minorHAnsi" w:hAnsiTheme="minorHAnsi" w:cstheme="minorHAnsi"/>
           <w:color w:val="0070C0"/>
         </w:rPr>
-        <w:t xml:space="preserve">a ver sus lecturas, se debe tener acceso al panel de </w:t>
-      </w:r>
-      <w:proofErr w:type="spellStart"/>
-      <w:r>
-        <w:rPr>
-          <w:rFonts w:asciiTheme="minorHAnsi" w:hAnsiTheme="minorHAnsi" w:cstheme="minorHAnsi"/>
-          <w:color w:val="0070C0"/>
-        </w:rPr>
-        <w:t>Thingsboard</w:t>
-      </w:r>
-      <w:proofErr w:type="spellEnd"/>
+        <w:t>a ver sus lecturas, se debe tener acceso al panel de Thingsboard</w:t>
+      </w:r>
       <w:r>
         <w:rPr>
           <w:rFonts w:asciiTheme="minorHAnsi" w:hAnsiTheme="minorHAnsi" w:cstheme="minorHAnsi"/>
@@ -2556,17 +2268,8 @@
           <w:rFonts w:asciiTheme="minorHAnsi" w:hAnsiTheme="minorHAnsi" w:cstheme="minorHAnsi"/>
           <w:color w:val="0070C0"/>
         </w:rPr>
-        <w:t xml:space="preserve">. Para el prototipo en sí no es necesario, pero para versiones a mayor escala se requerirán de modificaciones adicionales para modificar el token </w:t>
-      </w:r>
-      <w:proofErr w:type="spellStart"/>
-      <w:r>
-        <w:rPr>
-          <w:rFonts w:asciiTheme="minorHAnsi" w:hAnsiTheme="minorHAnsi" w:cstheme="minorHAnsi"/>
-          <w:color w:val="0070C0"/>
-        </w:rPr>
-        <w:t>mqtt</w:t>
-      </w:r>
-      <w:proofErr w:type="spellEnd"/>
+        <w:t>. Para el prototipo en sí no es necesario, pero para versiones a mayor escala se requerirán de modificaciones adicionales para modificar el token mqtt</w:t>
+      </w:r>
       <w:r>
         <w:rPr>
           <w:rFonts w:asciiTheme="minorHAnsi" w:hAnsiTheme="minorHAnsi" w:cstheme="minorHAnsi"/>
@@ -2574,7 +2277,6 @@
         </w:rPr>
         <w:t xml:space="preserve">, de nuevo en </w:t>
       </w:r>
-      <w:proofErr w:type="spellStart"/>
       <w:r>
         <w:rPr>
           <w:rFonts w:asciiTheme="minorHAnsi" w:hAnsiTheme="minorHAnsi" w:cstheme="minorHAnsi"/>
@@ -2582,7 +2284,6 @@
         </w:rPr>
         <w:t>sdkconfig</w:t>
       </w:r>
-      <w:proofErr w:type="spellEnd"/>
       <w:r>
         <w:rPr>
           <w:rFonts w:asciiTheme="minorHAnsi" w:hAnsiTheme="minorHAnsi" w:cstheme="minorHAnsi"/>
@@ -2743,7 +2444,35 @@
           <w:rFonts w:asciiTheme="minorHAnsi" w:hAnsiTheme="minorHAnsi" w:cstheme="minorHAnsi"/>
           <w:color w:val="0070C0"/>
         </w:rPr>
-        <w:t xml:space="preserve"> azul, mientras que con la de litio del GSM se esperará a que brillen los ledes naranja y verde</w:t>
+        <w:t xml:space="preserve"> azul</w:t>
+      </w:r>
+      <w:r>
+        <w:rPr>
+          <w:rFonts w:asciiTheme="minorHAnsi" w:hAnsiTheme="minorHAnsi" w:cstheme="minorHAnsi"/>
+          <w:color w:val="0070C0"/>
+        </w:rPr>
+        <w:t xml:space="preserve"> </w:t>
+      </w:r>
+      <w:r>
+        <w:rPr>
+          <w:rFonts w:asciiTheme="minorHAnsi" w:hAnsiTheme="minorHAnsi" w:cstheme="minorHAnsi"/>
+          <w:color w:val="FF0000"/>
+        </w:rPr>
+        <w:t xml:space="preserve">WIP EDITAR ESTO SI </w:t>
+      </w:r>
+      <w:r>
+        <w:rPr>
+          <w:rFonts w:asciiTheme="minorHAnsi" w:hAnsiTheme="minorHAnsi" w:cstheme="minorHAnsi"/>
+          <w:color w:val="FF0000"/>
+        </w:rPr>
+        <w:t>USAMOS NUEVAS BATERÍAS</w:t>
+      </w:r>
+      <w:r>
+        <w:rPr>
+          <w:rFonts w:asciiTheme="minorHAnsi" w:hAnsiTheme="minorHAnsi" w:cstheme="minorHAnsi"/>
+          <w:color w:val="0070C0"/>
+        </w:rPr>
+        <w:t>, mientras que con la de litio del GSM se esperará a que brillen los ledes naranja y verde</w:t>
       </w:r>
       <w:r>
         <w:rPr>
@@ -2905,46 +2634,14 @@
           <w:rFonts w:asciiTheme="minorHAnsi" w:hAnsiTheme="minorHAnsi" w:cstheme="minorHAnsi"/>
           <w:color w:val="0070C0"/>
         </w:rPr>
-        <w:t xml:space="preserve">. Por como son baterías idénticas, su uso entre los dos </w:t>
-      </w:r>
-      <w:proofErr w:type="spellStart"/>
-      <w:r>
-        <w:rPr>
-          <w:rFonts w:asciiTheme="minorHAnsi" w:hAnsiTheme="minorHAnsi" w:cstheme="minorHAnsi"/>
-          <w:color w:val="0070C0"/>
-        </w:rPr>
-        <w:t>USBs</w:t>
-      </w:r>
-      <w:proofErr w:type="spellEnd"/>
-      <w:r>
-        <w:rPr>
-          <w:rFonts w:asciiTheme="minorHAnsi" w:hAnsiTheme="minorHAnsi" w:cstheme="minorHAnsi"/>
-          <w:color w:val="0070C0"/>
-        </w:rPr>
-        <w:t xml:space="preserve"> es indistinto</w:t>
-      </w:r>
-      <w:r>
-        <w:rPr>
-          <w:rFonts w:asciiTheme="minorHAnsi" w:hAnsiTheme="minorHAnsi" w:cstheme="minorHAnsi"/>
-          <w:color w:val="0070C0"/>
-        </w:rPr>
-        <w:t xml:space="preserve">. Una vez estén conectadas la ESP-32 comenzará a funcionar y una vez haya encontrado un </w:t>
-      </w:r>
-      <w:proofErr w:type="spellStart"/>
-      <w:r>
-        <w:rPr>
-          <w:rFonts w:asciiTheme="minorHAnsi" w:hAnsiTheme="minorHAnsi" w:cstheme="minorHAnsi"/>
-          <w:color w:val="0070C0"/>
-        </w:rPr>
-        <w:t>wi</w:t>
-      </w:r>
-      <w:proofErr w:type="spellEnd"/>
-      <w:r>
-        <w:rPr>
-          <w:rFonts w:asciiTheme="minorHAnsi" w:hAnsiTheme="minorHAnsi" w:cstheme="minorHAnsi"/>
-          <w:color w:val="0070C0"/>
-        </w:rPr>
-        <w:t>-fi inicial procederá a una fase de calibración de los sensores</w:t>
+        <w:t>. Por como son baterías idénticas, su uso entre los dos USBs es indistinto</w:t>
+      </w:r>
+      <w:r>
+        <w:rPr>
+          <w:rFonts w:asciiTheme="minorHAnsi" w:hAnsiTheme="minorHAnsi" w:cstheme="minorHAnsi"/>
+          <w:color w:val="0070C0"/>
+        </w:rPr>
+        <w:t>. Una vez estén conectadas la ESP-32 comenzará a funcionar y una vez haya encontrado un wi-fi inicial procederá a una fase de calibración de los sensores</w:t>
       </w:r>
       <w:r>
         <w:rPr>
@@ -3030,7 +2727,6 @@
         </w:rPr>
         <w:t xml:space="preserve">a que se reciban los primeros datos a la plataforma </w:t>
       </w:r>
-      <w:proofErr w:type="spellStart"/>
       <w:r>
         <w:rPr>
           <w:rFonts w:asciiTheme="minorHAnsi" w:hAnsiTheme="minorHAnsi" w:cstheme="minorHAnsi"/>
@@ -3045,7 +2741,6 @@
         </w:rPr>
         <w:t>hingsboard</w:t>
       </w:r>
-      <w:proofErr w:type="spellEnd"/>
       <w:r>
         <w:rPr>
           <w:rFonts w:asciiTheme="minorHAnsi" w:hAnsiTheme="minorHAnsi" w:cstheme="minorHAnsi"/>
@@ -3065,23 +2760,7 @@
           <w:rFonts w:asciiTheme="minorHAnsi" w:hAnsiTheme="minorHAnsi" w:cstheme="minorHAnsi"/>
           <w:color w:val="0070C0"/>
         </w:rPr>
-        <w:t xml:space="preserve"> El programa está diseñado para no avanzar más a menos que encuentre la red </w:t>
-      </w:r>
-      <w:proofErr w:type="spellStart"/>
-      <w:r>
-        <w:rPr>
-          <w:rFonts w:asciiTheme="minorHAnsi" w:hAnsiTheme="minorHAnsi" w:cstheme="minorHAnsi"/>
-          <w:color w:val="0070C0"/>
-        </w:rPr>
-        <w:t>wi</w:t>
-      </w:r>
-      <w:proofErr w:type="spellEnd"/>
-      <w:r>
-        <w:rPr>
-          <w:rFonts w:asciiTheme="minorHAnsi" w:hAnsiTheme="minorHAnsi" w:cstheme="minorHAnsi"/>
-          <w:color w:val="0070C0"/>
-        </w:rPr>
-        <w:t>-</w:t>
+        <w:t xml:space="preserve"> El programa está diseñado para no avanzar más a menos que encuentre la red wi-</w:t>
       </w:r>
       <w:r>
         <w:rPr>
@@ -3095,7 +2774,21 @@
           <w:rFonts w:asciiTheme="minorHAnsi" w:hAnsiTheme="minorHAnsi" w:cstheme="minorHAnsi"/>
           <w:color w:val="0070C0"/>
         </w:rPr>
-        <w:t xml:space="preserve">i válida inicial a modo de prevenir consumo de datos </w:t>
+        <w:t xml:space="preserve">i válida inicial a modo de prevenir </w:t>
+      </w:r>
+      <w:r>
+        <w:rPr>
+          <w:rFonts w:asciiTheme="minorHAnsi" w:hAnsiTheme="minorHAnsi" w:cstheme="minorHAnsi"/>
+          <w:color w:val="0070C0"/>
+        </w:rPr>
+        <w:t xml:space="preserve">problemas de calibración y </w:t>
+      </w:r>
+      <w:r>
+        <w:rPr>
+          <w:rFonts w:asciiTheme="minorHAnsi" w:hAnsiTheme="minorHAnsi" w:cstheme="minorHAnsi"/>
+          <w:color w:val="0070C0"/>
+        </w:rPr>
+        <w:t xml:space="preserve">consumo de datos </w:t>
       </w:r>
       <w:r>
         <w:rPr>
@@ -3116,23 +2809,7 @@
           <w:rFonts w:asciiTheme="minorHAnsi" w:hAnsiTheme="minorHAnsi" w:cstheme="minorHAnsi"/>
           <w:color w:val="0070C0"/>
         </w:rPr>
-        <w:t xml:space="preserve">Una vez se ha conectado a dicha red </w:t>
-      </w:r>
-      <w:proofErr w:type="spellStart"/>
-      <w:r>
-        <w:rPr>
-          <w:rFonts w:asciiTheme="minorHAnsi" w:hAnsiTheme="minorHAnsi" w:cstheme="minorHAnsi"/>
-          <w:color w:val="0070C0"/>
-        </w:rPr>
-        <w:t>wi</w:t>
-      </w:r>
-      <w:proofErr w:type="spellEnd"/>
-      <w:r>
-        <w:rPr>
-          <w:rFonts w:asciiTheme="minorHAnsi" w:hAnsiTheme="minorHAnsi" w:cstheme="minorHAnsi"/>
-          <w:color w:val="0070C0"/>
-        </w:rPr>
-        <w:t xml:space="preserve">-fi, ya no es necesaria y podrá funcionar mediante </w:t>
+        <w:t xml:space="preserve">Una vez se ha conectado a dicha red wi-fi, ya no es necesaria y podrá funcionar mediante </w:t>
       </w:r>
       <w:r>
         <w:rPr>
@@ -3162,17 +2839,8 @@
           <w:rFonts w:asciiTheme="minorHAnsi" w:hAnsiTheme="minorHAnsi" w:cstheme="minorHAnsi"/>
           <w:color w:val="0070C0"/>
         </w:rPr>
-        <w:t xml:space="preserve">Una vez la calibración está completa se puede soltar el globo, transmitirá su localización a intervalos </w:t>
-      </w:r>
-      <w:proofErr w:type="gramStart"/>
-      <w:r>
-        <w:rPr>
-          <w:rFonts w:asciiTheme="minorHAnsi" w:hAnsiTheme="minorHAnsi" w:cstheme="minorHAnsi"/>
-          <w:color w:val="0070C0"/>
-        </w:rPr>
-        <w:t>regulares</w:t>
-      </w:r>
-      <w:proofErr w:type="gramEnd"/>
+        <w:t>Una vez la calibración está completa se puede soltar el globo, transmitirá su localización a intervalos regulares</w:t>
+      </w:r>
       <w:r>
         <w:rPr>
           <w:rFonts w:asciiTheme="minorHAnsi" w:hAnsiTheme="minorHAnsi" w:cstheme="minorHAnsi"/>
@@ -3238,7 +2906,6 @@
         </w:rPr>
         <w:t xml:space="preserve">. Cabe notar que el paso de red </w:t>
       </w:r>
-      <w:proofErr w:type="spellStart"/>
       <w:r>
         <w:rPr>
           <w:rFonts w:asciiTheme="minorHAnsi" w:hAnsiTheme="minorHAnsi" w:cstheme="minorHAnsi"/>
@@ -3251,38 +2918,14 @@
           <w:rFonts w:asciiTheme="minorHAnsi" w:hAnsiTheme="minorHAnsi" w:cstheme="minorHAnsi"/>
           <w:color w:val="0070C0"/>
         </w:rPr>
-        <w:t>i</w:t>
-      </w:r>
-      <w:proofErr w:type="spellEnd"/>
-      <w:r>
-        <w:rPr>
-          <w:rFonts w:asciiTheme="minorHAnsi" w:hAnsiTheme="minorHAnsi" w:cstheme="minorHAnsi"/>
-          <w:color w:val="0070C0"/>
-        </w:rPr>
-        <w:t xml:space="preserve">-fi a GSM puede tardar un poco, por lo que se insta </w:t>
-      </w:r>
-      <w:r>
-        <w:rPr>
-          <w:rFonts w:asciiTheme="minorHAnsi" w:hAnsiTheme="minorHAnsi" w:cstheme="minorHAnsi"/>
-          <w:color w:val="0070C0"/>
-        </w:rPr>
-        <w:t xml:space="preserve">que la primera vez al lanzarlo en una zona remota tras desconectar el </w:t>
-      </w:r>
-      <w:proofErr w:type="spellStart"/>
-      <w:r>
-        <w:rPr>
-          <w:rFonts w:asciiTheme="minorHAnsi" w:hAnsiTheme="minorHAnsi" w:cstheme="minorHAnsi"/>
-          <w:color w:val="0070C0"/>
-        </w:rPr>
-        <w:t>Wi</w:t>
-      </w:r>
-      <w:proofErr w:type="spellEnd"/>
-      <w:r>
-        <w:rPr>
-          <w:rFonts w:asciiTheme="minorHAnsi" w:hAnsiTheme="minorHAnsi" w:cstheme="minorHAnsi"/>
-          <w:color w:val="0070C0"/>
-        </w:rPr>
-        <w:t>-Fi se esper</w:t>
+        <w:t xml:space="preserve">i-fi a GSM puede tardar un poco, por lo que se insta </w:t>
+      </w:r>
+      <w:r>
+        <w:rPr>
+          <w:rFonts w:asciiTheme="minorHAnsi" w:hAnsiTheme="minorHAnsi" w:cstheme="minorHAnsi"/>
+          <w:color w:val="0070C0"/>
+        </w:rPr>
+        <w:t>que la primera vez al lanzarlo en una zona remota tras desconectar el Wi-Fi se esper</w:t>
       </w:r>
       <w:r>
         <w:rPr>
@@ -3296,17 +2939,8 @@
           <w:rFonts w:asciiTheme="minorHAnsi" w:hAnsiTheme="minorHAnsi" w:cstheme="minorHAnsi"/>
           <w:color w:val="0070C0"/>
         </w:rPr>
-        <w:t xml:space="preserve"> a que transmita los datos al </w:t>
-      </w:r>
-      <w:proofErr w:type="spellStart"/>
-      <w:r>
-        <w:rPr>
-          <w:rFonts w:asciiTheme="minorHAnsi" w:hAnsiTheme="minorHAnsi" w:cstheme="minorHAnsi"/>
-          <w:color w:val="0070C0"/>
-        </w:rPr>
-        <w:t>Thingsboard</w:t>
-      </w:r>
-      <w:proofErr w:type="spellEnd"/>
+        <w:t xml:space="preserve"> a que transmita los datos al Thingsboard</w:t>
+      </w:r>
       <w:r>
         <w:rPr>
           <w:rFonts w:asciiTheme="minorHAnsi" w:hAnsiTheme="minorHAnsi" w:cstheme="minorHAnsi"/>
@@ -3528,23 +3162,7 @@
           <w:rFonts w:asciiTheme="minorHAnsi" w:hAnsiTheme="minorHAnsi" w:cstheme="minorHAnsi"/>
           <w:color w:val="0070C0"/>
         </w:rPr>
-        <w:t xml:space="preserve">, </w:t>
-      </w:r>
-      <w:proofErr w:type="gramStart"/>
-      <w:r>
-        <w:rPr>
-          <w:rFonts w:asciiTheme="minorHAnsi" w:hAnsiTheme="minorHAnsi" w:cstheme="minorHAnsi"/>
-          <w:color w:val="0070C0"/>
-        </w:rPr>
-        <w:t>de acuerdo a</w:t>
-      </w:r>
-      <w:proofErr w:type="gramEnd"/>
-      <w:r>
-        <w:rPr>
-          <w:rFonts w:asciiTheme="minorHAnsi" w:hAnsiTheme="minorHAnsi" w:cstheme="minorHAnsi"/>
-          <w:color w:val="0070C0"/>
-        </w:rPr>
-        <w:t xml:space="preserve"> las ODS</w:t>
+        <w:t>, de acuerdo a las ODS</w:t>
       </w:r>
       <w:r>
         <w:rPr>
@@ -3565,23 +3183,7 @@
           <w:rFonts w:asciiTheme="minorHAnsi" w:hAnsiTheme="minorHAnsi" w:cstheme="minorHAnsi"/>
           <w:color w:val="0070C0"/>
         </w:rPr>
-        <w:t xml:space="preserve"> Es por ello </w:t>
-      </w:r>
-      <w:proofErr w:type="gramStart"/>
-      <w:r>
-        <w:rPr>
-          <w:rFonts w:asciiTheme="minorHAnsi" w:hAnsiTheme="minorHAnsi" w:cstheme="minorHAnsi"/>
-          <w:color w:val="0070C0"/>
-        </w:rPr>
-        <w:t>que</w:t>
-      </w:r>
-      <w:proofErr w:type="gramEnd"/>
-      <w:r>
-        <w:rPr>
-          <w:rFonts w:asciiTheme="minorHAnsi" w:hAnsiTheme="minorHAnsi" w:cstheme="minorHAnsi"/>
-          <w:color w:val="0070C0"/>
-        </w:rPr>
-        <w:t xml:space="preserve"> para un correcto funcionamiento el sistema debe mantenerse en prístinas condiciones.</w:t>
+        <w:t xml:space="preserve"> Es por ello que para un correcto funcionamiento el sistema debe mantenerse en prístinas condiciones.</w:t>
       </w:r>
     </w:p>
     <w:p>
@@ -3614,39 +3216,7 @@
           <w:rFonts w:asciiTheme="minorHAnsi" w:hAnsiTheme="minorHAnsi" w:cstheme="minorHAnsi"/>
           <w:color w:val="0070C0"/>
         </w:rPr>
-        <w:t xml:space="preserve"> a mantener para el correcto mantenimiento del sistema son los filtros. Como muchos componentes, el efecto del </w:t>
-      </w:r>
-      <w:proofErr w:type="gramStart"/>
-      <w:r>
-        <w:rPr>
-          <w:rFonts w:asciiTheme="minorHAnsi" w:hAnsiTheme="minorHAnsi" w:cstheme="minorHAnsi"/>
-          <w:color w:val="0070C0"/>
-        </w:rPr>
-        <w:t>tiempo</w:t>
-      </w:r>
-      <w:proofErr w:type="gramEnd"/>
-      <w:r>
-        <w:rPr>
-          <w:rFonts w:asciiTheme="minorHAnsi" w:hAnsiTheme="minorHAnsi" w:cstheme="minorHAnsi"/>
-          <w:color w:val="0070C0"/>
-        </w:rPr>
-        <w:t xml:space="preserve"> así como su papel los desgasta hasta volverlos ineficientes. El papel de los filtros HVAC y </w:t>
-      </w:r>
-      <w:proofErr w:type="spellStart"/>
-      <w:r>
-        <w:rPr>
-          <w:rFonts w:asciiTheme="minorHAnsi" w:hAnsiTheme="minorHAnsi" w:cstheme="minorHAnsi"/>
-          <w:color w:val="0070C0"/>
-        </w:rPr>
-        <w:t>anti-pájaro</w:t>
-      </w:r>
-      <w:proofErr w:type="spellEnd"/>
-      <w:r>
-        <w:rPr>
-          <w:rFonts w:asciiTheme="minorHAnsi" w:hAnsiTheme="minorHAnsi" w:cstheme="minorHAnsi"/>
-          <w:color w:val="0070C0"/>
-        </w:rPr>
-        <w:t xml:space="preserve"> es reducir el impacto de esto sobre los filtros de carbón activo, especialmente de objetos extraños y algunas sustancias indeseadas.</w:t>
+        <w:t xml:space="preserve"> a mantener para el correcto mantenimiento del sistema son los filtros. Como muchos componentes, el efecto del tiempo así como su papel los desgasta hasta volverlos ineficientes. El papel de los filtros HVAC y anti-pájaro es reducir el impacto de esto sobre los filtros de carbón activo, especialmente de objetos extraños y algunas sustancias indeseadas.</w:t>
       </w:r>
       <w:r>
         <w:rPr>
@@ -3936,21 +3506,12 @@
           <w:color w:val="0070C0"/>
         </w:rPr>
       </w:pPr>
-      <w:proofErr w:type="gramStart"/>
-      <w:r>
-        <w:rPr>
-          <w:rFonts w:asciiTheme="minorHAnsi" w:hAnsiTheme="minorHAnsi" w:cstheme="minorHAnsi"/>
-          <w:color w:val="0070C0"/>
-        </w:rPr>
-        <w:t>Otro componente a mantener</w:t>
-      </w:r>
-      <w:proofErr w:type="gramEnd"/>
-      <w:r>
-        <w:rPr>
-          <w:rFonts w:asciiTheme="minorHAnsi" w:hAnsiTheme="minorHAnsi" w:cstheme="minorHAnsi"/>
-          <w:color w:val="0070C0"/>
-        </w:rPr>
-        <w:t xml:space="preserve"> es el dirigible que lo ayuda a mantenerse a flote. Antes de cada lanzamiento y tras cada recogida debe comprobarse que no hay pinchazos ni fugas, ya que reduciría considerablemente el tempo de vuelo útil. En caso de detectarse fugas se recomienda parcharlas</w:t>
+      <w:r>
+        <w:rPr>
+          <w:rFonts w:asciiTheme="minorHAnsi" w:hAnsiTheme="minorHAnsi" w:cstheme="minorHAnsi"/>
+          <w:color w:val="0070C0"/>
+        </w:rPr>
+        <w:t>Otro componente a mantener es el dirigible que lo ayuda a mantenerse a flote. Antes de cada lanzamiento y tras cada recogida debe comprobarse que no hay pinchazos ni fugas, ya que reduciría considerablemente el tempo de vuelo útil. En caso de detectarse fugas se recomienda parcharlas</w:t>
       </w:r>
       <w:r>
         <w:rPr>
@@ -3964,23 +3525,7 @@
           <w:rFonts w:asciiTheme="minorHAnsi" w:hAnsiTheme="minorHAnsi" w:cstheme="minorHAnsi"/>
           <w:color w:val="0070C0"/>
         </w:rPr>
-        <w:t xml:space="preserve"> y </w:t>
-      </w:r>
-      <w:proofErr w:type="spellStart"/>
-      <w:r>
-        <w:rPr>
-          <w:rFonts w:asciiTheme="minorHAnsi" w:hAnsiTheme="minorHAnsi" w:cstheme="minorHAnsi"/>
-          <w:color w:val="0070C0"/>
-        </w:rPr>
-        <w:t>reinflar</w:t>
-      </w:r>
-      <w:proofErr w:type="spellEnd"/>
-      <w:r>
-        <w:rPr>
-          <w:rFonts w:asciiTheme="minorHAnsi" w:hAnsiTheme="minorHAnsi" w:cstheme="minorHAnsi"/>
-          <w:color w:val="0070C0"/>
-        </w:rPr>
-        <w:t xml:space="preserve"> el dirigible con Helio.</w:t>
+        <w:t xml:space="preserve"> y reinflar el dirigible con Helio.</w:t>
       </w:r>
     </w:p>
     <w:p>
@@ -4055,23 +3600,7 @@
           <w:rFonts w:asciiTheme="minorHAnsi" w:hAnsiTheme="minorHAnsi" w:cstheme="minorHAnsi"/>
           <w:color w:val="0070C0"/>
         </w:rPr>
-        <w:t xml:space="preserve"> El </w:t>
-      </w:r>
-      <w:proofErr w:type="spellStart"/>
-      <w:r>
-        <w:rPr>
-          <w:rFonts w:asciiTheme="minorHAnsi" w:hAnsiTheme="minorHAnsi" w:cstheme="minorHAnsi"/>
-          <w:color w:val="0070C0"/>
-        </w:rPr>
-        <w:t>pmod</w:t>
-      </w:r>
-      <w:proofErr w:type="spellEnd"/>
-      <w:r>
-        <w:rPr>
-          <w:rFonts w:asciiTheme="minorHAnsi" w:hAnsiTheme="minorHAnsi" w:cstheme="minorHAnsi"/>
-          <w:color w:val="0070C0"/>
-        </w:rPr>
-        <w:t xml:space="preserve"> GPS</w:t>
+        <w:t xml:space="preserve"> El pmod GPS</w:t>
       </w:r>
       <w:r>
         <w:rPr>
@@ -4444,23 +3973,7 @@
           <w:rFonts w:asciiTheme="minorHAnsi" w:hAnsiTheme="minorHAnsi" w:cstheme="minorHAnsi"/>
           <w:color w:val="0070C0"/>
         </w:rPr>
-        <w:t xml:space="preserve"> Sin </w:t>
-      </w:r>
-      <w:proofErr w:type="gramStart"/>
-      <w:r>
-        <w:rPr>
-          <w:rFonts w:asciiTheme="minorHAnsi" w:hAnsiTheme="minorHAnsi" w:cstheme="minorHAnsi"/>
-          <w:color w:val="0070C0"/>
-        </w:rPr>
-        <w:t>embargo</w:t>
-      </w:r>
-      <w:proofErr w:type="gramEnd"/>
-      <w:r>
-        <w:rPr>
-          <w:rFonts w:asciiTheme="minorHAnsi" w:hAnsiTheme="minorHAnsi" w:cstheme="minorHAnsi"/>
-          <w:color w:val="0070C0"/>
-        </w:rPr>
-        <w:t xml:space="preserve"> el motor de las aspas sí requiere de un mantenimiento contante tras cada uso puesto que en nuestro prototipo es un motor de escobillas</w:t>
+        <w:t xml:space="preserve"> Sin embargo el motor de las aspas sí requiere de un mantenimiento contante tras cada uso puesto que en nuestro prototipo es un motor de escobillas</w:t>
       </w:r>
       <w:r>
         <w:rPr>
@@ -4481,23 +3994,7 @@
           <w:rFonts w:asciiTheme="minorHAnsi" w:hAnsiTheme="minorHAnsi" w:cstheme="minorHAnsi"/>
           <w:color w:val="0070C0"/>
         </w:rPr>
-        <w:t xml:space="preserve"> En caso de daño a las escobillas este componente debe reemplazarse parcial- (por </w:t>
-      </w:r>
-      <w:proofErr w:type="gramStart"/>
-      <w:r>
-        <w:rPr>
-          <w:rFonts w:asciiTheme="minorHAnsi" w:hAnsiTheme="minorHAnsi" w:cstheme="minorHAnsi"/>
-          <w:color w:val="0070C0"/>
-        </w:rPr>
-        <w:t>ejemplo</w:t>
-      </w:r>
-      <w:proofErr w:type="gramEnd"/>
-      <w:r>
-        <w:rPr>
-          <w:rFonts w:asciiTheme="minorHAnsi" w:hAnsiTheme="minorHAnsi" w:cstheme="minorHAnsi"/>
-          <w:color w:val="0070C0"/>
-        </w:rPr>
-        <w:t xml:space="preserve"> las </w:t>
+        <w:t xml:space="preserve"> En caso de daño a las escobillas este componente debe reemplazarse parcial- (por ejemplo las </w:t>
       </w:r>
       <w:r>
         <w:rPr>
@@ -4965,7 +4462,6 @@
         </w:rPr>
         <w:t xml:space="preserve"> y los dos </w:t>
       </w:r>
-      <w:proofErr w:type="gramStart"/>
       <w:r>
         <w:rPr>
           <w:rFonts w:asciiTheme="minorHAnsi" w:hAnsiTheme="minorHAnsi" w:cstheme="minorHAnsi"/>
@@ -4973,20 +4469,8 @@
           <w:sz w:val="22"/>
           <w:szCs w:val="22"/>
         </w:rPr>
-        <w:t xml:space="preserve">filtros </w:t>
-      </w:r>
-      <w:proofErr w:type="spellStart"/>
-      <w:r>
-        <w:rPr>
-          <w:rFonts w:asciiTheme="minorHAnsi" w:hAnsiTheme="minorHAnsi" w:cstheme="minorHAnsi"/>
-          <w:color w:val="0070C0"/>
-          <w:sz w:val="22"/>
-          <w:szCs w:val="22"/>
-        </w:rPr>
-        <w:t>anti-pájaro</w:t>
-      </w:r>
-      <w:proofErr w:type="spellEnd"/>
-      <w:proofErr w:type="gramEnd"/>
+        <w:t>filtros anti-pájaros</w:t>
+      </w:r>
       <w:r>
         <w:rPr>
           <w:rFonts w:asciiTheme="minorHAnsi" w:hAnsiTheme="minorHAnsi" w:cstheme="minorHAnsi"/>
@@ -6113,19 +5597,8 @@
                       <w:szCs w:val="16"/>
                       <w:lang w:eastAsia="es-ES"/>
                     </w:rPr>
-                    <w:t>ESP-32 </w:t>
-                  </w:r>
-                  <w:proofErr w:type="spellStart"/>
-                  <w:r>
-                    <w:rPr>
-                      <w:rFonts w:eastAsia="Times New Roman" w:cs="Calibri"/>
-                      <w:sz w:val="16"/>
-                      <w:szCs w:val="16"/>
-                      <w:lang w:eastAsia="es-ES"/>
-                    </w:rPr>
-                    <w:t>AzDelivery</w:t>
-                  </w:r>
-                  <w:proofErr w:type="spellEnd"/>
+                    <w:t>ESP-32 AzDelivery</w:t>
+                  </w:r>
                 </w:p>
               </w:tc>
               <w:tc>
@@ -6368,7 +5841,6 @@
                       <w:lang w:eastAsia="es-ES"/>
                     </w:rPr>
                   </w:pPr>
-                  <w:proofErr w:type="spellStart"/>
                   <w:r>
                     <w:rPr>
                       <w:rFonts w:eastAsia="Times New Roman" w:cstheme="minorHAnsi"/>
@@ -6376,39 +5848,7 @@
                       <w:szCs w:val="16"/>
                       <w:lang w:eastAsia="es-ES"/>
                     </w:rPr>
-                    <w:t>MikroElektronika</w:t>
-                  </w:r>
-                  <w:proofErr w:type="spellEnd"/>
-                  <w:r>
-                    <w:rPr>
-                      <w:rFonts w:eastAsia="Times New Roman" w:cstheme="minorHAnsi"/>
-                      <w:sz w:val="16"/>
-                      <w:szCs w:val="16"/>
-                      <w:lang w:eastAsia="es-ES"/>
-                    </w:rPr>
-                    <w:t xml:space="preserve"> Ozone 2 </w:t>
-                  </w:r>
-                  <w:proofErr w:type="spellStart"/>
-                  <w:proofErr w:type="gramStart"/>
-                  <w:r>
-                    <w:rPr>
-                      <w:rFonts w:eastAsia="Times New Roman" w:cstheme="minorHAnsi"/>
-                      <w:sz w:val="16"/>
-                      <w:szCs w:val="16"/>
-                      <w:lang w:eastAsia="es-ES"/>
-                    </w:rPr>
-                    <w:t>Click</w:t>
-                  </w:r>
-                  <w:proofErr w:type="spellEnd"/>
-                  <w:proofErr w:type="gramEnd"/>
-                  <w:r>
-                    <w:rPr>
-                      <w:rFonts w:eastAsia="Times New Roman" w:cstheme="minorHAnsi"/>
-                      <w:sz w:val="16"/>
-                      <w:szCs w:val="16"/>
-                      <w:lang w:eastAsia="es-ES"/>
-                    </w:rPr>
-                    <w:t>–MIKROE-2767</w:t>
+                    <w:t>MikroElektronika Ozone 2 Click–MIKROE-2767</w:t>
                   </w:r>
                 </w:p>
               </w:tc>
@@ -6631,38 +6071,7 @@
                       <w:szCs w:val="16"/>
                       <w:lang w:eastAsia="es-ES"/>
                     </w:rPr>
-                    <w:t xml:space="preserve">42,30 * 3 </w:t>
-                  </w:r>
-                  <w:proofErr w:type="gramStart"/>
-                  <w:r>
-                    <w:rPr>
-                      <w:rFonts w:asciiTheme="minorHAnsi" w:eastAsia="Times New Roman" w:hAnsiTheme="minorHAnsi" w:cstheme="minorHAnsi"/>
-                      <w:sz w:val="16"/>
-                      <w:szCs w:val="16"/>
-                      <w:lang w:eastAsia="es-ES"/>
-                    </w:rPr>
-                    <w:t>€  (</w:t>
-                  </w:r>
-                  <w:proofErr w:type="spellStart"/>
-                  <w:proofErr w:type="gramEnd"/>
-                  <w:r>
-                    <w:rPr>
-                      <w:rFonts w:asciiTheme="minorHAnsi" w:eastAsia="Times New Roman" w:hAnsiTheme="minorHAnsi" w:cstheme="minorHAnsi"/>
-                      <w:sz w:val="16"/>
-                      <w:szCs w:val="16"/>
-                      <w:lang w:eastAsia="es-ES"/>
-                    </w:rPr>
-                    <w:t>mouser</w:t>
-                  </w:r>
-                  <w:proofErr w:type="spellEnd"/>
-                  <w:r>
-                    <w:rPr>
-                      <w:rFonts w:asciiTheme="minorHAnsi" w:eastAsia="Times New Roman" w:hAnsiTheme="minorHAnsi" w:cstheme="minorHAnsi"/>
-                      <w:sz w:val="16"/>
-                      <w:szCs w:val="16"/>
-                      <w:lang w:eastAsia="es-ES"/>
-                    </w:rPr>
-                    <w:t>)</w:t>
+                    <w:t>42,30 * 3 €  (mouser)</w:t>
                   </w:r>
                 </w:p>
               </w:tc>
@@ -6719,27 +6128,7 @@
                       <w:szCs w:val="16"/>
                       <w:lang w:eastAsia="es-ES"/>
                     </w:rPr>
-                    <w:t>51,19 * 3 € (</w:t>
-                  </w:r>
-                  <w:proofErr w:type="spellStart"/>
-                  <w:r>
-                    <w:rPr>
-                      <w:rFonts w:asciiTheme="minorHAnsi" w:eastAsia="Times New Roman" w:hAnsiTheme="minorHAnsi" w:cstheme="minorHAnsi"/>
-                      <w:sz w:val="16"/>
-                      <w:szCs w:val="16"/>
-                      <w:lang w:eastAsia="es-ES"/>
-                    </w:rPr>
-                    <w:t>mouser</w:t>
-                  </w:r>
-                  <w:proofErr w:type="spellEnd"/>
-                  <w:r>
-                    <w:rPr>
-                      <w:rFonts w:asciiTheme="minorHAnsi" w:eastAsia="Times New Roman" w:hAnsiTheme="minorHAnsi" w:cstheme="minorHAnsi"/>
-                      <w:sz w:val="16"/>
-                      <w:szCs w:val="16"/>
-                      <w:lang w:eastAsia="es-ES"/>
-                    </w:rPr>
-                    <w:t>)</w:t>
+                    <w:t>51,19 * 3 € (mouser)</w:t>
                   </w:r>
                 </w:p>
               </w:tc>
@@ -6775,27 +6164,7 @@
                       <w:szCs w:val="16"/>
                       <w:lang w:eastAsia="es-ES"/>
                     </w:rPr>
-                    <w:t xml:space="preserve">Módulo ADC </w:t>
-                  </w:r>
-                  <w:proofErr w:type="spellStart"/>
-                  <w:r>
-                    <w:rPr>
-                      <w:rFonts w:eastAsia="Times New Roman" w:cstheme="minorHAnsi"/>
-                      <w:sz w:val="16"/>
-                      <w:szCs w:val="16"/>
-                      <w:lang w:eastAsia="es-ES"/>
-                    </w:rPr>
-                    <w:t>Adafruit</w:t>
-                  </w:r>
-                  <w:proofErr w:type="spellEnd"/>
-                  <w:r>
-                    <w:rPr>
-                      <w:rFonts w:eastAsia="Times New Roman" w:cstheme="minorHAnsi"/>
-                      <w:sz w:val="16"/>
-                      <w:szCs w:val="16"/>
-                      <w:lang w:eastAsia="es-ES"/>
-                    </w:rPr>
-                    <w:t xml:space="preserve"> ADS1015 </w:t>
+                    <w:t xml:space="preserve">Módulo ADC Adafruit ADS1015 </w:t>
                   </w:r>
                 </w:p>
               </w:tc>
@@ -7008,27 +6377,7 @@
                       <w:szCs w:val="16"/>
                       <w:lang w:eastAsia="es-ES"/>
                     </w:rPr>
-                    <w:t>(</w:t>
-                  </w:r>
-                  <w:proofErr w:type="spellStart"/>
-                  <w:r>
-                    <w:rPr>
-                      <w:rFonts w:asciiTheme="minorHAnsi" w:eastAsia="Times New Roman" w:hAnsiTheme="minorHAnsi" w:cstheme="minorHAnsi"/>
-                      <w:sz w:val="16"/>
-                      <w:szCs w:val="16"/>
-                      <w:lang w:eastAsia="es-ES"/>
-                    </w:rPr>
-                    <w:t>electronicaembajadores</w:t>
-                  </w:r>
-                  <w:proofErr w:type="spellEnd"/>
-                  <w:r>
-                    <w:rPr>
-                      <w:rFonts w:asciiTheme="minorHAnsi" w:eastAsia="Times New Roman" w:hAnsiTheme="minorHAnsi" w:cstheme="minorHAnsi"/>
-                      <w:sz w:val="16"/>
-                      <w:szCs w:val="16"/>
-                      <w:lang w:eastAsia="es-ES"/>
-                    </w:rPr>
-                    <w:t>)</w:t>
+                    <w:t>(electronicaembajadores)</w:t>
                   </w:r>
                 </w:p>
               </w:tc>
@@ -7084,27 +6433,7 @@
                       <w:szCs w:val="16"/>
                       <w:lang w:eastAsia="es-ES"/>
                     </w:rPr>
-                    <w:t>(</w:t>
-                  </w:r>
-                  <w:proofErr w:type="spellStart"/>
-                  <w:r>
-                    <w:rPr>
-                      <w:rFonts w:asciiTheme="minorHAnsi" w:eastAsia="Times New Roman" w:hAnsiTheme="minorHAnsi" w:cstheme="minorHAnsi"/>
-                      <w:sz w:val="16"/>
-                      <w:szCs w:val="16"/>
-                      <w:lang w:eastAsia="es-ES"/>
-                    </w:rPr>
-                    <w:t>electronicaembajadores</w:t>
-                  </w:r>
-                  <w:proofErr w:type="spellEnd"/>
-                  <w:r>
-                    <w:rPr>
-                      <w:rFonts w:asciiTheme="minorHAnsi" w:eastAsia="Times New Roman" w:hAnsiTheme="minorHAnsi" w:cstheme="minorHAnsi"/>
-                      <w:sz w:val="16"/>
-                      <w:szCs w:val="16"/>
-                      <w:lang w:eastAsia="es-ES"/>
-                    </w:rPr>
-                    <w:t>)</w:t>
+                    <w:t>(electronicaembajadores)</w:t>
                   </w:r>
                 </w:p>
               </w:tc>
@@ -8152,29 +7481,7 @@
                       <w:szCs w:val="16"/>
                       <w:lang w:eastAsia="es-ES"/>
                     </w:rPr>
-                    <w:t>(</w:t>
-                  </w:r>
-                  <w:proofErr w:type="spellStart"/>
-                  <w:r>
-                    <w:rPr>
-                      <w:rFonts w:asciiTheme="minorHAnsi" w:eastAsia="Times New Roman" w:hAnsiTheme="minorHAnsi" w:cstheme="minorHAnsi"/>
-                      <w:color w:val="000000" w:themeColor="text1"/>
-                      <w:sz w:val="16"/>
-                      <w:szCs w:val="16"/>
-                      <w:lang w:eastAsia="es-ES"/>
-                    </w:rPr>
-                    <w:t>ud.</w:t>
-                  </w:r>
-                  <w:proofErr w:type="spellEnd"/>
-                  <w:r>
-                    <w:rPr>
-                      <w:rFonts w:asciiTheme="minorHAnsi" w:eastAsia="Times New Roman" w:hAnsiTheme="minorHAnsi" w:cstheme="minorHAnsi"/>
-                      <w:color w:val="000000" w:themeColor="text1"/>
-                      <w:sz w:val="16"/>
-                      <w:szCs w:val="16"/>
-                      <w:lang w:eastAsia="es-ES"/>
-                    </w:rPr>
-                    <w:t>) </w:t>
+                    <w:t>(ud.) </w:t>
                   </w:r>
                 </w:p>
                 <w:p>
@@ -8487,27 +7794,7 @@
                       <w:szCs w:val="16"/>
                       <w:lang w:eastAsia="es-ES"/>
                     </w:rPr>
-                    <w:t>4,128 € (</w:t>
-                  </w:r>
-                  <w:proofErr w:type="spellStart"/>
-                  <w:r>
-                    <w:rPr>
-                      <w:rFonts w:asciiTheme="minorHAnsi" w:eastAsia="Times New Roman" w:hAnsiTheme="minorHAnsi" w:cstheme="minorHAnsi"/>
-                      <w:sz w:val="16"/>
-                      <w:szCs w:val="16"/>
-                      <w:lang w:eastAsia="es-ES"/>
-                    </w:rPr>
-                    <w:t>ud.</w:t>
-                  </w:r>
-                  <w:proofErr w:type="spellEnd"/>
-                  <w:r>
-                    <w:rPr>
-                      <w:rFonts w:asciiTheme="minorHAnsi" w:eastAsia="Times New Roman" w:hAnsiTheme="minorHAnsi" w:cstheme="minorHAnsi"/>
-                      <w:sz w:val="16"/>
-                      <w:szCs w:val="16"/>
-                      <w:lang w:eastAsia="es-ES"/>
-                    </w:rPr>
-                    <w:t>)</w:t>
+                    <w:t>4,128 € (ud.)</w:t>
                   </w:r>
                 </w:p>
               </w:tc>
@@ -8569,7 +7856,6 @@
                       <w:lang w:eastAsia="es-ES"/>
                     </w:rPr>
                   </w:pPr>
-                  <w:proofErr w:type="spellStart"/>
                   <w:r>
                     <w:rPr>
                       <w:rFonts w:eastAsia="Times New Roman" w:cstheme="minorHAnsi"/>
@@ -8577,17 +7863,7 @@
                       <w:szCs w:val="16"/>
                       <w:lang w:eastAsia="es-ES"/>
                     </w:rPr>
-                    <w:t>PowerBank</w:t>
-                  </w:r>
-                  <w:proofErr w:type="spellEnd"/>
-                  <w:r>
-                    <w:rPr>
-                      <w:rFonts w:eastAsia="Times New Roman" w:cstheme="minorHAnsi"/>
-                      <w:sz w:val="16"/>
-                      <w:szCs w:val="16"/>
-                      <w:lang w:eastAsia="es-ES"/>
-                    </w:rPr>
-                    <w:t xml:space="preserve"> 5V</w:t>
+                    <w:t>PowerBank 5V</w:t>
                   </w:r>
                 </w:p>
               </w:tc>
@@ -8778,27 +8054,7 @@
                       <w:szCs w:val="16"/>
                       <w:lang w:eastAsia="es-ES"/>
                     </w:rPr>
-                    <w:t>9,85 * 2 (</w:t>
-                  </w:r>
-                  <w:proofErr w:type="spellStart"/>
-                  <w:r>
-                    <w:rPr>
-                      <w:rFonts w:asciiTheme="minorHAnsi" w:eastAsia="Times New Roman" w:hAnsiTheme="minorHAnsi" w:cstheme="minorHAnsi"/>
-                      <w:sz w:val="16"/>
-                      <w:szCs w:val="16"/>
-                      <w:lang w:eastAsia="es-ES"/>
-                    </w:rPr>
-                    <w:t>electronicaembajadores</w:t>
-                  </w:r>
-                  <w:proofErr w:type="spellEnd"/>
-                  <w:r>
-                    <w:rPr>
-                      <w:rFonts w:asciiTheme="minorHAnsi" w:eastAsia="Times New Roman" w:hAnsiTheme="minorHAnsi" w:cstheme="minorHAnsi"/>
-                      <w:sz w:val="16"/>
-                      <w:szCs w:val="16"/>
-                      <w:lang w:eastAsia="es-ES"/>
-                    </w:rPr>
-                    <w:t>)</w:t>
+                    <w:t>9,85 * 2 (electronicaembajadores)</w:t>
                   </w:r>
                 </w:p>
               </w:tc>
@@ -8854,27 +8110,7 @@
                       <w:szCs w:val="16"/>
                       <w:lang w:eastAsia="es-ES"/>
                     </w:rPr>
-                    <w:t>11,91 * 2 € (</w:t>
-                  </w:r>
-                  <w:proofErr w:type="spellStart"/>
-                  <w:r>
-                    <w:rPr>
-                      <w:rFonts w:asciiTheme="minorHAnsi" w:eastAsia="Times New Roman" w:hAnsiTheme="minorHAnsi" w:cstheme="minorHAnsi"/>
-                      <w:sz w:val="16"/>
-                      <w:szCs w:val="16"/>
-                      <w:lang w:eastAsia="es-ES"/>
-                    </w:rPr>
-                    <w:t>electronicaembajadores</w:t>
-                  </w:r>
-                  <w:proofErr w:type="spellEnd"/>
-                  <w:r>
-                    <w:rPr>
-                      <w:rFonts w:asciiTheme="minorHAnsi" w:eastAsia="Times New Roman" w:hAnsiTheme="minorHAnsi" w:cstheme="minorHAnsi"/>
-                      <w:sz w:val="16"/>
-                      <w:szCs w:val="16"/>
-                      <w:lang w:eastAsia="es-ES"/>
-                    </w:rPr>
-                    <w:t>)</w:t>
+                    <w:t>11,91 * 2 € (electronicaembajadores)</w:t>
                   </w:r>
                 </w:p>
               </w:tc>
@@ -9023,25 +8259,7 @@
                       <w:sz w:val="16"/>
                       <w:szCs w:val="16"/>
                     </w:rPr>
-                    <w:t xml:space="preserve">, lo </w:t>
-                  </w:r>
-                  <w:proofErr w:type="spellStart"/>
-                  <w:r>
-                    <w:rPr>
-                      <w:rFonts w:asciiTheme="minorHAnsi" w:hAnsiTheme="minorHAnsi" w:cstheme="minorHAnsi"/>
-                      <w:sz w:val="16"/>
-                      <w:szCs w:val="16"/>
-                    </w:rPr>
-                    <w:t>llameremos</w:t>
-                  </w:r>
-                  <w:proofErr w:type="spellEnd"/>
-                  <w:r>
-                    <w:rPr>
-                      <w:rFonts w:asciiTheme="minorHAnsi" w:hAnsiTheme="minorHAnsi" w:cstheme="minorHAnsi"/>
-                      <w:sz w:val="16"/>
-                      <w:szCs w:val="16"/>
-                    </w:rPr>
-                    <w:t xml:space="preserve"> “modificar”</w:t>
+                    <w:t>, lo llameremos “modificar”</w:t>
                   </w:r>
                   <w:r>
                     <w:rPr>
@@ -9177,9 +8395,8 @@
                       <w:szCs w:val="16"/>
                       <w:lang w:eastAsia="es-ES"/>
                     </w:rPr>
-                    <w:t>(</w:t>
-                  </w:r>
-                  <w:proofErr w:type="spellStart"/>
+                    <w:t>(electronicaembajadores</w:t>
+                  </w:r>
                   <w:r>
                     <w:rPr>
                       <w:rFonts w:asciiTheme="minorHAnsi" w:eastAsia="Times New Roman" w:hAnsiTheme="minorHAnsi" w:cstheme="minorHAnsi"/>
@@ -9187,9 +8404,8 @@
                       <w:szCs w:val="16"/>
                       <w:lang w:eastAsia="es-ES"/>
                     </w:rPr>
-                    <w:t>electronicaembajadores</w:t>
-                  </w:r>
-                  <w:proofErr w:type="spellEnd"/>
+                    <w:t>, modificar</w:t>
+                  </w:r>
                   <w:r>
                     <w:rPr>
                       <w:rFonts w:asciiTheme="minorHAnsi" w:eastAsia="Times New Roman" w:hAnsiTheme="minorHAnsi" w:cstheme="minorHAnsi"/>
@@ -9197,8 +8413,40 @@
                       <w:szCs w:val="16"/>
                       <w:lang w:eastAsia="es-ES"/>
                     </w:rPr>
-                    <w:t>, modificar</w:t>
-                  </w:r>
+                    <w:t>)</w:t>
+                  </w:r>
+                </w:p>
+                <w:p>
+                  <w:pPr>
+                    <w:spacing w:before="100" w:beforeAutospacing="1" w:after="100" w:afterAutospacing="1" w:line="240" w:lineRule="auto"/>
+                    <w:jc w:val="left"/>
+                    <w:textAlignment w:val="baseline"/>
+                    <w:rPr>
+                      <w:rFonts w:asciiTheme="minorHAnsi" w:hAnsiTheme="minorHAnsi" w:cstheme="minorHAnsi"/>
+                      <w:sz w:val="16"/>
+                      <w:szCs w:val="16"/>
+                    </w:rPr>
+                  </w:pPr>
+                  <w:r>
+                    <w:rPr>
+                      <w:rFonts w:asciiTheme="minorHAnsi" w:hAnsiTheme="minorHAnsi" w:cstheme="minorHAnsi"/>
+                      <w:sz w:val="16"/>
+                      <w:szCs w:val="16"/>
+                    </w:rPr>
+                    <w:t>20,39 *2 €</w:t>
+                  </w:r>
+                </w:p>
+                <w:p>
+                  <w:pPr>
+                    <w:spacing w:before="100" w:beforeAutospacing="1" w:after="100" w:afterAutospacing="1" w:line="240" w:lineRule="auto"/>
+                    <w:jc w:val="left"/>
+                    <w:textAlignment w:val="baseline"/>
+                    <w:rPr>
+                      <w:rFonts w:asciiTheme="minorHAnsi" w:hAnsiTheme="minorHAnsi" w:cstheme="minorHAnsi"/>
+                      <w:sz w:val="16"/>
+                      <w:szCs w:val="16"/>
+                    </w:rPr>
+                  </w:pPr>
                   <w:r>
                     <w:rPr>
                       <w:rFonts w:asciiTheme="minorHAnsi" w:eastAsia="Times New Roman" w:hAnsiTheme="minorHAnsi" w:cstheme="minorHAnsi"/>
@@ -9206,60 +8454,8 @@
                       <w:szCs w:val="16"/>
                       <w:lang w:eastAsia="es-ES"/>
                     </w:rPr>
-                    <w:t>)</w:t>
-                  </w:r>
-                </w:p>
-                <w:p>
-                  <w:pPr>
-                    <w:spacing w:before="100" w:beforeAutospacing="1" w:after="100" w:afterAutospacing="1" w:line="240" w:lineRule="auto"/>
-                    <w:jc w:val="left"/>
-                    <w:textAlignment w:val="baseline"/>
-                    <w:rPr>
-                      <w:rFonts w:asciiTheme="minorHAnsi" w:hAnsiTheme="minorHAnsi" w:cstheme="minorHAnsi"/>
-                      <w:sz w:val="16"/>
-                      <w:szCs w:val="16"/>
-                    </w:rPr>
-                  </w:pPr>
-                  <w:r>
-                    <w:rPr>
-                      <w:rFonts w:asciiTheme="minorHAnsi" w:hAnsiTheme="minorHAnsi" w:cstheme="minorHAnsi"/>
-                      <w:sz w:val="16"/>
-                      <w:szCs w:val="16"/>
-                    </w:rPr>
-                    <w:t>20,39 *2 €</w:t>
-                  </w:r>
-                </w:p>
-                <w:p>
-                  <w:pPr>
-                    <w:spacing w:before="100" w:beforeAutospacing="1" w:after="100" w:afterAutospacing="1" w:line="240" w:lineRule="auto"/>
-                    <w:jc w:val="left"/>
-                    <w:textAlignment w:val="baseline"/>
-                    <w:rPr>
-                      <w:rFonts w:asciiTheme="minorHAnsi" w:hAnsiTheme="minorHAnsi" w:cstheme="minorHAnsi"/>
-                      <w:sz w:val="16"/>
-                      <w:szCs w:val="16"/>
-                    </w:rPr>
-                  </w:pPr>
-                  <w:r>
-                    <w:rPr>
-                      <w:rFonts w:asciiTheme="minorHAnsi" w:eastAsia="Times New Roman" w:hAnsiTheme="minorHAnsi" w:cstheme="minorHAnsi"/>
-                      <w:sz w:val="16"/>
-                      <w:szCs w:val="16"/>
-                      <w:lang w:eastAsia="es-ES"/>
-                    </w:rPr>
-                    <w:t>(</w:t>
-                  </w:r>
-                  <w:proofErr w:type="spellStart"/>
-                  <w:r>
-                    <w:rPr>
-                      <w:rFonts w:asciiTheme="minorHAnsi" w:eastAsia="Times New Roman" w:hAnsiTheme="minorHAnsi" w:cstheme="minorHAnsi"/>
-                      <w:sz w:val="16"/>
-                      <w:szCs w:val="16"/>
-                      <w:lang w:eastAsia="es-ES"/>
-                    </w:rPr>
-                    <w:t>electronicaembajadores</w:t>
-                  </w:r>
-                  <w:proofErr w:type="spellEnd"/>
+                    <w:t>(electronicaembajadores</w:t>
+                  </w:r>
                   <w:r>
                     <w:rPr>
                       <w:rFonts w:asciiTheme="minorHAnsi" w:eastAsia="Times New Roman" w:hAnsiTheme="minorHAnsi" w:cstheme="minorHAnsi"/>
@@ -9319,19 +8515,21 @@
                       <w:szCs w:val="16"/>
                       <w:lang w:eastAsia="es-ES"/>
                     </w:rPr>
-                    <w:t>(</w:t>
-                  </w:r>
-                  <w:proofErr w:type="spellStart"/>
-                  <w:r>
+                    <w:t>(electronicaembajadores, modificar)</w:t>
+                  </w:r>
+                </w:p>
+                <w:p>
+                  <w:pPr>
+                    <w:spacing w:before="100" w:beforeAutospacing="1" w:after="100" w:afterAutospacing="1" w:line="240" w:lineRule="auto"/>
+                    <w:jc w:val="left"/>
+                    <w:textAlignment w:val="baseline"/>
                     <w:rPr>
                       <w:rFonts w:asciiTheme="minorHAnsi" w:eastAsia="Times New Roman" w:hAnsiTheme="minorHAnsi" w:cstheme="minorHAnsi"/>
                       <w:sz w:val="16"/>
                       <w:szCs w:val="16"/>
                       <w:lang w:eastAsia="es-ES"/>
                     </w:rPr>
-                    <w:t>electronicaembajadores</w:t>
-                  </w:r>
-                  <w:proofErr w:type="spellEnd"/>
+                  </w:pPr>
                   <w:r>
                     <w:rPr>
                       <w:rFonts w:asciiTheme="minorHAnsi" w:eastAsia="Times New Roman" w:hAnsiTheme="minorHAnsi" w:cstheme="minorHAnsi"/>
@@ -9339,7 +8537,7 @@
                       <w:szCs w:val="16"/>
                       <w:lang w:eastAsia="es-ES"/>
                     </w:rPr>
-                    <w:t>, modificar)</w:t>
+                    <w:t>24,68 * 2 €</w:t>
                   </w:r>
                 </w:p>
                 <w:p>
@@ -9361,49 +8559,7 @@
                       <w:szCs w:val="16"/>
                       <w:lang w:eastAsia="es-ES"/>
                     </w:rPr>
-                    <w:t>24,68 * 2 €</w:t>
-                  </w:r>
-                </w:p>
-                <w:p>
-                  <w:pPr>
-                    <w:spacing w:before="100" w:beforeAutospacing="1" w:after="100" w:afterAutospacing="1" w:line="240" w:lineRule="auto"/>
-                    <w:jc w:val="left"/>
-                    <w:textAlignment w:val="baseline"/>
-                    <w:rPr>
-                      <w:rFonts w:asciiTheme="minorHAnsi" w:eastAsia="Times New Roman" w:hAnsiTheme="minorHAnsi" w:cstheme="minorHAnsi"/>
-                      <w:sz w:val="16"/>
-                      <w:szCs w:val="16"/>
-                      <w:lang w:eastAsia="es-ES"/>
-                    </w:rPr>
-                  </w:pPr>
-                  <w:r>
-                    <w:rPr>
-                      <w:rFonts w:asciiTheme="minorHAnsi" w:eastAsia="Times New Roman" w:hAnsiTheme="minorHAnsi" w:cstheme="minorHAnsi"/>
-                      <w:sz w:val="16"/>
-                      <w:szCs w:val="16"/>
-                      <w:lang w:eastAsia="es-ES"/>
-                    </w:rPr>
-                    <w:t>(</w:t>
-                  </w:r>
-                  <w:proofErr w:type="spellStart"/>
-                  <w:r>
-                    <w:rPr>
-                      <w:rFonts w:asciiTheme="minorHAnsi" w:eastAsia="Times New Roman" w:hAnsiTheme="minorHAnsi" w:cstheme="minorHAnsi"/>
-                      <w:sz w:val="16"/>
-                      <w:szCs w:val="16"/>
-                      <w:lang w:eastAsia="es-ES"/>
-                    </w:rPr>
-                    <w:t>electronicaembajadores</w:t>
-                  </w:r>
-                  <w:proofErr w:type="spellEnd"/>
-                  <w:r>
-                    <w:rPr>
-                      <w:rFonts w:asciiTheme="minorHAnsi" w:eastAsia="Times New Roman" w:hAnsiTheme="minorHAnsi" w:cstheme="minorHAnsi"/>
-                      <w:sz w:val="16"/>
-                      <w:szCs w:val="16"/>
-                      <w:lang w:eastAsia="es-ES"/>
-                    </w:rPr>
-                    <w:t>, intacto)</w:t>
+                    <w:t>(electronicaembajadores, intacto)</w:t>
                   </w:r>
                 </w:p>
               </w:tc>
@@ -9431,7 +8587,6 @@
                       <w:lang w:val="en-GB" w:eastAsia="es-ES"/>
                     </w:rPr>
                   </w:pPr>
-                  <w:proofErr w:type="spellStart"/>
                   <w:r>
                     <w:rPr>
                       <w:rFonts w:eastAsia="Times New Roman" w:cstheme="minorHAnsi"/>
@@ -9439,37 +8594,7 @@
                       <w:szCs w:val="16"/>
                       <w:lang w:val="en-GB" w:eastAsia="es-ES"/>
                     </w:rPr>
-                    <w:t>Digilent</w:t>
-                  </w:r>
-                  <w:proofErr w:type="spellEnd"/>
-                  <w:r>
-                    <w:rPr>
-                      <w:rFonts w:eastAsia="Times New Roman" w:cstheme="minorHAnsi"/>
-                      <w:sz w:val="16"/>
-                      <w:szCs w:val="16"/>
-                      <w:lang w:val="en-GB" w:eastAsia="es-ES"/>
-                    </w:rPr>
-                    <w:t xml:space="preserve"> </w:t>
-                  </w:r>
-                  <w:proofErr w:type="spellStart"/>
-                  <w:r>
-                    <w:rPr>
-                      <w:rFonts w:eastAsia="Times New Roman" w:cstheme="minorHAnsi"/>
-                      <w:sz w:val="16"/>
-                      <w:szCs w:val="16"/>
-                      <w:lang w:val="en-GB" w:eastAsia="es-ES"/>
-                    </w:rPr>
-                    <w:t>Pmod</w:t>
-                  </w:r>
-                  <w:proofErr w:type="spellEnd"/>
-                  <w:r>
-                    <w:rPr>
-                      <w:rFonts w:eastAsia="Times New Roman" w:cstheme="minorHAnsi"/>
-                      <w:sz w:val="16"/>
-                      <w:szCs w:val="16"/>
-                      <w:lang w:val="en-GB" w:eastAsia="es-ES"/>
-                    </w:rPr>
-                    <w:t xml:space="preserve"> GPS: GPS Receiver - 410-237</w:t>
+                    <w:t>Digilent Pmod GPS: GPS Receiver - 410-237</w:t>
                   </w:r>
                 </w:p>
               </w:tc>
@@ -10100,25 +9225,7 @@
                       <w:sz w:val="16"/>
                       <w:szCs w:val="16"/>
                     </w:rPr>
-                    <w:t xml:space="preserve">x. 10,4 </w:t>
-                  </w:r>
-                  <w:proofErr w:type="spellStart"/>
-                  <w:r>
-                    <w:rPr>
-                      <w:color w:val="000000" w:themeColor="text1"/>
-                      <w:sz w:val="16"/>
-                      <w:szCs w:val="16"/>
-                    </w:rPr>
-                    <w:t>gcm</w:t>
-                  </w:r>
-                  <w:proofErr w:type="spellEnd"/>
-                  <w:r>
-                    <w:rPr>
-                      <w:color w:val="000000" w:themeColor="text1"/>
-                      <w:sz w:val="16"/>
-                      <w:szCs w:val="16"/>
-                    </w:rPr>
-                    <w:t xml:space="preserve">, </w:t>
+                    <w:t xml:space="preserve">x. 10,4 gcm, </w:t>
                   </w:r>
                   <w:r>
                     <w:rPr>
@@ -10676,9 +9783,8 @@
                       <w:szCs w:val="16"/>
                       <w:lang w:eastAsia="es-ES"/>
                     </w:rPr>
-                    <w:t xml:space="preserve">Motores para </w:t>
-                  </w:r>
-                  <w:proofErr w:type="gramStart"/>
+                    <w:t>Motores para orientación</w:t>
+                  </w:r>
                   <w:r>
                     <w:rPr>
                       <w:rFonts w:eastAsia="Times New Roman" w:cs="Calibri"/>
@@ -10687,28 +9793,7 @@
                       <w:szCs w:val="16"/>
                       <w:lang w:eastAsia="es-ES"/>
                     </w:rPr>
-                    <w:t>orientación</w:t>
-                  </w:r>
-                  <w:r>
-                    <w:rPr>
-                      <w:rFonts w:eastAsia="Times New Roman" w:cs="Calibri"/>
-                      <w:color w:val="000000" w:themeColor="text1"/>
-                      <w:sz w:val="16"/>
-                      <w:szCs w:val="16"/>
-                      <w:lang w:eastAsia="es-ES"/>
-                    </w:rPr>
-                    <w:t xml:space="preserve"> :</w:t>
-                  </w:r>
-                  <w:proofErr w:type="gramEnd"/>
-                  <w:r>
-                    <w:rPr>
-                      <w:rFonts w:eastAsia="Times New Roman" w:cs="Calibri"/>
-                      <w:color w:val="000000" w:themeColor="text1"/>
-                      <w:sz w:val="16"/>
-                      <w:szCs w:val="16"/>
-                      <w:lang w:eastAsia="es-ES"/>
-                    </w:rPr>
-                    <w:t xml:space="preserve"> Servomotor SG-90</w:t>
+                    <w:t xml:space="preserve"> : Servomotor SG-90</w:t>
                   </w:r>
                 </w:p>
               </w:tc>
@@ -10905,29 +9990,7 @@
                       <w:szCs w:val="16"/>
                       <w:lang w:eastAsia="es-ES"/>
                     </w:rPr>
-                    <w:t>3,04 * 2 € (</w:t>
-                  </w:r>
-                  <w:proofErr w:type="spellStart"/>
-                  <w:r>
-                    <w:rPr>
-                      <w:rFonts w:asciiTheme="minorHAnsi" w:eastAsia="Times New Roman" w:hAnsiTheme="minorHAnsi" w:cstheme="minorHAnsi"/>
-                      <w:color w:val="000000" w:themeColor="text1"/>
-                      <w:sz w:val="16"/>
-                      <w:szCs w:val="16"/>
-                      <w:lang w:eastAsia="es-ES"/>
-                    </w:rPr>
-                    <w:t>electronicaembajadores</w:t>
-                  </w:r>
-                  <w:proofErr w:type="spellEnd"/>
-                  <w:r>
-                    <w:rPr>
-                      <w:rFonts w:asciiTheme="minorHAnsi" w:eastAsia="Times New Roman" w:hAnsiTheme="minorHAnsi" w:cstheme="minorHAnsi"/>
-                      <w:color w:val="000000" w:themeColor="text1"/>
-                      <w:sz w:val="16"/>
-                      <w:szCs w:val="16"/>
-                      <w:lang w:eastAsia="es-ES"/>
-                    </w:rPr>
-                    <w:t>)</w:t>
+                    <w:t>3,04 * 2 € (electronicaembajadores)</w:t>
                   </w:r>
                 </w:p>
               </w:tc>
@@ -10987,29 +10050,7 @@
                       <w:szCs w:val="16"/>
                       <w:lang w:eastAsia="es-ES"/>
                     </w:rPr>
-                    <w:t>3,68 * 2 € (</w:t>
-                  </w:r>
-                  <w:proofErr w:type="spellStart"/>
-                  <w:r>
-                    <w:rPr>
-                      <w:rFonts w:asciiTheme="minorHAnsi" w:eastAsia="Times New Roman" w:hAnsiTheme="minorHAnsi" w:cstheme="minorHAnsi"/>
-                      <w:color w:val="000000" w:themeColor="text1"/>
-                      <w:sz w:val="16"/>
-                      <w:szCs w:val="16"/>
-                      <w:lang w:eastAsia="es-ES"/>
-                    </w:rPr>
-                    <w:t>electronicaembajadores</w:t>
-                  </w:r>
-                  <w:proofErr w:type="spellEnd"/>
-                  <w:r>
-                    <w:rPr>
-                      <w:rFonts w:asciiTheme="minorHAnsi" w:eastAsia="Times New Roman" w:hAnsiTheme="minorHAnsi" w:cstheme="minorHAnsi"/>
-                      <w:color w:val="000000" w:themeColor="text1"/>
-                      <w:sz w:val="16"/>
-                      <w:szCs w:val="16"/>
-                      <w:lang w:eastAsia="es-ES"/>
-                    </w:rPr>
-                    <w:t>)</w:t>
+                    <w:t>3,68 * 2 € (electronicaembajadores)</w:t>
                   </w:r>
                 </w:p>
               </w:tc>
@@ -11044,47 +10085,7 @@
                       <w:szCs w:val="16"/>
                       <w:lang w:eastAsia="es-ES"/>
                     </w:rPr>
-                    <w:t>Globo (Super-</w:t>
-                  </w:r>
-                  <w:proofErr w:type="spellStart"/>
-                  <w:r>
-                    <w:rPr>
-                      <w:rFonts w:eastAsia="Times New Roman" w:cs="Calibri"/>
-                      <w:sz w:val="16"/>
-                      <w:szCs w:val="16"/>
-                      <w:lang w:eastAsia="es-ES"/>
-                    </w:rPr>
-                    <w:t>Pressure</w:t>
-                  </w:r>
-                  <w:proofErr w:type="spellEnd"/>
-                  <w:r>
-                    <w:rPr>
-                      <w:rFonts w:eastAsia="Times New Roman" w:cs="Calibri"/>
-                      <w:sz w:val="16"/>
-                      <w:szCs w:val="16"/>
-                      <w:lang w:eastAsia="es-ES"/>
-                    </w:rPr>
-                    <w:t xml:space="preserve"> </w:t>
-                  </w:r>
-                  <w:proofErr w:type="spellStart"/>
-                  <w:r>
-                    <w:rPr>
-                      <w:rFonts w:eastAsia="Times New Roman" w:cs="Calibri"/>
-                      <w:sz w:val="16"/>
-                      <w:szCs w:val="16"/>
-                      <w:lang w:eastAsia="es-ES"/>
-                    </w:rPr>
-                    <w:t>Balloon</w:t>
-                  </w:r>
-                  <w:proofErr w:type="spellEnd"/>
-                  <w:r>
-                    <w:rPr>
-                      <w:rFonts w:eastAsia="Times New Roman" w:cs="Calibri"/>
-                      <w:sz w:val="16"/>
-                      <w:szCs w:val="16"/>
-                      <w:lang w:eastAsia="es-ES"/>
-                    </w:rPr>
-                    <w:t>)</w:t>
+                    <w:t>Globo (Super-Pressure Balloon)</w:t>
                   </w:r>
                 </w:p>
               </w:tc>
@@ -11954,7 +10955,6 @@
                       <w:lang w:eastAsia="es-ES"/>
                     </w:rPr>
                   </w:pPr>
-                  <w:proofErr w:type="spellStart"/>
                   <w:r>
                     <w:rPr>
                       <w:rFonts w:eastAsia="Times New Roman" w:cs="Calibri"/>
@@ -11962,57 +10962,7 @@
                       <w:szCs w:val="16"/>
                       <w:lang w:eastAsia="es-ES"/>
                     </w:rPr>
-                    <w:t>Modulo</w:t>
-                  </w:r>
-                  <w:proofErr w:type="spellEnd"/>
-                  <w:r>
-                    <w:rPr>
-                      <w:rFonts w:eastAsia="Times New Roman" w:cs="Calibri"/>
-                      <w:sz w:val="16"/>
-                      <w:szCs w:val="16"/>
-                      <w:lang w:eastAsia="es-ES"/>
-                    </w:rPr>
-                    <w:t xml:space="preserve"> de Expansión </w:t>
-                  </w:r>
-                  <w:proofErr w:type="spellStart"/>
-                  <w:r>
-                    <w:rPr>
-                      <w:rFonts w:eastAsia="Times New Roman" w:cs="Calibri"/>
-                      <w:sz w:val="16"/>
-                      <w:szCs w:val="16"/>
-                      <w:lang w:eastAsia="es-ES"/>
-                    </w:rPr>
-                    <w:t>Diligent</w:t>
-                  </w:r>
-                  <w:proofErr w:type="spellEnd"/>
-                  <w:r>
-                    <w:rPr>
-                      <w:rFonts w:eastAsia="Times New Roman" w:cs="Calibri"/>
-                      <w:sz w:val="16"/>
-                      <w:szCs w:val="16"/>
-                      <w:lang w:eastAsia="es-ES"/>
-                    </w:rPr>
-                    <w:t xml:space="preserve"> </w:t>
-                  </w:r>
-                  <w:proofErr w:type="spellStart"/>
-                  <w:r>
-                    <w:rPr>
-                      <w:rFonts w:eastAsia="Times New Roman" w:cs="Calibri"/>
-                      <w:sz w:val="16"/>
-                      <w:szCs w:val="16"/>
-                      <w:lang w:eastAsia="es-ES"/>
-                    </w:rPr>
-                    <w:t>Pmod</w:t>
-                  </w:r>
-                  <w:proofErr w:type="spellEnd"/>
-                  <w:r>
-                    <w:rPr>
-                      <w:rFonts w:eastAsia="Times New Roman" w:cs="Calibri"/>
-                      <w:sz w:val="16"/>
-                      <w:szCs w:val="16"/>
-                      <w:lang w:eastAsia="es-ES"/>
-                    </w:rPr>
-                    <w:t xml:space="preserve"> GPS: GPS Receiver</w:t>
+                    <w:t>Modulo de Expansión Diligent Pmod GPS: GPS Receiver</w:t>
                   </w:r>
                 </w:p>
               </w:tc>
@@ -12709,7 +11659,6 @@
                       <w:lang w:eastAsia="es-ES"/>
                     </w:rPr>
                   </w:pPr>
-                  <w:proofErr w:type="spellStart"/>
                   <w:r>
                     <w:rPr>
                       <w:rFonts w:asciiTheme="minorHAnsi" w:eastAsia="Times New Roman" w:hAnsiTheme="minorHAnsi" w:cstheme="minorHAnsi"/>
@@ -12717,17 +11666,7 @@
                       <w:szCs w:val="16"/>
                       <w:lang w:eastAsia="es-ES"/>
                     </w:rPr>
-                    <w:t>Lowi</w:t>
-                  </w:r>
-                  <w:proofErr w:type="spellEnd"/>
-                  <w:r>
-                    <w:rPr>
-                      <w:rFonts w:asciiTheme="minorHAnsi" w:eastAsia="Times New Roman" w:hAnsiTheme="minorHAnsi" w:cstheme="minorHAnsi"/>
-                      <w:sz w:val="16"/>
-                      <w:szCs w:val="16"/>
-                      <w:lang w:eastAsia="es-ES"/>
-                    </w:rPr>
-                    <w:t xml:space="preserve"> 7,95 €/mes (incluye precio inicial)</w:t>
+                    <w:t>Lowi 7,95 €/mes (incluye precio inicial)</w:t>
                   </w:r>
                 </w:p>
               </w:tc>
@@ -12762,27 +11701,7 @@
                       <w:szCs w:val="16"/>
                       <w:lang w:eastAsia="es-ES"/>
                     </w:rPr>
-                    <w:t xml:space="preserve">Batería auxiliar para módulo SIM800H, </w:t>
-                  </w:r>
-                  <w:proofErr w:type="spellStart"/>
-                  <w:r>
-                    <w:rPr>
-                      <w:rFonts w:eastAsia="Times New Roman" w:cs="Calibri"/>
-                      <w:sz w:val="16"/>
-                      <w:szCs w:val="16"/>
-                      <w:lang w:eastAsia="es-ES"/>
-                    </w:rPr>
-                    <w:t>LiPo</w:t>
-                  </w:r>
-                  <w:proofErr w:type="spellEnd"/>
-                  <w:r>
-                    <w:rPr>
-                      <w:rFonts w:eastAsia="Times New Roman" w:cs="Calibri"/>
-                      <w:sz w:val="16"/>
-                      <w:szCs w:val="16"/>
-                      <w:lang w:eastAsia="es-ES"/>
-                    </w:rPr>
-                    <w:t xml:space="preserve"> 3.7V </w:t>
+                    <w:t xml:space="preserve">Batería auxiliar para módulo SIM800H, LiPo 3.7V </w:t>
                   </w:r>
                   <w:r>
                     <w:rPr>
@@ -13224,29 +12143,7 @@
                       <w:szCs w:val="16"/>
                       <w:lang w:eastAsia="es-ES"/>
                     </w:rPr>
-                    <w:t>31,38 € (</w:t>
-                  </w:r>
-                  <w:proofErr w:type="spellStart"/>
-                  <w:r>
-                    <w:rPr>
-                      <w:rFonts w:asciiTheme="minorHAnsi" w:eastAsia="Times New Roman" w:hAnsiTheme="minorHAnsi" w:cstheme="minorHAnsi"/>
-                      <w:color w:val="000000"/>
-                      <w:sz w:val="16"/>
-                      <w:szCs w:val="16"/>
-                      <w:lang w:eastAsia="es-ES"/>
-                    </w:rPr>
-                    <w:t>mouser</w:t>
-                  </w:r>
-                  <w:proofErr w:type="spellEnd"/>
-                  <w:r>
-                    <w:rPr>
-                      <w:rFonts w:asciiTheme="minorHAnsi" w:eastAsia="Times New Roman" w:hAnsiTheme="minorHAnsi" w:cstheme="minorHAnsi"/>
-                      <w:color w:val="000000"/>
-                      <w:sz w:val="16"/>
-                      <w:szCs w:val="16"/>
-                      <w:lang w:eastAsia="es-ES"/>
-                    </w:rPr>
-                    <w:t>)</w:t>
+                    <w:t>31,38 € (mouser)</w:t>
                   </w:r>
                 </w:p>
               </w:tc>
@@ -13303,29 +12200,7 @@
                       <w:szCs w:val="16"/>
                       <w:lang w:eastAsia="es-ES"/>
                     </w:rPr>
-                    <w:t>37,97 € (</w:t>
-                  </w:r>
-                  <w:proofErr w:type="spellStart"/>
-                  <w:r>
-                    <w:rPr>
-                      <w:rFonts w:asciiTheme="minorHAnsi" w:eastAsia="Times New Roman" w:hAnsiTheme="minorHAnsi" w:cstheme="minorHAnsi"/>
-                      <w:color w:val="000000"/>
-                      <w:sz w:val="16"/>
-                      <w:szCs w:val="16"/>
-                      <w:lang w:eastAsia="es-ES"/>
-                    </w:rPr>
-                    <w:t>mouser</w:t>
-                  </w:r>
-                  <w:proofErr w:type="spellEnd"/>
-                  <w:r>
-                    <w:rPr>
-                      <w:rFonts w:asciiTheme="minorHAnsi" w:eastAsia="Times New Roman" w:hAnsiTheme="minorHAnsi" w:cstheme="minorHAnsi"/>
-                      <w:color w:val="000000"/>
-                      <w:sz w:val="16"/>
-                      <w:szCs w:val="16"/>
-                      <w:lang w:eastAsia="es-ES"/>
-                    </w:rPr>
-                    <w:t>)</w:t>
+                    <w:t>37,97 € (mouser)</w:t>
                   </w:r>
                 </w:p>
               </w:tc>
@@ -13657,34 +12532,14 @@
           <w:color w:val="0070C0"/>
         </w:rPr>
       </w:pPr>
-      <w:proofErr w:type="gramStart"/>
       <w:r>
         <w:rPr>
           <w:b/>
           <w:bCs/>
           <w:color w:val="0070C0"/>
         </w:rPr>
-        <w:t>Link</w:t>
-      </w:r>
-      <w:proofErr w:type="gramEnd"/>
-      <w:r>
-        <w:rPr>
-          <w:b/>
-          <w:bCs/>
-          <w:color w:val="0070C0"/>
-        </w:rPr>
-        <w:t xml:space="preserve"> del panel </w:t>
-      </w:r>
-      <w:proofErr w:type="spellStart"/>
-      <w:r>
-        <w:rPr>
-          <w:b/>
-          <w:bCs/>
-          <w:color w:val="0070C0"/>
-        </w:rPr>
-        <w:t>Thingsboard</w:t>
-      </w:r>
-      <w:proofErr w:type="spellEnd"/>
+        <w:t>Link del panel Thingsboard</w:t>
+      </w:r>
     </w:p>
     <w:p>
       <w:pPr>
@@ -14342,7 +13197,7 @@
           <w:i/>
           <w:color w:val="0070C0"/>
         </w:rPr>
-        <w:t>5</w:t>
+        <w:t>6</w:t>
       </w:r>
       <w:r>
         <w:rPr>

</xml_diff>

<commit_message>
16 de junio 2023
</commit_message>
<xml_diff>
--- a/Manual de uso y mantenimiento AspiradO3.docx
+++ b/Manual de uso y mantenimiento AspiradO3.docx
@@ -808,8 +808,13 @@
               </w:rPr>
             </w:pPr>
             <w:r>
-              <w:t>Parla Mota, Raul</w:t>
+              <w:t xml:space="preserve">Parla Mota, </w:t>
             </w:r>
+            <w:proofErr w:type="spellStart"/>
+            <w:r>
+              <w:t>Raul</w:t>
+            </w:r>
+            <w:proofErr w:type="spellEnd"/>
             <w:r>
               <w:t xml:space="preserve"> </w:t>
             </w:r>
@@ -860,7 +865,15 @@
               </w:rPr>
             </w:pPr>
             <w:r>
-              <w:t>Riñón Reneo, Alejandro</w:t>
+              <w:t xml:space="preserve">Riñón </w:t>
+            </w:r>
+            <w:proofErr w:type="spellStart"/>
+            <w:r>
+              <w:t>Reneo</w:t>
+            </w:r>
+            <w:proofErr w:type="spellEnd"/>
+            <w:r>
+              <w:t>, Alejandro</w:t>
             </w:r>
             <w:r>
               <w:t xml:space="preserve"> </w:t>
@@ -1416,7 +1429,23 @@
           <w:rFonts w:asciiTheme="minorHAnsi" w:hAnsiTheme="minorHAnsi" w:cstheme="minorHAnsi"/>
           <w:color w:val="0070C0"/>
         </w:rPr>
-        <w:t xml:space="preserve">, de acuerdo a lo presentado en los requisitos para las ayudas de TFG y TFM subsección Hardware </w:t>
+        <w:t xml:space="preserve">, </w:t>
+      </w:r>
+      <w:proofErr w:type="gramStart"/>
+      <w:r>
+        <w:rPr>
+          <w:rFonts w:asciiTheme="minorHAnsi" w:hAnsiTheme="minorHAnsi" w:cstheme="minorHAnsi"/>
+          <w:color w:val="0070C0"/>
+        </w:rPr>
+        <w:t>de acuerdo a</w:t>
+      </w:r>
+      <w:proofErr w:type="gramEnd"/>
+      <w:r>
+        <w:rPr>
+          <w:rFonts w:asciiTheme="minorHAnsi" w:hAnsiTheme="minorHAnsi" w:cstheme="minorHAnsi"/>
+          <w:color w:val="0070C0"/>
+        </w:rPr>
+        <w:t xml:space="preserve"> lo presentado en los requisitos para las ayudas de TFG y TFM subsección Hardware </w:t>
       </w:r>
       <w:sdt>
         <w:sdtPr>
@@ -1679,14 +1708,39 @@
           <w:rFonts w:asciiTheme="minorHAnsi" w:hAnsiTheme="minorHAnsi" w:cstheme="minorHAnsi"/>
           <w:color w:val="0070C0"/>
         </w:rPr>
-        <w:t>ub del proyecto para tener los esquemáticos de ambos listos, en el caso de los PCB todos los ficheros acabados en .gbr bajo la carpeta “</w:t>
-      </w:r>
-      <w:r>
-        <w:rPr>
-          <w:rFonts w:asciiTheme="minorHAnsi" w:hAnsiTheme="minorHAnsi" w:cstheme="minorHAnsi"/>
-          <w:color w:val="0070C0"/>
-        </w:rPr>
-        <w:t>Esquematicos\CircuiteriaESP32</w:t>
+        <w:t>ub del proyecto para tener los esquemáticos de ambos listos, en el caso de los PCB todos los ficheros acabados en .</w:t>
+      </w:r>
+      <w:proofErr w:type="spellStart"/>
+      <w:r>
+        <w:rPr>
+          <w:rFonts w:asciiTheme="minorHAnsi" w:hAnsiTheme="minorHAnsi" w:cstheme="minorHAnsi"/>
+          <w:color w:val="0070C0"/>
+        </w:rPr>
+        <w:t>gbr</w:t>
+      </w:r>
+      <w:proofErr w:type="spellEnd"/>
+      <w:r>
+        <w:rPr>
+          <w:rFonts w:asciiTheme="minorHAnsi" w:hAnsiTheme="minorHAnsi" w:cstheme="minorHAnsi"/>
+          <w:color w:val="0070C0"/>
+        </w:rPr>
+        <w:t xml:space="preserve"> bajo la carpeta “</w:t>
+      </w:r>
+      <w:proofErr w:type="spellStart"/>
+      <w:r>
+        <w:rPr>
+          <w:rFonts w:asciiTheme="minorHAnsi" w:hAnsiTheme="minorHAnsi" w:cstheme="minorHAnsi"/>
+          <w:color w:val="0070C0"/>
+        </w:rPr>
+        <w:t>Esquematicos</w:t>
+      </w:r>
+      <w:proofErr w:type="spellEnd"/>
+      <w:r>
+        <w:rPr>
+          <w:rFonts w:asciiTheme="minorHAnsi" w:hAnsiTheme="minorHAnsi" w:cstheme="minorHAnsi"/>
+          <w:color w:val="0070C0"/>
+        </w:rPr>
+        <w:t>\CircuiteriaESP32</w:t>
       </w:r>
       <w:r>
         <w:rPr>
@@ -1700,7 +1754,39 @@
           <w:rFonts w:asciiTheme="minorHAnsi" w:hAnsiTheme="minorHAnsi" w:cstheme="minorHAnsi"/>
           <w:color w:val="0070C0"/>
         </w:rPr>
-        <w:t xml:space="preserve"> para Ultimaker Cura y los ficheros .gcode bajo el zip “Chasis3D”</w:t>
+        <w:t xml:space="preserve"> para </w:t>
+      </w:r>
+      <w:proofErr w:type="spellStart"/>
+      <w:r>
+        <w:rPr>
+          <w:rFonts w:asciiTheme="minorHAnsi" w:hAnsiTheme="minorHAnsi" w:cstheme="minorHAnsi"/>
+          <w:color w:val="0070C0"/>
+        </w:rPr>
+        <w:t>Ultimaker</w:t>
+      </w:r>
+      <w:proofErr w:type="spellEnd"/>
+      <w:r>
+        <w:rPr>
+          <w:rFonts w:asciiTheme="minorHAnsi" w:hAnsiTheme="minorHAnsi" w:cstheme="minorHAnsi"/>
+          <w:color w:val="0070C0"/>
+        </w:rPr>
+        <w:t xml:space="preserve"> Cura y los ficheros .</w:t>
+      </w:r>
+      <w:proofErr w:type="spellStart"/>
+      <w:r>
+        <w:rPr>
+          <w:rFonts w:asciiTheme="minorHAnsi" w:hAnsiTheme="minorHAnsi" w:cstheme="minorHAnsi"/>
+          <w:color w:val="0070C0"/>
+        </w:rPr>
+        <w:t>gcode</w:t>
+      </w:r>
+      <w:proofErr w:type="spellEnd"/>
+      <w:r>
+        <w:rPr>
+          <w:rFonts w:asciiTheme="minorHAnsi" w:hAnsiTheme="minorHAnsi" w:cstheme="minorHAnsi"/>
+          <w:color w:val="0070C0"/>
+        </w:rPr>
+        <w:t xml:space="preserve"> bajo el zip “Chasis3D”</w:t>
       </w:r>
       <w:r>
         <w:rPr>
@@ -1769,7 +1855,39 @@
           <w:rFonts w:asciiTheme="minorHAnsi" w:hAnsiTheme="minorHAnsi" w:cstheme="minorHAnsi"/>
           <w:color w:val="0070C0"/>
         </w:rPr>
-        <w:t>. Se recuerda que el Chasis en FreeCad está a escala 1:10, y a escala real en Ultimaker Cura</w:t>
+        <w:t xml:space="preserve">. Se recuerda que el Chasis en </w:t>
+      </w:r>
+      <w:proofErr w:type="spellStart"/>
+      <w:r>
+        <w:rPr>
+          <w:rFonts w:asciiTheme="minorHAnsi" w:hAnsiTheme="minorHAnsi" w:cstheme="minorHAnsi"/>
+          <w:color w:val="0070C0"/>
+        </w:rPr>
+        <w:t>FreeCad</w:t>
+      </w:r>
+      <w:proofErr w:type="spellEnd"/>
+      <w:r>
+        <w:rPr>
+          <w:rFonts w:asciiTheme="minorHAnsi" w:hAnsiTheme="minorHAnsi" w:cstheme="minorHAnsi"/>
+          <w:color w:val="0070C0"/>
+        </w:rPr>
+        <w:t xml:space="preserve"> está a escala 1:10, y a escala real en </w:t>
+      </w:r>
+      <w:proofErr w:type="spellStart"/>
+      <w:r>
+        <w:rPr>
+          <w:rFonts w:asciiTheme="minorHAnsi" w:hAnsiTheme="minorHAnsi" w:cstheme="minorHAnsi"/>
+          <w:color w:val="0070C0"/>
+        </w:rPr>
+        <w:t>Ultimaker</w:t>
+      </w:r>
+      <w:proofErr w:type="spellEnd"/>
+      <w:r>
+        <w:rPr>
+          <w:rFonts w:asciiTheme="minorHAnsi" w:hAnsiTheme="minorHAnsi" w:cstheme="minorHAnsi"/>
+          <w:color w:val="0070C0"/>
+        </w:rPr>
+        <w:t xml:space="preserve"> Cura</w:t>
       </w:r>
       <w:r>
         <w:rPr>
@@ -1869,14 +1987,46 @@
           <w:rFonts w:asciiTheme="minorHAnsi" w:hAnsiTheme="minorHAnsi" w:cstheme="minorHAnsi"/>
           <w:color w:val="0070C0"/>
         </w:rPr>
-        <w:t>el método de la tuerca caliente para hacer un agujero estable donde introducir el tornillo más tarde (por ejemplo utilizando un soldador para calentar la tuerca)</w:t>
-      </w:r>
-      <w:r>
-        <w:rPr>
-          <w:rFonts w:asciiTheme="minorHAnsi" w:hAnsiTheme="minorHAnsi" w:cstheme="minorHAnsi"/>
-          <w:color w:val="0070C0"/>
-        </w:rPr>
-        <w:t xml:space="preserve"> o modificar el FreeCad para sus propios diseños.</w:t>
+        <w:t xml:space="preserve">el método de la tuerca caliente para hacer un agujero estable donde introducir el tornillo más tarde (por </w:t>
+      </w:r>
+      <w:proofErr w:type="gramStart"/>
+      <w:r>
+        <w:rPr>
+          <w:rFonts w:asciiTheme="minorHAnsi" w:hAnsiTheme="minorHAnsi" w:cstheme="minorHAnsi"/>
+          <w:color w:val="0070C0"/>
+        </w:rPr>
+        <w:t>ejemplo</w:t>
+      </w:r>
+      <w:proofErr w:type="gramEnd"/>
+      <w:r>
+        <w:rPr>
+          <w:rFonts w:asciiTheme="minorHAnsi" w:hAnsiTheme="minorHAnsi" w:cstheme="minorHAnsi"/>
+          <w:color w:val="0070C0"/>
+        </w:rPr>
+        <w:t xml:space="preserve"> utilizando un soldador para calentar la tuerca)</w:t>
+      </w:r>
+      <w:r>
+        <w:rPr>
+          <w:rFonts w:asciiTheme="minorHAnsi" w:hAnsiTheme="minorHAnsi" w:cstheme="minorHAnsi"/>
+          <w:color w:val="0070C0"/>
+        </w:rPr>
+        <w:t xml:space="preserve"> o modificar el </w:t>
+      </w:r>
+      <w:proofErr w:type="spellStart"/>
+      <w:r>
+        <w:rPr>
+          <w:rFonts w:asciiTheme="minorHAnsi" w:hAnsiTheme="minorHAnsi" w:cstheme="minorHAnsi"/>
+          <w:color w:val="0070C0"/>
+        </w:rPr>
+        <w:t>FreeCad</w:t>
+      </w:r>
+      <w:proofErr w:type="spellEnd"/>
+      <w:r>
+        <w:rPr>
+          <w:rFonts w:asciiTheme="minorHAnsi" w:hAnsiTheme="minorHAnsi" w:cstheme="minorHAnsi"/>
+          <w:color w:val="0070C0"/>
+        </w:rPr>
+        <w:t xml:space="preserve"> para sus propios diseños.</w:t>
       </w:r>
       <w:r>
         <w:rPr>
@@ -1969,7 +2119,55 @@
           <w:rFonts w:asciiTheme="minorHAnsi" w:hAnsiTheme="minorHAnsi" w:cstheme="minorHAnsi"/>
           <w:color w:val="0070C0"/>
         </w:rPr>
-        <w:t>También necesitarán de una tarjeta SIM cargada y válida 4G, recomendamos una tarjeta de prepago para evitar sobrecostes, además de ser más barata. Nosotros empleamos una tarjeta de Lowi, bajo el servicio de Vodafone. El uso de dicha tarjeta SIM requerirá de la modificación del fichero sdkconfig para incluir el PIN (alterar la línea “CONFIG_MIPIN”). La utilización de otra compañía supondrá modificaciones adicionales a dicho sdkconfig, para indicar otra APN (“CONFIG_MIAPN”).</w:t>
+        <w:t xml:space="preserve">También necesitarán de una tarjeta SIM cargada y válida 4G, recomendamos una tarjeta de prepago para evitar sobrecostes, además de ser más barata. Nosotros empleamos una tarjeta de </w:t>
+      </w:r>
+      <w:proofErr w:type="spellStart"/>
+      <w:r>
+        <w:rPr>
+          <w:rFonts w:asciiTheme="minorHAnsi" w:hAnsiTheme="minorHAnsi" w:cstheme="minorHAnsi"/>
+          <w:color w:val="0070C0"/>
+        </w:rPr>
+        <w:t>Lowi</w:t>
+      </w:r>
+      <w:proofErr w:type="spellEnd"/>
+      <w:r>
+        <w:rPr>
+          <w:rFonts w:asciiTheme="minorHAnsi" w:hAnsiTheme="minorHAnsi" w:cstheme="minorHAnsi"/>
+          <w:color w:val="0070C0"/>
+        </w:rPr>
+        <w:t xml:space="preserve">, bajo el servicio de Vodafone. El uso de dicha tarjeta SIM requerirá de la modificación del fichero </w:t>
+      </w:r>
+      <w:proofErr w:type="spellStart"/>
+      <w:r>
+        <w:rPr>
+          <w:rFonts w:asciiTheme="minorHAnsi" w:hAnsiTheme="minorHAnsi" w:cstheme="minorHAnsi"/>
+          <w:color w:val="0070C0"/>
+        </w:rPr>
+        <w:t>sdkconfig</w:t>
+      </w:r>
+      <w:proofErr w:type="spellEnd"/>
+      <w:r>
+        <w:rPr>
+          <w:rFonts w:asciiTheme="minorHAnsi" w:hAnsiTheme="minorHAnsi" w:cstheme="minorHAnsi"/>
+          <w:color w:val="0070C0"/>
+        </w:rPr>
+        <w:t xml:space="preserve"> para incluir el PIN (alterar la línea “CONFIG_MIPIN”). La utilización de otra compañía supondrá modificaciones adicionales a dicho </w:t>
+      </w:r>
+      <w:proofErr w:type="spellStart"/>
+      <w:r>
+        <w:rPr>
+          <w:rFonts w:asciiTheme="minorHAnsi" w:hAnsiTheme="minorHAnsi" w:cstheme="minorHAnsi"/>
+          <w:color w:val="0070C0"/>
+        </w:rPr>
+        <w:t>sdkconfig</w:t>
+      </w:r>
+      <w:proofErr w:type="spellEnd"/>
+      <w:r>
+        <w:rPr>
+          <w:rFonts w:asciiTheme="minorHAnsi" w:hAnsiTheme="minorHAnsi" w:cstheme="minorHAnsi"/>
+          <w:color w:val="0070C0"/>
+        </w:rPr>
+        <w:t>, para indicar otra APN (“CONFIG_MIAPN”).</w:t>
       </w:r>
     </w:p>
     <w:p>
@@ -2110,7 +2308,25 @@
           <w:b w:val="0"/>
           <w:color w:val="0070C0"/>
         </w:rPr>
-        <w:t xml:space="preserve">croquis del sistema – nótese que hay un par de diferencias con el diseño final, y es que la placa PCB se apoyará en dos de las baterías de litio Varta, y que el motor del timón interno se encuentra en el lado izquierdo y no el derecho </w:t>
+        <w:t xml:space="preserve">croquis del sistema – nótese que hay un par de diferencias con el diseño final, y es que la placa PCB se apoyará en dos de las baterías de litio </w:t>
+      </w:r>
+      <w:proofErr w:type="spellStart"/>
+      <w:r>
+        <w:rPr>
+          <w:rFonts w:asciiTheme="minorHAnsi" w:hAnsiTheme="minorHAnsi" w:cstheme="minorHAnsi"/>
+          <w:b w:val="0"/>
+          <w:color w:val="0070C0"/>
+        </w:rPr>
+        <w:t>Varta</w:t>
+      </w:r>
+      <w:proofErr w:type="spellEnd"/>
+      <w:r>
+        <w:rPr>
+          <w:rFonts w:asciiTheme="minorHAnsi" w:hAnsiTheme="minorHAnsi" w:cstheme="minorHAnsi"/>
+          <w:b w:val="0"/>
+          <w:color w:val="0070C0"/>
+        </w:rPr>
+        <w:t xml:space="preserve">, y que el motor del timón interno se encuentra en el lado izquierdo y no el derecho </w:t>
       </w:r>
       <w:r>
         <w:rPr>
@@ -2159,21 +2375,62 @@
           <w:rFonts w:asciiTheme="minorHAnsi" w:hAnsiTheme="minorHAnsi" w:cstheme="minorHAnsi"/>
           <w:color w:val="0070C0"/>
         </w:rPr>
-        <w:t xml:space="preserve"> la conexión wi-fi, también requerirán de un punto de acceso </w:t>
-      </w:r>
-      <w:r>
-        <w:rPr>
-          <w:rFonts w:asciiTheme="minorHAnsi" w:hAnsiTheme="minorHAnsi" w:cstheme="minorHAnsi"/>
-          <w:color w:val="0070C0"/>
-        </w:rPr>
-        <w:t xml:space="preserve">wi-fi </w:t>
-      </w:r>
-      <w:r>
-        <w:rPr>
-          <w:rFonts w:asciiTheme="minorHAnsi" w:hAnsiTheme="minorHAnsi" w:cstheme="minorHAnsi"/>
-          <w:color w:val="0070C0"/>
-        </w:rPr>
-        <w:t xml:space="preserve">correcto – pueden bien utilizar los valores por defecto del sdkconfig y crear una red wifi con mismas credenciales (ver dos líneas de abajo) o bien modificar dichas líneas a las de un punto de acceso ya existente. </w:t>
+        <w:t xml:space="preserve"> la conexión </w:t>
+      </w:r>
+      <w:proofErr w:type="spellStart"/>
+      <w:r>
+        <w:rPr>
+          <w:rFonts w:asciiTheme="minorHAnsi" w:hAnsiTheme="minorHAnsi" w:cstheme="minorHAnsi"/>
+          <w:color w:val="0070C0"/>
+        </w:rPr>
+        <w:t>wi</w:t>
+      </w:r>
+      <w:proofErr w:type="spellEnd"/>
+      <w:r>
+        <w:rPr>
+          <w:rFonts w:asciiTheme="minorHAnsi" w:hAnsiTheme="minorHAnsi" w:cstheme="minorHAnsi"/>
+          <w:color w:val="0070C0"/>
+        </w:rPr>
+        <w:t xml:space="preserve">-fi, también requerirán de un punto de acceso </w:t>
+      </w:r>
+      <w:proofErr w:type="spellStart"/>
+      <w:r>
+        <w:rPr>
+          <w:rFonts w:asciiTheme="minorHAnsi" w:hAnsiTheme="minorHAnsi" w:cstheme="minorHAnsi"/>
+          <w:color w:val="0070C0"/>
+        </w:rPr>
+        <w:t>wi</w:t>
+      </w:r>
+      <w:proofErr w:type="spellEnd"/>
+      <w:r>
+        <w:rPr>
+          <w:rFonts w:asciiTheme="minorHAnsi" w:hAnsiTheme="minorHAnsi" w:cstheme="minorHAnsi"/>
+          <w:color w:val="0070C0"/>
+        </w:rPr>
+        <w:t xml:space="preserve">-fi </w:t>
+      </w:r>
+      <w:r>
+        <w:rPr>
+          <w:rFonts w:asciiTheme="minorHAnsi" w:hAnsiTheme="minorHAnsi" w:cstheme="minorHAnsi"/>
+          <w:color w:val="0070C0"/>
+        </w:rPr>
+        <w:t xml:space="preserve">correcto – pueden bien utilizar los valores por defecto del </w:t>
+      </w:r>
+      <w:proofErr w:type="spellStart"/>
+      <w:r>
+        <w:rPr>
+          <w:rFonts w:asciiTheme="minorHAnsi" w:hAnsiTheme="minorHAnsi" w:cstheme="minorHAnsi"/>
+          <w:color w:val="0070C0"/>
+        </w:rPr>
+        <w:t>sdkconfig</w:t>
+      </w:r>
+      <w:proofErr w:type="spellEnd"/>
+      <w:r>
+        <w:rPr>
+          <w:rFonts w:asciiTheme="minorHAnsi" w:hAnsiTheme="minorHAnsi" w:cstheme="minorHAnsi"/>
+          <w:color w:val="0070C0"/>
+        </w:rPr>
+        <w:t xml:space="preserve"> y crear una red wifi con mismas credenciales (ver dos líneas de abajo) o bien modificar dichas líneas a las de un punto de acceso ya existente. </w:t>
       </w:r>
     </w:p>
     <w:p>
@@ -2221,7 +2478,29 @@
           <w:szCs w:val="21"/>
           <w:lang w:val="en-US" w:eastAsia="es-ES"/>
         </w:rPr>
-        <w:t>CONFIG_EXAMPLE_WIFI_PASSWORD="SBCwifi$"</w:t>
+        <w:t>CONFIG_EXAMPLE_WIFI_PASSWORD="</w:t>
+      </w:r>
+      <w:proofErr w:type="spellStart"/>
+      <w:r>
+        <w:rPr>
+          <w:rFonts w:ascii="Consolas" w:eastAsia="Times New Roman" w:hAnsi="Consolas" w:cs="Times New Roman"/>
+          <w:color w:val="D4D4D4"/>
+          <w:sz w:val="21"/>
+          <w:szCs w:val="21"/>
+          <w:lang w:val="en-US" w:eastAsia="es-ES"/>
+        </w:rPr>
+        <w:t>SBCwifi</w:t>
+      </w:r>
+      <w:proofErr w:type="spellEnd"/>
+      <w:r>
+        <w:rPr>
+          <w:rFonts w:ascii="Consolas" w:eastAsia="Times New Roman" w:hAnsi="Consolas" w:cs="Times New Roman"/>
+          <w:color w:val="D4D4D4"/>
+          <w:sz w:val="21"/>
+          <w:szCs w:val="21"/>
+          <w:lang w:val="en-US" w:eastAsia="es-ES"/>
+        </w:rPr>
+        <w:t>$"</w:t>
       </w:r>
     </w:p>
     <w:p>
@@ -2254,8 +2533,17 @@
           <w:rFonts w:asciiTheme="minorHAnsi" w:hAnsiTheme="minorHAnsi" w:cstheme="minorHAnsi"/>
           <w:color w:val="0070C0"/>
         </w:rPr>
-        <w:t>a ver sus lecturas, se debe tener acceso al panel de Thingsboard</w:t>
-      </w:r>
+        <w:t xml:space="preserve">a ver sus lecturas, se debe tener acceso al panel de </w:t>
+      </w:r>
+      <w:proofErr w:type="spellStart"/>
+      <w:r>
+        <w:rPr>
+          <w:rFonts w:asciiTheme="minorHAnsi" w:hAnsiTheme="minorHAnsi" w:cstheme="minorHAnsi"/>
+          <w:color w:val="0070C0"/>
+        </w:rPr>
+        <w:t>Thingsboard</w:t>
+      </w:r>
+      <w:proofErr w:type="spellEnd"/>
       <w:r>
         <w:rPr>
           <w:rFonts w:asciiTheme="minorHAnsi" w:hAnsiTheme="minorHAnsi" w:cstheme="minorHAnsi"/>
@@ -2268,8 +2556,17 @@
           <w:rFonts w:asciiTheme="minorHAnsi" w:hAnsiTheme="minorHAnsi" w:cstheme="minorHAnsi"/>
           <w:color w:val="0070C0"/>
         </w:rPr>
-        <w:t>. Para el prototipo en sí no es necesario, pero para versiones a mayor escala se requerirán de modificaciones adicionales para modificar el token mqtt</w:t>
-      </w:r>
+        <w:t xml:space="preserve">. Para el prototipo en sí no es necesario, pero para versiones a mayor escala se requerirán de modificaciones adicionales para modificar el token </w:t>
+      </w:r>
+      <w:proofErr w:type="spellStart"/>
+      <w:r>
+        <w:rPr>
+          <w:rFonts w:asciiTheme="minorHAnsi" w:hAnsiTheme="minorHAnsi" w:cstheme="minorHAnsi"/>
+          <w:color w:val="0070C0"/>
+        </w:rPr>
+        <w:t>mqtt</w:t>
+      </w:r>
+      <w:proofErr w:type="spellEnd"/>
       <w:r>
         <w:rPr>
           <w:rFonts w:asciiTheme="minorHAnsi" w:hAnsiTheme="minorHAnsi" w:cstheme="minorHAnsi"/>
@@ -2277,6 +2574,7 @@
         </w:rPr>
         <w:t xml:space="preserve">, de nuevo en </w:t>
       </w:r>
+      <w:proofErr w:type="spellStart"/>
       <w:r>
         <w:rPr>
           <w:rFonts w:asciiTheme="minorHAnsi" w:hAnsiTheme="minorHAnsi" w:cstheme="minorHAnsi"/>
@@ -2284,6 +2582,7 @@
         </w:rPr>
         <w:t>sdkconfig</w:t>
       </w:r>
+      <w:proofErr w:type="spellEnd"/>
       <w:r>
         <w:rPr>
           <w:rFonts w:asciiTheme="minorHAnsi" w:hAnsiTheme="minorHAnsi" w:cstheme="minorHAnsi"/>
@@ -2550,6 +2849,131 @@
         </w:rPr>
         <w:t>. Por seguridad dicha carga se hará con la tarjeta SIM retirada.</w:t>
       </w:r>
+      <w:r>
+        <w:rPr>
+          <w:rFonts w:asciiTheme="minorHAnsi" w:hAnsiTheme="minorHAnsi" w:cstheme="minorHAnsi"/>
+          <w:color w:val="0070C0"/>
+        </w:rPr>
+        <w:t xml:space="preserve"> Si se utiliza la alternativa de 1 batería de 7.4V 5.2 Ah, deberán incorporarse los adaptadores adecuados (ver listado de materiales) de tal forma que el </w:t>
+      </w:r>
+      <w:r>
+        <w:rPr>
+          <w:rFonts w:asciiTheme="minorHAnsi" w:hAnsiTheme="minorHAnsi" w:cstheme="minorHAnsi"/>
+          <w:color w:val="0070C0"/>
+        </w:rPr>
+        <w:t xml:space="preserve">OUT </w:t>
+      </w:r>
+      <w:r>
+        <w:rPr>
+          <w:rFonts w:asciiTheme="minorHAnsi" w:hAnsiTheme="minorHAnsi" w:cstheme="minorHAnsi"/>
+          <w:color w:val="0070C0"/>
+        </w:rPr>
+        <w:t>de cada adaptador se conecte a los zócalos de baterías y los IN estén conectados a los polos correctos de la batería</w:t>
+      </w:r>
+      <w:r>
+        <w:rPr>
+          <w:rFonts w:asciiTheme="minorHAnsi" w:hAnsiTheme="minorHAnsi" w:cstheme="minorHAnsi"/>
+          <w:color w:val="0070C0"/>
+        </w:rPr>
+        <w:t xml:space="preserve">, según el manual de dicho adaptador </w:t>
+      </w:r>
+      <w:sdt>
+        <w:sdtPr>
+          <w:rPr>
+            <w:rFonts w:asciiTheme="minorHAnsi" w:hAnsiTheme="minorHAnsi" w:cstheme="minorHAnsi"/>
+            <w:color w:val="0070C0"/>
+          </w:rPr>
+          <w:id w:val="1191874772"/>
+          <w:citation/>
+        </w:sdtPr>
+        <w:sdtContent>
+          <w:r>
+            <w:rPr>
+              <w:rFonts w:asciiTheme="minorHAnsi" w:hAnsiTheme="minorHAnsi" w:cstheme="minorHAnsi"/>
+              <w:color w:val="0070C0"/>
+            </w:rPr>
+            <w:fldChar w:fldCharType="begin"/>
+          </w:r>
+          <w:r>
+            <w:rPr>
+              <w:rFonts w:asciiTheme="minorHAnsi" w:hAnsiTheme="minorHAnsi" w:cstheme="minorHAnsi"/>
+              <w:color w:val="0070C0"/>
+            </w:rPr>
+            <w:instrText xml:space="preserve"> CITATION Fut23 \l 3082 </w:instrText>
+          </w:r>
+          <w:r>
+            <w:rPr>
+              <w:rFonts w:asciiTheme="minorHAnsi" w:hAnsiTheme="minorHAnsi" w:cstheme="minorHAnsi"/>
+              <w:color w:val="0070C0"/>
+            </w:rPr>
+            <w:fldChar w:fldCharType="separate"/>
+          </w:r>
+          <w:r>
+            <w:rPr>
+              <w:rFonts w:asciiTheme="minorHAnsi" w:hAnsiTheme="minorHAnsi" w:cstheme="minorHAnsi"/>
+              <w:noProof/>
+              <w:color w:val="0070C0"/>
+            </w:rPr>
+            <w:t>(Future Electronics, 2023)</w:t>
+          </w:r>
+          <w:r>
+            <w:rPr>
+              <w:rFonts w:asciiTheme="minorHAnsi" w:hAnsiTheme="minorHAnsi" w:cstheme="minorHAnsi"/>
+              <w:color w:val="0070C0"/>
+            </w:rPr>
+            <w:fldChar w:fldCharType="end"/>
+          </w:r>
+        </w:sdtContent>
+      </w:sdt>
+      <w:r>
+        <w:rPr>
+          <w:rFonts w:asciiTheme="minorHAnsi" w:hAnsiTheme="minorHAnsi" w:cstheme="minorHAnsi"/>
+          <w:color w:val="0070C0"/>
+        </w:rPr>
+        <w:t>. Por favor, téngase en cuenta que si se utiliza esta opción no solo será algo más cara, sino que limitará considerablemente la capacidad de recarga que el panel solar proporciona a la batería</w:t>
+      </w:r>
+      <w:r>
+        <w:rPr>
+          <w:rFonts w:asciiTheme="minorHAnsi" w:hAnsiTheme="minorHAnsi" w:cstheme="minorHAnsi"/>
+          <w:color w:val="0070C0"/>
+        </w:rPr>
+        <w:t xml:space="preserve"> y requerirá de un cargador especializado con balanceador de carga</w:t>
+      </w:r>
+      <w:r>
+        <w:rPr>
+          <w:rFonts w:asciiTheme="minorHAnsi" w:hAnsiTheme="minorHAnsi" w:cstheme="minorHAnsi"/>
+          <w:color w:val="0070C0"/>
+        </w:rPr>
+        <w:t xml:space="preserve">, como  </w:t>
+      </w:r>
+      <w:r>
+        <w:rPr>
+          <w:rFonts w:asciiTheme="minorHAnsi" w:hAnsiTheme="minorHAnsi" w:cstheme="minorHAnsi"/>
+          <w:color w:val="FF0000"/>
+        </w:rPr>
+        <w:t xml:space="preserve">– WIP verifica que usaste este </w:t>
+      </w:r>
+      <w:r>
+        <w:rPr>
+          <w:rFonts w:asciiTheme="minorHAnsi" w:hAnsiTheme="minorHAnsi" w:cstheme="minorHAnsi"/>
+          <w:color w:val="FF0000"/>
+        </w:rPr>
+        <w:t>https://www.electronicaembajadores.com/es/Productos/Detalle/BA2A952/baterias-pilas-y-cargadores/cargadores-y-descargadores/cargador-basico-de-baterias-de-ion-y-polimero-de-litio-1-a-2-celulas-3-7-v-a-7-4-v/</w:t>
+      </w:r>
+      <w:r>
+        <w:rPr>
+          <w:rFonts w:asciiTheme="minorHAnsi" w:hAnsiTheme="minorHAnsi" w:cstheme="minorHAnsi"/>
+          <w:color w:val="0070C0"/>
+        </w:rPr>
+        <w:t xml:space="preserve"> </w:t>
+      </w:r>
+      <w:r>
+        <w:rPr>
+          <w:rFonts w:asciiTheme="minorHAnsi" w:hAnsiTheme="minorHAnsi" w:cstheme="minorHAnsi"/>
+          <w:color w:val="0070C0"/>
+        </w:rPr>
+        <w:t>.</w:t>
+      </w:r>
     </w:p>
     <w:p>
       <w:pPr>
@@ -2634,14 +3058,46 @@
           <w:rFonts w:asciiTheme="minorHAnsi" w:hAnsiTheme="minorHAnsi" w:cstheme="minorHAnsi"/>
           <w:color w:val="0070C0"/>
         </w:rPr>
-        <w:t>. Por como son baterías idénticas, su uso entre los dos USBs es indistinto</w:t>
-      </w:r>
-      <w:r>
-        <w:rPr>
-          <w:rFonts w:asciiTheme="minorHAnsi" w:hAnsiTheme="minorHAnsi" w:cstheme="minorHAnsi"/>
-          <w:color w:val="0070C0"/>
-        </w:rPr>
-        <w:t>. Una vez estén conectadas la ESP-32 comenzará a funcionar y una vez haya encontrado un wi-fi inicial procederá a una fase de calibración de los sensores</w:t>
+        <w:t xml:space="preserve">. Por como son baterías idénticas, su uso entre los dos </w:t>
+      </w:r>
+      <w:proofErr w:type="spellStart"/>
+      <w:r>
+        <w:rPr>
+          <w:rFonts w:asciiTheme="minorHAnsi" w:hAnsiTheme="minorHAnsi" w:cstheme="minorHAnsi"/>
+          <w:color w:val="0070C0"/>
+        </w:rPr>
+        <w:t>USBs</w:t>
+      </w:r>
+      <w:proofErr w:type="spellEnd"/>
+      <w:r>
+        <w:rPr>
+          <w:rFonts w:asciiTheme="minorHAnsi" w:hAnsiTheme="minorHAnsi" w:cstheme="minorHAnsi"/>
+          <w:color w:val="0070C0"/>
+        </w:rPr>
+        <w:t xml:space="preserve"> es indistinto</w:t>
+      </w:r>
+      <w:r>
+        <w:rPr>
+          <w:rFonts w:asciiTheme="minorHAnsi" w:hAnsiTheme="minorHAnsi" w:cstheme="minorHAnsi"/>
+          <w:color w:val="0070C0"/>
+        </w:rPr>
+        <w:t xml:space="preserve">. Una vez estén conectadas la ESP-32 comenzará a funcionar y una vez haya encontrado un </w:t>
+      </w:r>
+      <w:proofErr w:type="spellStart"/>
+      <w:r>
+        <w:rPr>
+          <w:rFonts w:asciiTheme="minorHAnsi" w:hAnsiTheme="minorHAnsi" w:cstheme="minorHAnsi"/>
+          <w:color w:val="0070C0"/>
+        </w:rPr>
+        <w:t>wi</w:t>
+      </w:r>
+      <w:proofErr w:type="spellEnd"/>
+      <w:r>
+        <w:rPr>
+          <w:rFonts w:asciiTheme="minorHAnsi" w:hAnsiTheme="minorHAnsi" w:cstheme="minorHAnsi"/>
+          <w:color w:val="0070C0"/>
+        </w:rPr>
+        <w:t>-fi inicial procederá a una fase de calibración de los sensores</w:t>
       </w:r>
       <w:r>
         <w:rPr>
@@ -2727,6 +3183,7 @@
         </w:rPr>
         <w:t xml:space="preserve">a que se reciban los primeros datos a la plataforma </w:t>
       </w:r>
+      <w:proofErr w:type="spellStart"/>
       <w:r>
         <w:rPr>
           <w:rFonts w:asciiTheme="minorHAnsi" w:hAnsiTheme="minorHAnsi" w:cstheme="minorHAnsi"/>
@@ -2741,6 +3198,7 @@
         </w:rPr>
         <w:t>hingsboard</w:t>
       </w:r>
+      <w:proofErr w:type="spellEnd"/>
       <w:r>
         <w:rPr>
           <w:rFonts w:asciiTheme="minorHAnsi" w:hAnsiTheme="minorHAnsi" w:cstheme="minorHAnsi"/>
@@ -2760,7 +3218,23 @@
           <w:rFonts w:asciiTheme="minorHAnsi" w:hAnsiTheme="minorHAnsi" w:cstheme="minorHAnsi"/>
           <w:color w:val="0070C0"/>
         </w:rPr>
-        <w:t xml:space="preserve"> El programa está diseñado para no avanzar más a menos que encuentre la red wi-</w:t>
+        <w:t xml:space="preserve"> El programa está diseñado para no avanzar más a menos que encuentre la red </w:t>
+      </w:r>
+      <w:proofErr w:type="spellStart"/>
+      <w:r>
+        <w:rPr>
+          <w:rFonts w:asciiTheme="minorHAnsi" w:hAnsiTheme="minorHAnsi" w:cstheme="minorHAnsi"/>
+          <w:color w:val="0070C0"/>
+        </w:rPr>
+        <w:t>wi</w:t>
+      </w:r>
+      <w:proofErr w:type="spellEnd"/>
+      <w:r>
+        <w:rPr>
+          <w:rFonts w:asciiTheme="minorHAnsi" w:hAnsiTheme="minorHAnsi" w:cstheme="minorHAnsi"/>
+          <w:color w:val="0070C0"/>
+        </w:rPr>
+        <w:t>-</w:t>
       </w:r>
       <w:r>
         <w:rPr>
@@ -2781,7 +3255,15 @@
           <w:rFonts w:asciiTheme="minorHAnsi" w:hAnsiTheme="minorHAnsi" w:cstheme="minorHAnsi"/>
           <w:color w:val="0070C0"/>
         </w:rPr>
-        <w:t xml:space="preserve">problemas de calibración y </w:t>
+        <w:t xml:space="preserve">problemas de </w:t>
+      </w:r>
+      <w:r>
+        <w:rPr>
+          <w:rFonts w:asciiTheme="minorHAnsi" w:hAnsiTheme="minorHAnsi" w:cstheme="minorHAnsi"/>
+          <w:color w:val="0070C0"/>
+        </w:rPr>
+        <w:lastRenderedPageBreak/>
+        <w:t xml:space="preserve">calibración y </w:t>
       </w:r>
       <w:r>
         <w:rPr>
@@ -2809,7 +3291,23 @@
           <w:rFonts w:asciiTheme="minorHAnsi" w:hAnsiTheme="minorHAnsi" w:cstheme="minorHAnsi"/>
           <w:color w:val="0070C0"/>
         </w:rPr>
-        <w:t xml:space="preserve">Una vez se ha conectado a dicha red wi-fi, ya no es necesaria y podrá funcionar mediante </w:t>
+        <w:t xml:space="preserve">Una vez se ha conectado a dicha red </w:t>
+      </w:r>
+      <w:proofErr w:type="spellStart"/>
+      <w:r>
+        <w:rPr>
+          <w:rFonts w:asciiTheme="minorHAnsi" w:hAnsiTheme="minorHAnsi" w:cstheme="minorHAnsi"/>
+          <w:color w:val="0070C0"/>
+        </w:rPr>
+        <w:t>wi</w:t>
+      </w:r>
+      <w:proofErr w:type="spellEnd"/>
+      <w:r>
+        <w:rPr>
+          <w:rFonts w:asciiTheme="minorHAnsi" w:hAnsiTheme="minorHAnsi" w:cstheme="minorHAnsi"/>
+          <w:color w:val="0070C0"/>
+        </w:rPr>
+        <w:t xml:space="preserve">-fi, ya no es necesaria y podrá funcionar mediante </w:t>
       </w:r>
       <w:r>
         <w:rPr>
@@ -2839,8 +3337,17 @@
           <w:rFonts w:asciiTheme="minorHAnsi" w:hAnsiTheme="minorHAnsi" w:cstheme="minorHAnsi"/>
           <w:color w:val="0070C0"/>
         </w:rPr>
-        <w:t>Una vez la calibración está completa se puede soltar el globo, transmitirá su localización a intervalos regulares</w:t>
-      </w:r>
+        <w:t xml:space="preserve">Una vez la calibración está completa se puede soltar el globo, transmitirá su localización a intervalos </w:t>
+      </w:r>
+      <w:proofErr w:type="gramStart"/>
+      <w:r>
+        <w:rPr>
+          <w:rFonts w:asciiTheme="minorHAnsi" w:hAnsiTheme="minorHAnsi" w:cstheme="minorHAnsi"/>
+          <w:color w:val="0070C0"/>
+        </w:rPr>
+        <w:t>regulares</w:t>
+      </w:r>
+      <w:proofErr w:type="gramEnd"/>
       <w:r>
         <w:rPr>
           <w:rFonts w:asciiTheme="minorHAnsi" w:hAnsiTheme="minorHAnsi" w:cstheme="minorHAnsi"/>
@@ -2906,6 +3413,7 @@
         </w:rPr>
         <w:t xml:space="preserve">. Cabe notar que el paso de red </w:t>
       </w:r>
+      <w:proofErr w:type="spellStart"/>
       <w:r>
         <w:rPr>
           <w:rFonts w:asciiTheme="minorHAnsi" w:hAnsiTheme="minorHAnsi" w:cstheme="minorHAnsi"/>
@@ -2918,14 +3426,38 @@
           <w:rFonts w:asciiTheme="minorHAnsi" w:hAnsiTheme="minorHAnsi" w:cstheme="minorHAnsi"/>
           <w:color w:val="0070C0"/>
         </w:rPr>
-        <w:t xml:space="preserve">i-fi a GSM puede tardar un poco, por lo que se insta </w:t>
-      </w:r>
-      <w:r>
-        <w:rPr>
-          <w:rFonts w:asciiTheme="minorHAnsi" w:hAnsiTheme="minorHAnsi" w:cstheme="minorHAnsi"/>
-          <w:color w:val="0070C0"/>
-        </w:rPr>
-        <w:t>que la primera vez al lanzarlo en una zona remota tras desconectar el Wi-Fi se esper</w:t>
+        <w:t>i</w:t>
+      </w:r>
+      <w:proofErr w:type="spellEnd"/>
+      <w:r>
+        <w:rPr>
+          <w:rFonts w:asciiTheme="minorHAnsi" w:hAnsiTheme="minorHAnsi" w:cstheme="minorHAnsi"/>
+          <w:color w:val="0070C0"/>
+        </w:rPr>
+        <w:t xml:space="preserve">-fi a GSM puede tardar un poco, por lo que se insta </w:t>
+      </w:r>
+      <w:r>
+        <w:rPr>
+          <w:rFonts w:asciiTheme="minorHAnsi" w:hAnsiTheme="minorHAnsi" w:cstheme="minorHAnsi"/>
+          <w:color w:val="0070C0"/>
+        </w:rPr>
+        <w:t xml:space="preserve">que la primera vez al lanzarlo en una zona remota tras desconectar el </w:t>
+      </w:r>
+      <w:proofErr w:type="spellStart"/>
+      <w:r>
+        <w:rPr>
+          <w:rFonts w:asciiTheme="minorHAnsi" w:hAnsiTheme="minorHAnsi" w:cstheme="minorHAnsi"/>
+          <w:color w:val="0070C0"/>
+        </w:rPr>
+        <w:t>Wi</w:t>
+      </w:r>
+      <w:proofErr w:type="spellEnd"/>
+      <w:r>
+        <w:rPr>
+          <w:rFonts w:asciiTheme="minorHAnsi" w:hAnsiTheme="minorHAnsi" w:cstheme="minorHAnsi"/>
+          <w:color w:val="0070C0"/>
+        </w:rPr>
+        <w:t>-Fi se esper</w:t>
       </w:r>
       <w:r>
         <w:rPr>
@@ -2939,8 +3471,17 @@
           <w:rFonts w:asciiTheme="minorHAnsi" w:hAnsiTheme="minorHAnsi" w:cstheme="minorHAnsi"/>
           <w:color w:val="0070C0"/>
         </w:rPr>
-        <w:t xml:space="preserve"> a que transmita los datos al Thingsboard</w:t>
-      </w:r>
+        <w:t xml:space="preserve"> a que transmita los datos al </w:t>
+      </w:r>
+      <w:proofErr w:type="spellStart"/>
+      <w:r>
+        <w:rPr>
+          <w:rFonts w:asciiTheme="minorHAnsi" w:hAnsiTheme="minorHAnsi" w:cstheme="minorHAnsi"/>
+          <w:color w:val="0070C0"/>
+        </w:rPr>
+        <w:t>Thingsboard</w:t>
+      </w:r>
+      <w:proofErr w:type="spellEnd"/>
       <w:r>
         <w:rPr>
           <w:rFonts w:asciiTheme="minorHAnsi" w:hAnsiTheme="minorHAnsi" w:cstheme="minorHAnsi"/>
@@ -2966,7 +3507,6 @@
           <w:bCs/>
           <w:color w:val="0070C0"/>
         </w:rPr>
-        <w:lastRenderedPageBreak/>
         <w:t>En el prototipo, la recogida del dispositivo es manual.</w:t>
       </w:r>
       <w:r>
@@ -3162,7 +3702,23 @@
           <w:rFonts w:asciiTheme="minorHAnsi" w:hAnsiTheme="minorHAnsi" w:cstheme="minorHAnsi"/>
           <w:color w:val="0070C0"/>
         </w:rPr>
-        <w:t>, de acuerdo a las ODS</w:t>
+        <w:t xml:space="preserve">, </w:t>
+      </w:r>
+      <w:proofErr w:type="gramStart"/>
+      <w:r>
+        <w:rPr>
+          <w:rFonts w:asciiTheme="minorHAnsi" w:hAnsiTheme="minorHAnsi" w:cstheme="minorHAnsi"/>
+          <w:color w:val="0070C0"/>
+        </w:rPr>
+        <w:t>de acuerdo a</w:t>
+      </w:r>
+      <w:proofErr w:type="gramEnd"/>
+      <w:r>
+        <w:rPr>
+          <w:rFonts w:asciiTheme="minorHAnsi" w:hAnsiTheme="minorHAnsi" w:cstheme="minorHAnsi"/>
+          <w:color w:val="0070C0"/>
+        </w:rPr>
+        <w:t xml:space="preserve"> las ODS</w:t>
       </w:r>
       <w:r>
         <w:rPr>
@@ -3183,7 +3739,23 @@
           <w:rFonts w:asciiTheme="minorHAnsi" w:hAnsiTheme="minorHAnsi" w:cstheme="minorHAnsi"/>
           <w:color w:val="0070C0"/>
         </w:rPr>
-        <w:t xml:space="preserve"> Es por ello que para un correcto funcionamiento el sistema debe mantenerse en prístinas condiciones.</w:t>
+        <w:t xml:space="preserve"> Es por ello </w:t>
+      </w:r>
+      <w:proofErr w:type="gramStart"/>
+      <w:r>
+        <w:rPr>
+          <w:rFonts w:asciiTheme="minorHAnsi" w:hAnsiTheme="minorHAnsi" w:cstheme="minorHAnsi"/>
+          <w:color w:val="0070C0"/>
+        </w:rPr>
+        <w:t>que</w:t>
+      </w:r>
+      <w:proofErr w:type="gramEnd"/>
+      <w:r>
+        <w:rPr>
+          <w:rFonts w:asciiTheme="minorHAnsi" w:hAnsiTheme="minorHAnsi" w:cstheme="minorHAnsi"/>
+          <w:color w:val="0070C0"/>
+        </w:rPr>
+        <w:t xml:space="preserve"> para un correcto funcionamiento el sistema debe mantenerse en prístinas condiciones.</w:t>
       </w:r>
     </w:p>
     <w:p>
@@ -3216,7 +3788,39 @@
           <w:rFonts w:asciiTheme="minorHAnsi" w:hAnsiTheme="minorHAnsi" w:cstheme="minorHAnsi"/>
           <w:color w:val="0070C0"/>
         </w:rPr>
-        <w:t xml:space="preserve"> a mantener para el correcto mantenimiento del sistema son los filtros. Como muchos componentes, el efecto del tiempo así como su papel los desgasta hasta volverlos ineficientes. El papel de los filtros HVAC y anti-pájaro es reducir el impacto de esto sobre los filtros de carbón activo, especialmente de objetos extraños y algunas sustancias indeseadas.</w:t>
+        <w:t xml:space="preserve"> a mantener para el correcto mantenimiento del sistema son los filtros. Como muchos componentes, el efecto del </w:t>
+      </w:r>
+      <w:proofErr w:type="gramStart"/>
+      <w:r>
+        <w:rPr>
+          <w:rFonts w:asciiTheme="minorHAnsi" w:hAnsiTheme="minorHAnsi" w:cstheme="minorHAnsi"/>
+          <w:color w:val="0070C0"/>
+        </w:rPr>
+        <w:t>tiempo</w:t>
+      </w:r>
+      <w:proofErr w:type="gramEnd"/>
+      <w:r>
+        <w:rPr>
+          <w:rFonts w:asciiTheme="minorHAnsi" w:hAnsiTheme="minorHAnsi" w:cstheme="minorHAnsi"/>
+          <w:color w:val="0070C0"/>
+        </w:rPr>
+        <w:t xml:space="preserve"> así como su papel los desgasta hasta volverlos ineficientes. El papel de los filtros HVAC y </w:t>
+      </w:r>
+      <w:proofErr w:type="spellStart"/>
+      <w:r>
+        <w:rPr>
+          <w:rFonts w:asciiTheme="minorHAnsi" w:hAnsiTheme="minorHAnsi" w:cstheme="minorHAnsi"/>
+          <w:color w:val="0070C0"/>
+        </w:rPr>
+        <w:t>anti-pájaro</w:t>
+      </w:r>
+      <w:proofErr w:type="spellEnd"/>
+      <w:r>
+        <w:rPr>
+          <w:rFonts w:asciiTheme="minorHAnsi" w:hAnsiTheme="minorHAnsi" w:cstheme="minorHAnsi"/>
+          <w:color w:val="0070C0"/>
+        </w:rPr>
+        <w:t xml:space="preserve"> es reducir el impacto de esto sobre los filtros de carbón activo, especialmente de objetos extraños y algunas sustancias indeseadas.</w:t>
       </w:r>
       <w:r>
         <w:rPr>
@@ -3506,12 +4110,21 @@
           <w:color w:val="0070C0"/>
         </w:rPr>
       </w:pPr>
-      <w:r>
-        <w:rPr>
-          <w:rFonts w:asciiTheme="minorHAnsi" w:hAnsiTheme="minorHAnsi" w:cstheme="minorHAnsi"/>
-          <w:color w:val="0070C0"/>
-        </w:rPr>
-        <w:t>Otro componente a mantener es el dirigible que lo ayuda a mantenerse a flote. Antes de cada lanzamiento y tras cada recogida debe comprobarse que no hay pinchazos ni fugas, ya que reduciría considerablemente el tempo de vuelo útil. En caso de detectarse fugas se recomienda parcharlas</w:t>
+      <w:proofErr w:type="gramStart"/>
+      <w:r>
+        <w:rPr>
+          <w:rFonts w:asciiTheme="minorHAnsi" w:hAnsiTheme="minorHAnsi" w:cstheme="minorHAnsi"/>
+          <w:color w:val="0070C0"/>
+        </w:rPr>
+        <w:t>Otro componente a mantener</w:t>
+      </w:r>
+      <w:proofErr w:type="gramEnd"/>
+      <w:r>
+        <w:rPr>
+          <w:rFonts w:asciiTheme="minorHAnsi" w:hAnsiTheme="minorHAnsi" w:cstheme="minorHAnsi"/>
+          <w:color w:val="0070C0"/>
+        </w:rPr>
+        <w:t xml:space="preserve"> es el dirigible que lo ayuda a mantenerse a flote. Antes de cada lanzamiento y tras cada recogida debe comprobarse que no hay pinchazos ni fugas, ya que reduciría considerablemente el tempo de vuelo útil. En caso de detectarse fugas se recomienda parcharlas</w:t>
       </w:r>
       <w:r>
         <w:rPr>
@@ -3525,7 +4138,23 @@
           <w:rFonts w:asciiTheme="minorHAnsi" w:hAnsiTheme="minorHAnsi" w:cstheme="minorHAnsi"/>
           <w:color w:val="0070C0"/>
         </w:rPr>
-        <w:t xml:space="preserve"> y reinflar el dirigible con Helio.</w:t>
+        <w:t xml:space="preserve"> y </w:t>
+      </w:r>
+      <w:proofErr w:type="spellStart"/>
+      <w:r>
+        <w:rPr>
+          <w:rFonts w:asciiTheme="minorHAnsi" w:hAnsiTheme="minorHAnsi" w:cstheme="minorHAnsi"/>
+          <w:color w:val="0070C0"/>
+        </w:rPr>
+        <w:t>reinflar</w:t>
+      </w:r>
+      <w:proofErr w:type="spellEnd"/>
+      <w:r>
+        <w:rPr>
+          <w:rFonts w:asciiTheme="minorHAnsi" w:hAnsiTheme="minorHAnsi" w:cstheme="minorHAnsi"/>
+          <w:color w:val="0070C0"/>
+        </w:rPr>
+        <w:t xml:space="preserve"> el dirigible con Helio.</w:t>
       </w:r>
     </w:p>
     <w:p>
@@ -3600,7 +4229,23 @@
           <w:rFonts w:asciiTheme="minorHAnsi" w:hAnsiTheme="minorHAnsi" w:cstheme="minorHAnsi"/>
           <w:color w:val="0070C0"/>
         </w:rPr>
-        <w:t xml:space="preserve"> El pmod GPS</w:t>
+        <w:t xml:space="preserve"> El </w:t>
+      </w:r>
+      <w:proofErr w:type="spellStart"/>
+      <w:r>
+        <w:rPr>
+          <w:rFonts w:asciiTheme="minorHAnsi" w:hAnsiTheme="minorHAnsi" w:cstheme="minorHAnsi"/>
+          <w:color w:val="0070C0"/>
+        </w:rPr>
+        <w:t>pmod</w:t>
+      </w:r>
+      <w:proofErr w:type="spellEnd"/>
+      <w:r>
+        <w:rPr>
+          <w:rFonts w:asciiTheme="minorHAnsi" w:hAnsiTheme="minorHAnsi" w:cstheme="minorHAnsi"/>
+          <w:color w:val="0070C0"/>
+        </w:rPr>
+        <w:t xml:space="preserve"> GPS</w:t>
       </w:r>
       <w:r>
         <w:rPr>
@@ -3973,7 +4618,23 @@
           <w:rFonts w:asciiTheme="minorHAnsi" w:hAnsiTheme="minorHAnsi" w:cstheme="minorHAnsi"/>
           <w:color w:val="0070C0"/>
         </w:rPr>
-        <w:t xml:space="preserve"> Sin embargo el motor de las aspas sí requiere de un mantenimiento contante tras cada uso puesto que en nuestro prototipo es un motor de escobillas</w:t>
+        <w:t xml:space="preserve"> Sin </w:t>
+      </w:r>
+      <w:proofErr w:type="gramStart"/>
+      <w:r>
+        <w:rPr>
+          <w:rFonts w:asciiTheme="minorHAnsi" w:hAnsiTheme="minorHAnsi" w:cstheme="minorHAnsi"/>
+          <w:color w:val="0070C0"/>
+        </w:rPr>
+        <w:t>embargo</w:t>
+      </w:r>
+      <w:proofErr w:type="gramEnd"/>
+      <w:r>
+        <w:rPr>
+          <w:rFonts w:asciiTheme="minorHAnsi" w:hAnsiTheme="minorHAnsi" w:cstheme="minorHAnsi"/>
+          <w:color w:val="0070C0"/>
+        </w:rPr>
+        <w:t xml:space="preserve"> el motor de las aspas sí requiere de un mantenimiento contante tras cada uso puesto que en nuestro prototipo es un motor de escobillas</w:t>
       </w:r>
       <w:r>
         <w:rPr>
@@ -3994,7 +4655,23 @@
           <w:rFonts w:asciiTheme="minorHAnsi" w:hAnsiTheme="minorHAnsi" w:cstheme="minorHAnsi"/>
           <w:color w:val="0070C0"/>
         </w:rPr>
-        <w:t xml:space="preserve"> En caso de daño a las escobillas este componente debe reemplazarse parcial- (por ejemplo las </w:t>
+        <w:t xml:space="preserve"> En caso de daño a las escobillas este componente debe reemplazarse parcial- (por </w:t>
+      </w:r>
+      <w:proofErr w:type="gramStart"/>
+      <w:r>
+        <w:rPr>
+          <w:rFonts w:asciiTheme="minorHAnsi" w:hAnsiTheme="minorHAnsi" w:cstheme="minorHAnsi"/>
+          <w:color w:val="0070C0"/>
+        </w:rPr>
+        <w:t>ejemplo</w:t>
+      </w:r>
+      <w:proofErr w:type="gramEnd"/>
+      <w:r>
+        <w:rPr>
+          <w:rFonts w:asciiTheme="minorHAnsi" w:hAnsiTheme="minorHAnsi" w:cstheme="minorHAnsi"/>
+          <w:color w:val="0070C0"/>
+        </w:rPr>
+        <w:t xml:space="preserve"> las </w:t>
       </w:r>
       <w:r>
         <w:rPr>
@@ -4469,8 +5146,19 @@
           <w:sz w:val="22"/>
           <w:szCs w:val="22"/>
         </w:rPr>
-        <w:t>filtros anti-pájaros</w:t>
-      </w:r>
+        <w:t xml:space="preserve">filtros </w:t>
+      </w:r>
+      <w:proofErr w:type="spellStart"/>
+      <w:r>
+        <w:rPr>
+          <w:rFonts w:asciiTheme="minorHAnsi" w:hAnsiTheme="minorHAnsi" w:cstheme="minorHAnsi"/>
+          <w:color w:val="0070C0"/>
+          <w:sz w:val="22"/>
+          <w:szCs w:val="22"/>
+        </w:rPr>
+        <w:t>anti-pájaros</w:t>
+      </w:r>
+      <w:proofErr w:type="spellEnd"/>
       <w:r>
         <w:rPr>
           <w:rFonts w:asciiTheme="minorHAnsi" w:hAnsiTheme="minorHAnsi" w:cstheme="minorHAnsi"/>
@@ -4771,6 +5459,7 @@
         <w:textAlignment w:val="baseline"/>
         <w:rPr>
           <w:rFonts w:asciiTheme="minorHAnsi" w:hAnsiTheme="minorHAnsi" w:cstheme="minorHAnsi"/>
+          <w:color w:val="0070C0"/>
           <w:sz w:val="22"/>
           <w:szCs w:val="22"/>
         </w:rPr>
@@ -4784,6 +5473,38 @@
           <w:szCs w:val="22"/>
         </w:rPr>
         <w:t>Hay que indicar que algunos de dichos componentes pueden reemplazarse por opciones más baratas si fuese necesario, realizando algunas modificaciones al chasis.</w:t>
+      </w:r>
+      <w:r>
+        <w:rPr>
+          <w:rStyle w:val="eop"/>
+          <w:rFonts w:asciiTheme="minorHAnsi" w:hAnsiTheme="minorHAnsi" w:cstheme="minorHAnsi"/>
+          <w:color w:val="0070C0"/>
+          <w:sz w:val="22"/>
+          <w:szCs w:val="22"/>
+        </w:rPr>
+        <w:t xml:space="preserve"> También se indican </w:t>
+      </w:r>
+      <w:proofErr w:type="spellStart"/>
+      <w:r>
+        <w:rPr>
+          <w:rStyle w:val="eop"/>
+          <w:rFonts w:asciiTheme="minorHAnsi" w:hAnsiTheme="minorHAnsi" w:cstheme="minorHAnsi"/>
+          <w:color w:val="0070C0"/>
+          <w:sz w:val="22"/>
+          <w:szCs w:val="22"/>
+        </w:rPr>
+        <w:t>alterantivas</w:t>
+      </w:r>
+      <w:proofErr w:type="spellEnd"/>
+      <w:r>
+        <w:rPr>
+          <w:rStyle w:val="eop"/>
+          <w:rFonts w:asciiTheme="minorHAnsi" w:hAnsiTheme="minorHAnsi" w:cstheme="minorHAnsi"/>
+          <w:color w:val="0070C0"/>
+          <w:sz w:val="22"/>
+          <w:szCs w:val="22"/>
+        </w:rPr>
+        <w:t xml:space="preserve"> consideradas y utilizadas durante el diseño del proyecto que pudieran ser válidas (aunque más caras), dejándose su nombre y precio resaltados en gris, y no contándose en el precio final.</w:t>
       </w:r>
       <w:r>
         <w:rPr>
@@ -5597,8 +6318,19 @@
                       <w:szCs w:val="16"/>
                       <w:lang w:eastAsia="es-ES"/>
                     </w:rPr>
-                    <w:t>ESP-32 AzDelivery</w:t>
-                  </w:r>
+                    <w:t>ESP-32 </w:t>
+                  </w:r>
+                  <w:proofErr w:type="spellStart"/>
+                  <w:r>
+                    <w:rPr>
+                      <w:rFonts w:eastAsia="Times New Roman" w:cs="Calibri"/>
+                      <w:sz w:val="16"/>
+                      <w:szCs w:val="16"/>
+                      <w:lang w:eastAsia="es-ES"/>
+                    </w:rPr>
+                    <w:t>AzDelivery</w:t>
+                  </w:r>
+                  <w:proofErr w:type="spellEnd"/>
                 </w:p>
               </w:tc>
               <w:tc>
@@ -5841,6 +6573,7 @@
                       <w:lang w:eastAsia="es-ES"/>
                     </w:rPr>
                   </w:pPr>
+                  <w:proofErr w:type="spellStart"/>
                   <w:r>
                     <w:rPr>
                       <w:rFonts w:eastAsia="Times New Roman" w:cstheme="minorHAnsi"/>
@@ -5848,7 +6581,39 @@
                       <w:szCs w:val="16"/>
                       <w:lang w:eastAsia="es-ES"/>
                     </w:rPr>
-                    <w:t>MikroElektronika Ozone 2 Click–MIKROE-2767</w:t>
+                    <w:t>MikroElektronika</w:t>
+                  </w:r>
+                  <w:proofErr w:type="spellEnd"/>
+                  <w:r>
+                    <w:rPr>
+                      <w:rFonts w:eastAsia="Times New Roman" w:cstheme="minorHAnsi"/>
+                      <w:sz w:val="16"/>
+                      <w:szCs w:val="16"/>
+                      <w:lang w:eastAsia="es-ES"/>
+                    </w:rPr>
+                    <w:t xml:space="preserve"> Ozone 2 </w:t>
+                  </w:r>
+                  <w:proofErr w:type="spellStart"/>
+                  <w:proofErr w:type="gramStart"/>
+                  <w:r>
+                    <w:rPr>
+                      <w:rFonts w:eastAsia="Times New Roman" w:cstheme="minorHAnsi"/>
+                      <w:sz w:val="16"/>
+                      <w:szCs w:val="16"/>
+                      <w:lang w:eastAsia="es-ES"/>
+                    </w:rPr>
+                    <w:t>Click</w:t>
+                  </w:r>
+                  <w:proofErr w:type="spellEnd"/>
+                  <w:proofErr w:type="gramEnd"/>
+                  <w:r>
+                    <w:rPr>
+                      <w:rFonts w:eastAsia="Times New Roman" w:cstheme="minorHAnsi"/>
+                      <w:sz w:val="16"/>
+                      <w:szCs w:val="16"/>
+                      <w:lang w:eastAsia="es-ES"/>
+                    </w:rPr>
+                    <w:t>–MIKROE-2767</w:t>
                   </w:r>
                 </w:p>
               </w:tc>
@@ -6071,7 +6836,38 @@
                       <w:szCs w:val="16"/>
                       <w:lang w:eastAsia="es-ES"/>
                     </w:rPr>
-                    <w:t>42,30 * 3 €  (mouser)</w:t>
+                    <w:t xml:space="preserve">42,30 * 3 </w:t>
+                  </w:r>
+                  <w:proofErr w:type="gramStart"/>
+                  <w:r>
+                    <w:rPr>
+                      <w:rFonts w:asciiTheme="minorHAnsi" w:eastAsia="Times New Roman" w:hAnsiTheme="minorHAnsi" w:cstheme="minorHAnsi"/>
+                      <w:sz w:val="16"/>
+                      <w:szCs w:val="16"/>
+                      <w:lang w:eastAsia="es-ES"/>
+                    </w:rPr>
+                    <w:t>€  (</w:t>
+                  </w:r>
+                  <w:proofErr w:type="spellStart"/>
+                  <w:proofErr w:type="gramEnd"/>
+                  <w:r>
+                    <w:rPr>
+                      <w:rFonts w:asciiTheme="minorHAnsi" w:eastAsia="Times New Roman" w:hAnsiTheme="minorHAnsi" w:cstheme="minorHAnsi"/>
+                      <w:sz w:val="16"/>
+                      <w:szCs w:val="16"/>
+                      <w:lang w:eastAsia="es-ES"/>
+                    </w:rPr>
+                    <w:t>mouser</w:t>
+                  </w:r>
+                  <w:proofErr w:type="spellEnd"/>
+                  <w:r>
+                    <w:rPr>
+                      <w:rFonts w:asciiTheme="minorHAnsi" w:eastAsia="Times New Roman" w:hAnsiTheme="minorHAnsi" w:cstheme="minorHAnsi"/>
+                      <w:sz w:val="16"/>
+                      <w:szCs w:val="16"/>
+                      <w:lang w:eastAsia="es-ES"/>
+                    </w:rPr>
+                    <w:t>)</w:t>
                   </w:r>
                 </w:p>
               </w:tc>
@@ -6128,7 +6924,27 @@
                       <w:szCs w:val="16"/>
                       <w:lang w:eastAsia="es-ES"/>
                     </w:rPr>
-                    <w:t>51,19 * 3 € (mouser)</w:t>
+                    <w:t>51,19 * 3 € (</w:t>
+                  </w:r>
+                  <w:proofErr w:type="spellStart"/>
+                  <w:r>
+                    <w:rPr>
+                      <w:rFonts w:asciiTheme="minorHAnsi" w:eastAsia="Times New Roman" w:hAnsiTheme="minorHAnsi" w:cstheme="minorHAnsi"/>
+                      <w:sz w:val="16"/>
+                      <w:szCs w:val="16"/>
+                      <w:lang w:eastAsia="es-ES"/>
+                    </w:rPr>
+                    <w:t>mouser</w:t>
+                  </w:r>
+                  <w:proofErr w:type="spellEnd"/>
+                  <w:r>
+                    <w:rPr>
+                      <w:rFonts w:asciiTheme="minorHAnsi" w:eastAsia="Times New Roman" w:hAnsiTheme="minorHAnsi" w:cstheme="minorHAnsi"/>
+                      <w:sz w:val="16"/>
+                      <w:szCs w:val="16"/>
+                      <w:lang w:eastAsia="es-ES"/>
+                    </w:rPr>
+                    <w:t>)</w:t>
                   </w:r>
                 </w:p>
               </w:tc>
@@ -6164,7 +6980,27 @@
                       <w:szCs w:val="16"/>
                       <w:lang w:eastAsia="es-ES"/>
                     </w:rPr>
-                    <w:t xml:space="preserve">Módulo ADC Adafruit ADS1015 </w:t>
+                    <w:t xml:space="preserve">Módulo ADC </w:t>
+                  </w:r>
+                  <w:proofErr w:type="spellStart"/>
+                  <w:r>
+                    <w:rPr>
+                      <w:rFonts w:eastAsia="Times New Roman" w:cstheme="minorHAnsi"/>
+                      <w:sz w:val="16"/>
+                      <w:szCs w:val="16"/>
+                      <w:lang w:eastAsia="es-ES"/>
+                    </w:rPr>
+                    <w:t>Adafruit</w:t>
+                  </w:r>
+                  <w:proofErr w:type="spellEnd"/>
+                  <w:r>
+                    <w:rPr>
+                      <w:rFonts w:eastAsia="Times New Roman" w:cstheme="minorHAnsi"/>
+                      <w:sz w:val="16"/>
+                      <w:szCs w:val="16"/>
+                      <w:lang w:eastAsia="es-ES"/>
+                    </w:rPr>
+                    <w:t xml:space="preserve"> ADS1015 </w:t>
                   </w:r>
                 </w:p>
               </w:tc>
@@ -6377,7 +7213,27 @@
                       <w:szCs w:val="16"/>
                       <w:lang w:eastAsia="es-ES"/>
                     </w:rPr>
-                    <w:t>(electronicaembajadores)</w:t>
+                    <w:t>(</w:t>
+                  </w:r>
+                  <w:proofErr w:type="spellStart"/>
+                  <w:r>
+                    <w:rPr>
+                      <w:rFonts w:asciiTheme="minorHAnsi" w:eastAsia="Times New Roman" w:hAnsiTheme="minorHAnsi" w:cstheme="minorHAnsi"/>
+                      <w:sz w:val="16"/>
+                      <w:szCs w:val="16"/>
+                      <w:lang w:eastAsia="es-ES"/>
+                    </w:rPr>
+                    <w:t>electronicaembajadores</w:t>
+                  </w:r>
+                  <w:proofErr w:type="spellEnd"/>
+                  <w:r>
+                    <w:rPr>
+                      <w:rFonts w:asciiTheme="minorHAnsi" w:eastAsia="Times New Roman" w:hAnsiTheme="minorHAnsi" w:cstheme="minorHAnsi"/>
+                      <w:sz w:val="16"/>
+                      <w:szCs w:val="16"/>
+                      <w:lang w:eastAsia="es-ES"/>
+                    </w:rPr>
+                    <w:t>)</w:t>
                   </w:r>
                 </w:p>
               </w:tc>
@@ -6433,7 +7289,27 @@
                       <w:szCs w:val="16"/>
                       <w:lang w:eastAsia="es-ES"/>
                     </w:rPr>
-                    <w:t>(electronicaembajadores)</w:t>
+                    <w:t>(</w:t>
+                  </w:r>
+                  <w:proofErr w:type="spellStart"/>
+                  <w:r>
+                    <w:rPr>
+                      <w:rFonts w:asciiTheme="minorHAnsi" w:eastAsia="Times New Roman" w:hAnsiTheme="minorHAnsi" w:cstheme="minorHAnsi"/>
+                      <w:sz w:val="16"/>
+                      <w:szCs w:val="16"/>
+                      <w:lang w:eastAsia="es-ES"/>
+                    </w:rPr>
+                    <w:t>electronicaembajadores</w:t>
+                  </w:r>
+                  <w:proofErr w:type="spellEnd"/>
+                  <w:r>
+                    <w:rPr>
+                      <w:rFonts w:asciiTheme="minorHAnsi" w:eastAsia="Times New Roman" w:hAnsiTheme="minorHAnsi" w:cstheme="minorHAnsi"/>
+                      <w:sz w:val="16"/>
+                      <w:szCs w:val="16"/>
+                      <w:lang w:eastAsia="es-ES"/>
+                    </w:rPr>
+                    <w:t>)</w:t>
                   </w:r>
                 </w:p>
               </w:tc>
@@ -6468,6 +7344,7 @@
                       <w:szCs w:val="16"/>
                       <w:lang w:eastAsia="es-ES"/>
                     </w:rPr>
+                    <w:lastRenderedPageBreak/>
                     <w:t>Resistencias de 4k7</w:t>
                   </w:r>
                 </w:p>
@@ -6496,17 +7373,7 @@
                         <w:sz w:val="16"/>
                         <w:szCs w:val="16"/>
                       </w:rPr>
-                      <w:t>https://es.rs-online.com/web/p/resistencias-de-</w:t>
-                    </w:r>
-                    <w:r>
-                      <w:rPr>
-                        <w:rStyle w:val="Hipervnculo"/>
-                        <w:rFonts w:asciiTheme="minorHAnsi" w:hAnsiTheme="minorHAnsi" w:cstheme="minorHAnsi"/>
-                        <w:sz w:val="16"/>
-                        <w:szCs w:val="16"/>
-                      </w:rPr>
-                      <w:lastRenderedPageBreak/>
-                      <w:t>montaje-en-orificio-pasante/7078280</w:t>
+                      <w:t>https://es.rs-online.com/web/p/resistencias-de-montaje-en-orificio-pasante/7078280</w:t>
                     </w:r>
                   </w:hyperlink>
                 </w:p>
@@ -6544,7 +7411,6 @@
                       <w:szCs w:val="16"/>
                       <w:lang w:eastAsia="es-ES"/>
                     </w:rPr>
-                    <w:lastRenderedPageBreak/>
                     <w:t>707-8280</w:t>
                   </w:r>
                 </w:p>
@@ -7481,7 +8347,29 @@
                       <w:szCs w:val="16"/>
                       <w:lang w:eastAsia="es-ES"/>
                     </w:rPr>
-                    <w:t>(ud.) </w:t>
+                    <w:t>(</w:t>
+                  </w:r>
+                  <w:proofErr w:type="spellStart"/>
+                  <w:r>
+                    <w:rPr>
+                      <w:rFonts w:asciiTheme="minorHAnsi" w:eastAsia="Times New Roman" w:hAnsiTheme="minorHAnsi" w:cstheme="minorHAnsi"/>
+                      <w:color w:val="000000" w:themeColor="text1"/>
+                      <w:sz w:val="16"/>
+                      <w:szCs w:val="16"/>
+                      <w:lang w:eastAsia="es-ES"/>
+                    </w:rPr>
+                    <w:t>ud.</w:t>
+                  </w:r>
+                  <w:proofErr w:type="spellEnd"/>
+                  <w:r>
+                    <w:rPr>
+                      <w:rFonts w:asciiTheme="minorHAnsi" w:eastAsia="Times New Roman" w:hAnsiTheme="minorHAnsi" w:cstheme="minorHAnsi"/>
+                      <w:color w:val="000000" w:themeColor="text1"/>
+                      <w:sz w:val="16"/>
+                      <w:szCs w:val="16"/>
+                      <w:lang w:eastAsia="es-ES"/>
+                    </w:rPr>
+                    <w:t>) </w:t>
                   </w:r>
                 </w:p>
                 <w:p>
@@ -7794,7 +8682,27 @@
                       <w:szCs w:val="16"/>
                       <w:lang w:eastAsia="es-ES"/>
                     </w:rPr>
-                    <w:t>4,128 € (ud.)</w:t>
+                    <w:t>4,128 € (</w:t>
+                  </w:r>
+                  <w:proofErr w:type="spellStart"/>
+                  <w:r>
+                    <w:rPr>
+                      <w:rFonts w:asciiTheme="minorHAnsi" w:eastAsia="Times New Roman" w:hAnsiTheme="minorHAnsi" w:cstheme="minorHAnsi"/>
+                      <w:sz w:val="16"/>
+                      <w:szCs w:val="16"/>
+                      <w:lang w:eastAsia="es-ES"/>
+                    </w:rPr>
+                    <w:t>ud.</w:t>
+                  </w:r>
+                  <w:proofErr w:type="spellEnd"/>
+                  <w:r>
+                    <w:rPr>
+                      <w:rFonts w:asciiTheme="minorHAnsi" w:eastAsia="Times New Roman" w:hAnsiTheme="minorHAnsi" w:cstheme="minorHAnsi"/>
+                      <w:sz w:val="16"/>
+                      <w:szCs w:val="16"/>
+                      <w:lang w:eastAsia="es-ES"/>
+                    </w:rPr>
+                    <w:t>)</w:t>
                   </w:r>
                 </w:p>
               </w:tc>
@@ -7856,6 +8764,7 @@
                       <w:lang w:eastAsia="es-ES"/>
                     </w:rPr>
                   </w:pPr>
+                  <w:proofErr w:type="spellStart"/>
                   <w:r>
                     <w:rPr>
                       <w:rFonts w:eastAsia="Times New Roman" w:cstheme="minorHAnsi"/>
@@ -7863,7 +8772,17 @@
                       <w:szCs w:val="16"/>
                       <w:lang w:eastAsia="es-ES"/>
                     </w:rPr>
-                    <w:t>PowerBank 5V</w:t>
+                    <w:t>PowerBank</w:t>
+                  </w:r>
+                  <w:proofErr w:type="spellEnd"/>
+                  <w:r>
+                    <w:rPr>
+                      <w:rFonts w:eastAsia="Times New Roman" w:cstheme="minorHAnsi"/>
+                      <w:sz w:val="16"/>
+                      <w:szCs w:val="16"/>
+                      <w:lang w:eastAsia="es-ES"/>
+                    </w:rPr>
+                    <w:t xml:space="preserve"> 5V</w:t>
                   </w:r>
                 </w:p>
               </w:tc>
@@ -8054,7 +8973,27 @@
                       <w:szCs w:val="16"/>
                       <w:lang w:eastAsia="es-ES"/>
                     </w:rPr>
-                    <w:t>9,85 * 2 (electronicaembajadores)</w:t>
+                    <w:t>9,85 * 2 (</w:t>
+                  </w:r>
+                  <w:proofErr w:type="spellStart"/>
+                  <w:r>
+                    <w:rPr>
+                      <w:rFonts w:asciiTheme="minorHAnsi" w:eastAsia="Times New Roman" w:hAnsiTheme="minorHAnsi" w:cstheme="minorHAnsi"/>
+                      <w:sz w:val="16"/>
+                      <w:szCs w:val="16"/>
+                      <w:lang w:eastAsia="es-ES"/>
+                    </w:rPr>
+                    <w:t>electronicaembajadores</w:t>
+                  </w:r>
+                  <w:proofErr w:type="spellEnd"/>
+                  <w:r>
+                    <w:rPr>
+                      <w:rFonts w:asciiTheme="minorHAnsi" w:eastAsia="Times New Roman" w:hAnsiTheme="minorHAnsi" w:cstheme="minorHAnsi"/>
+                      <w:sz w:val="16"/>
+                      <w:szCs w:val="16"/>
+                      <w:lang w:eastAsia="es-ES"/>
+                    </w:rPr>
+                    <w:t>)</w:t>
                   </w:r>
                 </w:p>
               </w:tc>
@@ -8110,7 +9049,582 @@
                       <w:szCs w:val="16"/>
                       <w:lang w:eastAsia="es-ES"/>
                     </w:rPr>
-                    <w:t>11,91 * 2 € (electronicaembajadores)</w:t>
+                    <w:t>11,91 * 2 € (</w:t>
+                  </w:r>
+                  <w:proofErr w:type="spellStart"/>
+                  <w:r>
+                    <w:rPr>
+                      <w:rFonts w:asciiTheme="minorHAnsi" w:eastAsia="Times New Roman" w:hAnsiTheme="minorHAnsi" w:cstheme="minorHAnsi"/>
+                      <w:sz w:val="16"/>
+                      <w:szCs w:val="16"/>
+                      <w:lang w:eastAsia="es-ES"/>
+                    </w:rPr>
+                    <w:t>electronicaembajadores</w:t>
+                  </w:r>
+                  <w:proofErr w:type="spellEnd"/>
+                  <w:r>
+                    <w:rPr>
+                      <w:rFonts w:asciiTheme="minorHAnsi" w:eastAsia="Times New Roman" w:hAnsiTheme="minorHAnsi" w:cstheme="minorHAnsi"/>
+                      <w:sz w:val="16"/>
+                      <w:szCs w:val="16"/>
+                      <w:lang w:eastAsia="es-ES"/>
+                    </w:rPr>
+                    <w:t>)</w:t>
+                  </w:r>
+                </w:p>
+              </w:tc>
+            </w:tr>
+            <w:tr>
+              <w:tc>
+                <w:tcPr>
+                  <w:tcW w:w="2127" w:type="dxa"/>
+                  <w:tcBorders>
+                    <w:top w:val="single" w:sz="6" w:space="0" w:color="auto"/>
+                    <w:left w:val="single" w:sz="6" w:space="0" w:color="auto"/>
+                    <w:bottom w:val="single" w:sz="6" w:space="0" w:color="auto"/>
+                    <w:right w:val="single" w:sz="6" w:space="0" w:color="auto"/>
+                  </w:tcBorders>
+                  <w:shd w:val="clear" w:color="auto" w:fill="auto"/>
+                </w:tcPr>
+                <w:p>
+                  <w:pPr>
+                    <w:spacing w:before="100" w:beforeAutospacing="1" w:after="100" w:afterAutospacing="1" w:line="240" w:lineRule="auto"/>
+                    <w:textAlignment w:val="baseline"/>
+                    <w:rPr>
+                      <w:rFonts w:eastAsia="Times New Roman" w:cstheme="minorHAnsi"/>
+                      <w:sz w:val="16"/>
+                      <w:szCs w:val="16"/>
+                      <w:highlight w:val="lightGray"/>
+                      <w:lang w:eastAsia="es-ES"/>
+                    </w:rPr>
+                  </w:pPr>
+                  <w:r>
+                    <w:rPr>
+                      <w:rFonts w:eastAsia="Times New Roman" w:cstheme="minorHAnsi"/>
+                      <w:sz w:val="16"/>
+                      <w:szCs w:val="16"/>
+                      <w:highlight w:val="lightGray"/>
+                      <w:lang w:eastAsia="es-ES"/>
+                    </w:rPr>
+                    <w:t>Batería 7.4V 5.2Ah</w:t>
+                  </w:r>
+                </w:p>
+                <w:p>
+                  <w:pPr>
+                    <w:spacing w:before="100" w:beforeAutospacing="1" w:after="100" w:afterAutospacing="1" w:line="240" w:lineRule="auto"/>
+                    <w:textAlignment w:val="baseline"/>
+                    <w:rPr>
+                      <w:rFonts w:eastAsia="Times New Roman" w:cstheme="minorHAnsi"/>
+                      <w:sz w:val="16"/>
+                      <w:szCs w:val="16"/>
+                      <w:lang w:eastAsia="es-ES"/>
+                    </w:rPr>
+                  </w:pPr>
+                  <w:r>
+                    <w:rPr>
+                      <w:rFonts w:eastAsia="Times New Roman" w:cstheme="minorHAnsi"/>
+                      <w:sz w:val="16"/>
+                      <w:szCs w:val="16"/>
+                      <w:lang w:eastAsia="es-ES"/>
+                    </w:rPr>
+                    <w:t>(alternativa a las 2 baterías de 5V, si no están disponibles)</w:t>
+                  </w:r>
+                </w:p>
+              </w:tc>
+              <w:tc>
+                <w:tcPr>
+                  <w:tcW w:w="2409" w:type="dxa"/>
+                  <w:tcBorders>
+                    <w:top w:val="single" w:sz="6" w:space="0" w:color="auto"/>
+                    <w:left w:val="single" w:sz="6" w:space="0" w:color="auto"/>
+                    <w:bottom w:val="single" w:sz="6" w:space="0" w:color="auto"/>
+                    <w:right w:val="single" w:sz="6" w:space="0" w:color="auto"/>
+                  </w:tcBorders>
+                  <w:shd w:val="clear" w:color="auto" w:fill="auto"/>
+                </w:tcPr>
+                <w:p>
+                  <w:pPr>
+                    <w:spacing w:before="100" w:beforeAutospacing="1" w:after="100" w:afterAutospacing="1" w:line="240" w:lineRule="auto"/>
+                    <w:textAlignment w:val="baseline"/>
+                    <w:rPr>
+                      <w:rFonts w:asciiTheme="minorHAnsi" w:hAnsiTheme="minorHAnsi" w:cstheme="minorHAnsi"/>
+                      <w:sz w:val="18"/>
+                      <w:szCs w:val="18"/>
+                    </w:rPr>
+                  </w:pPr>
+                  <w:hyperlink r:id="rId44" w:history="1">
+                    <w:r>
+                      <w:rPr>
+                        <w:rStyle w:val="Hipervnculo"/>
+                        <w:rFonts w:asciiTheme="minorHAnsi" w:hAnsiTheme="minorHAnsi" w:cstheme="minorHAnsi"/>
+                        <w:sz w:val="18"/>
+                        <w:szCs w:val="18"/>
+                      </w:rPr>
+                      <w:t>https://es.rs-online.com/web/p/baterias-recargables/1449412</w:t>
+                    </w:r>
+                  </w:hyperlink>
+                </w:p>
+              </w:tc>
+              <w:tc>
+                <w:tcPr>
+                  <w:tcW w:w="1298" w:type="dxa"/>
+                  <w:tcBorders>
+                    <w:top w:val="single" w:sz="6" w:space="0" w:color="auto"/>
+                    <w:left w:val="single" w:sz="6" w:space="0" w:color="auto"/>
+                    <w:bottom w:val="single" w:sz="6" w:space="0" w:color="auto"/>
+                    <w:right w:val="single" w:sz="6" w:space="0" w:color="auto"/>
+                  </w:tcBorders>
+                  <w:shd w:val="clear" w:color="auto" w:fill="auto"/>
+                </w:tcPr>
+                <w:p>
+                  <w:pPr>
+                    <w:spacing w:before="100" w:beforeAutospacing="1" w:after="100" w:afterAutospacing="1" w:line="240" w:lineRule="auto"/>
+                    <w:jc w:val="left"/>
+                    <w:textAlignment w:val="baseline"/>
+                    <w:rPr>
+                      <w:rFonts w:asciiTheme="minorHAnsi" w:hAnsiTheme="minorHAnsi" w:cstheme="minorHAnsi"/>
+                      <w:sz w:val="16"/>
+                      <w:szCs w:val="16"/>
+                    </w:rPr>
+                  </w:pPr>
+                  <w:r>
+                    <w:rPr>
+                      <w:rFonts w:asciiTheme="minorHAnsi" w:hAnsiTheme="minorHAnsi" w:cstheme="minorHAnsi"/>
+                      <w:sz w:val="16"/>
+                      <w:szCs w:val="16"/>
+                    </w:rPr>
+                    <w:t>144-9412</w:t>
+                  </w:r>
+                </w:p>
+              </w:tc>
+              <w:tc>
+                <w:tcPr>
+                  <w:tcW w:w="4536" w:type="dxa"/>
+                  <w:tcBorders>
+                    <w:top w:val="single" w:sz="6" w:space="0" w:color="auto"/>
+                    <w:left w:val="single" w:sz="6" w:space="0" w:color="auto"/>
+                    <w:bottom w:val="single" w:sz="6" w:space="0" w:color="auto"/>
+                    <w:right w:val="single" w:sz="6" w:space="0" w:color="auto"/>
+                  </w:tcBorders>
+                  <w:shd w:val="clear" w:color="auto" w:fill="auto"/>
+                </w:tcPr>
+                <w:p>
+                  <w:pPr>
+                    <w:spacing w:before="100" w:beforeAutospacing="1" w:after="100" w:afterAutospacing="1" w:line="240" w:lineRule="auto"/>
+                    <w:textAlignment w:val="baseline"/>
+                  </w:pPr>
+                  <w:r>
+                    <w:t>-</w:t>
+                  </w:r>
+                </w:p>
+              </w:tc>
+              <w:tc>
+                <w:tcPr>
+                  <w:tcW w:w="709" w:type="dxa"/>
+                  <w:tcBorders>
+                    <w:top w:val="single" w:sz="6" w:space="0" w:color="auto"/>
+                    <w:left w:val="single" w:sz="6" w:space="0" w:color="auto"/>
+                    <w:bottom w:val="single" w:sz="6" w:space="0" w:color="auto"/>
+                    <w:right w:val="single" w:sz="6" w:space="0" w:color="auto"/>
+                  </w:tcBorders>
+                  <w:shd w:val="clear" w:color="auto" w:fill="auto"/>
+                </w:tcPr>
+                <w:p>
+                  <w:pPr>
+                    <w:spacing w:before="100" w:beforeAutospacing="1" w:after="100" w:afterAutospacing="1" w:line="240" w:lineRule="auto"/>
+                    <w:textAlignment w:val="baseline"/>
+                    <w:rPr>
+                      <w:rFonts w:ascii="Calibri" w:eastAsia="Times New Roman" w:hAnsi="Calibri" w:cs="Calibri"/>
+                      <w:color w:val="000000"/>
+                      <w:sz w:val="16"/>
+                      <w:szCs w:val="16"/>
+                      <w:lang w:eastAsia="es-ES"/>
+                    </w:rPr>
+                  </w:pPr>
+                  <w:r>
+                    <w:rPr>
+                      <w:rFonts w:ascii="Calibri" w:eastAsia="Times New Roman" w:hAnsi="Calibri" w:cs="Calibri"/>
+                      <w:color w:val="000000"/>
+                      <w:sz w:val="16"/>
+                      <w:szCs w:val="16"/>
+                      <w:lang w:eastAsia="es-ES"/>
+                    </w:rPr>
+                    <w:t>1</w:t>
+                  </w:r>
+                </w:p>
+              </w:tc>
+              <w:tc>
+                <w:tcPr>
+                  <w:tcW w:w="1559" w:type="dxa"/>
+                  <w:tcBorders>
+                    <w:top w:val="single" w:sz="6" w:space="0" w:color="auto"/>
+                    <w:left w:val="single" w:sz="6" w:space="0" w:color="auto"/>
+                    <w:bottom w:val="single" w:sz="6" w:space="0" w:color="auto"/>
+                    <w:right w:val="single" w:sz="6" w:space="0" w:color="auto"/>
+                  </w:tcBorders>
+                  <w:shd w:val="clear" w:color="auto" w:fill="auto"/>
+                </w:tcPr>
+                <w:p>
+                  <w:pPr>
+                    <w:spacing w:before="100" w:beforeAutospacing="1" w:after="100" w:afterAutospacing="1" w:line="240" w:lineRule="auto"/>
+                    <w:jc w:val="left"/>
+                    <w:textAlignment w:val="baseline"/>
+                    <w:rPr>
+                      <w:rFonts w:asciiTheme="minorHAnsi" w:hAnsiTheme="minorHAnsi" w:cstheme="minorHAnsi"/>
+                      <w:sz w:val="16"/>
+                      <w:szCs w:val="16"/>
+                    </w:rPr>
+                  </w:pPr>
+                  <w:r>
+                    <w:rPr>
+                      <w:rFonts w:asciiTheme="minorHAnsi" w:hAnsiTheme="minorHAnsi" w:cstheme="minorHAnsi"/>
+                      <w:sz w:val="16"/>
+                      <w:szCs w:val="16"/>
+                    </w:rPr>
+                    <w:t>38,04</w:t>
+                  </w:r>
+                </w:p>
+              </w:tc>
+              <w:tc>
+                <w:tcPr>
+                  <w:tcW w:w="1821" w:type="dxa"/>
+                  <w:tcBorders>
+                    <w:top w:val="single" w:sz="6" w:space="0" w:color="auto"/>
+                    <w:left w:val="single" w:sz="6" w:space="0" w:color="auto"/>
+                    <w:bottom w:val="single" w:sz="6" w:space="0" w:color="auto"/>
+                    <w:right w:val="single" w:sz="6" w:space="0" w:color="auto"/>
+                  </w:tcBorders>
+                  <w:shd w:val="clear" w:color="auto" w:fill="auto"/>
+                </w:tcPr>
+                <w:p>
+                  <w:pPr>
+                    <w:spacing w:before="100" w:beforeAutospacing="1" w:after="100" w:afterAutospacing="1" w:line="240" w:lineRule="auto"/>
+                    <w:jc w:val="left"/>
+                    <w:textAlignment w:val="baseline"/>
+                    <w:rPr>
+                      <w:rFonts w:asciiTheme="minorHAnsi" w:eastAsia="Times New Roman" w:hAnsiTheme="minorHAnsi" w:cstheme="minorHAnsi"/>
+                      <w:sz w:val="16"/>
+                      <w:szCs w:val="16"/>
+                      <w:lang w:eastAsia="es-ES"/>
+                    </w:rPr>
+                  </w:pPr>
+                  <w:r>
+                    <w:rPr>
+                      <w:rFonts w:asciiTheme="minorHAnsi" w:eastAsia="Times New Roman" w:hAnsiTheme="minorHAnsi" w:cstheme="minorHAnsi"/>
+                      <w:sz w:val="16"/>
+                      <w:szCs w:val="16"/>
+                      <w:highlight w:val="lightGray"/>
+                      <w:lang w:eastAsia="es-ES"/>
+                    </w:rPr>
+                    <w:t>46,03 €</w:t>
+                  </w:r>
+                </w:p>
+              </w:tc>
+            </w:tr>
+            <w:tr>
+              <w:tc>
+                <w:tcPr>
+                  <w:tcW w:w="2127" w:type="dxa"/>
+                  <w:tcBorders>
+                    <w:top w:val="single" w:sz="6" w:space="0" w:color="auto"/>
+                    <w:left w:val="single" w:sz="6" w:space="0" w:color="auto"/>
+                    <w:bottom w:val="single" w:sz="6" w:space="0" w:color="auto"/>
+                    <w:right w:val="single" w:sz="6" w:space="0" w:color="auto"/>
+                  </w:tcBorders>
+                  <w:shd w:val="clear" w:color="auto" w:fill="auto"/>
+                </w:tcPr>
+                <w:p>
+                  <w:pPr>
+                    <w:spacing w:before="100" w:beforeAutospacing="1" w:after="100" w:afterAutospacing="1" w:line="240" w:lineRule="auto"/>
+                    <w:textAlignment w:val="baseline"/>
+                    <w:rPr>
+                      <w:rFonts w:eastAsia="Times New Roman" w:cstheme="minorHAnsi"/>
+                      <w:sz w:val="16"/>
+                      <w:szCs w:val="16"/>
+                      <w:highlight w:val="lightGray"/>
+                      <w:lang w:eastAsia="es-ES"/>
+                    </w:rPr>
+                  </w:pPr>
+                  <w:r>
+                    <w:rPr>
+                      <w:rFonts w:eastAsia="Times New Roman" w:cstheme="minorHAnsi"/>
+                      <w:sz w:val="16"/>
+                      <w:szCs w:val="16"/>
+                      <w:highlight w:val="lightGray"/>
+                      <w:lang w:eastAsia="es-ES"/>
+                    </w:rPr>
+                    <w:t>Convertidor de corriente 5-40V a 5V 2</w:t>
+                  </w:r>
+                  <w:r>
+                    <w:rPr>
+                      <w:rFonts w:eastAsia="Times New Roman" w:cstheme="minorHAnsi"/>
+                      <w:sz w:val="16"/>
+                      <w:szCs w:val="16"/>
+                      <w:highlight w:val="lightGray"/>
+                      <w:lang w:eastAsia="es-ES"/>
+                    </w:rPr>
+                    <w:t>A</w:t>
+                  </w:r>
+                </w:p>
+                <w:p>
+                  <w:pPr>
+                    <w:spacing w:before="100" w:beforeAutospacing="1" w:after="100" w:afterAutospacing="1" w:line="240" w:lineRule="auto"/>
+                    <w:textAlignment w:val="baseline"/>
+                    <w:rPr>
+                      <w:rFonts w:eastAsia="Times New Roman" w:cstheme="minorHAnsi"/>
+                      <w:sz w:val="16"/>
+                      <w:szCs w:val="16"/>
+                      <w:lang w:eastAsia="es-ES"/>
+                    </w:rPr>
+                  </w:pPr>
+                  <w:r>
+                    <w:rPr>
+                      <w:rFonts w:eastAsia="Times New Roman" w:cstheme="minorHAnsi"/>
+                      <w:sz w:val="16"/>
+                      <w:szCs w:val="16"/>
+                      <w:lang w:eastAsia="es-ES"/>
+                    </w:rPr>
+                    <w:t xml:space="preserve">(si se </w:t>
+                  </w:r>
+                  <w:proofErr w:type="spellStart"/>
+                  <w:r>
+                    <w:rPr>
+                      <w:rFonts w:eastAsia="Times New Roman" w:cstheme="minorHAnsi"/>
+                      <w:sz w:val="16"/>
+                      <w:szCs w:val="16"/>
+                      <w:lang w:eastAsia="es-ES"/>
+                    </w:rPr>
+                    <w:t>usn</w:t>
+                  </w:r>
+                  <w:proofErr w:type="spellEnd"/>
+                  <w:r>
+                    <w:rPr>
+                      <w:rFonts w:eastAsia="Times New Roman" w:cstheme="minorHAnsi"/>
+                      <w:sz w:val="16"/>
+                      <w:szCs w:val="16"/>
+                      <w:lang w:eastAsia="es-ES"/>
+                    </w:rPr>
+                    <w:t xml:space="preserve"> baterías distintas a la </w:t>
+                  </w:r>
+                  <w:proofErr w:type="spellStart"/>
+                  <w:r>
+                    <w:rPr>
+                      <w:rFonts w:eastAsia="Times New Roman" w:cstheme="minorHAnsi"/>
+                      <w:sz w:val="16"/>
+                      <w:szCs w:val="16"/>
+                      <w:lang w:eastAsia="es-ES"/>
+                    </w:rPr>
+                    <w:t>PowerBank</w:t>
+                  </w:r>
+                  <w:proofErr w:type="spellEnd"/>
+                  <w:r>
+                    <w:rPr>
+                      <w:rFonts w:eastAsia="Times New Roman" w:cstheme="minorHAnsi"/>
+                      <w:sz w:val="16"/>
+                      <w:szCs w:val="16"/>
+                      <w:lang w:eastAsia="es-ES"/>
+                    </w:rPr>
+                    <w:t xml:space="preserve"> 5V)</w:t>
+                  </w:r>
+                </w:p>
+              </w:tc>
+              <w:tc>
+                <w:tcPr>
+                  <w:tcW w:w="2409" w:type="dxa"/>
+                  <w:tcBorders>
+                    <w:top w:val="single" w:sz="6" w:space="0" w:color="auto"/>
+                    <w:left w:val="single" w:sz="6" w:space="0" w:color="auto"/>
+                    <w:bottom w:val="single" w:sz="6" w:space="0" w:color="auto"/>
+                    <w:right w:val="single" w:sz="6" w:space="0" w:color="auto"/>
+                  </w:tcBorders>
+                  <w:shd w:val="clear" w:color="auto" w:fill="auto"/>
+                </w:tcPr>
+                <w:p>
+                  <w:pPr>
+                    <w:spacing w:before="100" w:beforeAutospacing="1" w:after="100" w:afterAutospacing="1" w:line="240" w:lineRule="auto"/>
+                    <w:textAlignment w:val="baseline"/>
+                    <w:rPr>
+                      <w:rFonts w:asciiTheme="minorHAnsi" w:hAnsiTheme="minorHAnsi" w:cstheme="minorHAnsi"/>
+                      <w:sz w:val="16"/>
+                      <w:szCs w:val="16"/>
+                    </w:rPr>
+                  </w:pPr>
+                  <w:r>
+                    <w:rPr>
+                      <w:rFonts w:asciiTheme="minorHAnsi" w:hAnsiTheme="minorHAnsi" w:cstheme="minorHAnsi"/>
+                      <w:sz w:val="16"/>
+                      <w:szCs w:val="16"/>
+                    </w:rPr>
+                    <w:t>N/A</w:t>
+                  </w:r>
+                </w:p>
+              </w:tc>
+              <w:tc>
+                <w:tcPr>
+                  <w:tcW w:w="1298" w:type="dxa"/>
+                  <w:tcBorders>
+                    <w:top w:val="single" w:sz="6" w:space="0" w:color="auto"/>
+                    <w:left w:val="single" w:sz="6" w:space="0" w:color="auto"/>
+                    <w:bottom w:val="single" w:sz="6" w:space="0" w:color="auto"/>
+                    <w:right w:val="single" w:sz="6" w:space="0" w:color="auto"/>
+                  </w:tcBorders>
+                  <w:shd w:val="clear" w:color="auto" w:fill="auto"/>
+                </w:tcPr>
+                <w:p>
+                  <w:pPr>
+                    <w:spacing w:before="100" w:beforeAutospacing="1" w:after="100" w:afterAutospacing="1" w:line="240" w:lineRule="auto"/>
+                    <w:jc w:val="left"/>
+                    <w:textAlignment w:val="baseline"/>
+                    <w:rPr>
+                      <w:rFonts w:asciiTheme="minorHAnsi" w:hAnsiTheme="minorHAnsi" w:cstheme="minorHAnsi"/>
+                      <w:sz w:val="16"/>
+                      <w:szCs w:val="16"/>
+                    </w:rPr>
+                  </w:pPr>
+                  <w:r>
+                    <w:rPr>
+                      <w:rFonts w:asciiTheme="minorHAnsi" w:hAnsiTheme="minorHAnsi" w:cstheme="minorHAnsi"/>
+                      <w:sz w:val="16"/>
+                      <w:szCs w:val="16"/>
+                    </w:rPr>
+                    <w:t>NO RS</w:t>
+                  </w:r>
+                </w:p>
+              </w:tc>
+              <w:tc>
+                <w:tcPr>
+                  <w:tcW w:w="4536" w:type="dxa"/>
+                  <w:tcBorders>
+                    <w:top w:val="single" w:sz="6" w:space="0" w:color="auto"/>
+                    <w:left w:val="single" w:sz="6" w:space="0" w:color="auto"/>
+                    <w:bottom w:val="single" w:sz="6" w:space="0" w:color="auto"/>
+                    <w:right w:val="single" w:sz="6" w:space="0" w:color="auto"/>
+                  </w:tcBorders>
+                  <w:shd w:val="clear" w:color="auto" w:fill="auto"/>
+                </w:tcPr>
+                <w:p>
+                  <w:pPr>
+                    <w:spacing w:before="100" w:beforeAutospacing="1" w:after="100" w:afterAutospacing="1" w:line="240" w:lineRule="auto"/>
+                    <w:textAlignment w:val="baseline"/>
+                    <w:rPr>
+                      <w:rFonts w:asciiTheme="minorHAnsi" w:hAnsiTheme="minorHAnsi" w:cstheme="minorHAnsi"/>
+                      <w:sz w:val="16"/>
+                      <w:szCs w:val="16"/>
+                    </w:rPr>
+                  </w:pPr>
+                  <w:hyperlink r:id="rId45" w:history="1">
+                    <w:r>
+                      <w:rPr>
+                        <w:rStyle w:val="Hipervnculo"/>
+                        <w:rFonts w:asciiTheme="minorHAnsi" w:hAnsiTheme="minorHAnsi" w:cstheme="minorHAnsi"/>
+                        <w:sz w:val="16"/>
+                        <w:szCs w:val="16"/>
+                      </w:rPr>
+                      <w:t>https://www.electronicaembajadores.com/es/Productos/Detalle/SA31375/sistemas-de-alimentacion/convertidores-dc-dc-uso-general/convertidor-dc-dc-in-4-5-40-v-out-5-v-2-a-voltimetro-incorporado/</w:t>
+                    </w:r>
+                  </w:hyperlink>
+                </w:p>
+              </w:tc>
+              <w:tc>
+                <w:tcPr>
+                  <w:tcW w:w="709" w:type="dxa"/>
+                  <w:tcBorders>
+                    <w:top w:val="single" w:sz="6" w:space="0" w:color="auto"/>
+                    <w:left w:val="single" w:sz="6" w:space="0" w:color="auto"/>
+                    <w:bottom w:val="single" w:sz="6" w:space="0" w:color="auto"/>
+                    <w:right w:val="single" w:sz="6" w:space="0" w:color="auto"/>
+                  </w:tcBorders>
+                  <w:shd w:val="clear" w:color="auto" w:fill="auto"/>
+                </w:tcPr>
+                <w:p>
+                  <w:pPr>
+                    <w:spacing w:before="100" w:beforeAutospacing="1" w:after="100" w:afterAutospacing="1" w:line="240" w:lineRule="auto"/>
+                    <w:textAlignment w:val="baseline"/>
+                    <w:rPr>
+                      <w:rFonts w:ascii="Calibri" w:eastAsia="Times New Roman" w:hAnsi="Calibri" w:cs="Calibri"/>
+                      <w:color w:val="000000"/>
+                      <w:sz w:val="16"/>
+                      <w:szCs w:val="16"/>
+                      <w:lang w:eastAsia="es-ES"/>
+                    </w:rPr>
+                  </w:pPr>
+                  <w:r>
+                    <w:rPr>
+                      <w:rFonts w:ascii="Calibri" w:eastAsia="Times New Roman" w:hAnsi="Calibri" w:cs="Calibri"/>
+                      <w:color w:val="000000"/>
+                      <w:sz w:val="16"/>
+                      <w:szCs w:val="16"/>
+                      <w:lang w:eastAsia="es-ES"/>
+                    </w:rPr>
+                    <w:t>2</w:t>
+                  </w:r>
+                </w:p>
+              </w:tc>
+              <w:tc>
+                <w:tcPr>
+                  <w:tcW w:w="1559" w:type="dxa"/>
+                  <w:tcBorders>
+                    <w:top w:val="single" w:sz="6" w:space="0" w:color="auto"/>
+                    <w:left w:val="single" w:sz="6" w:space="0" w:color="auto"/>
+                    <w:bottom w:val="single" w:sz="6" w:space="0" w:color="auto"/>
+                    <w:right w:val="single" w:sz="6" w:space="0" w:color="auto"/>
+                  </w:tcBorders>
+                  <w:shd w:val="clear" w:color="auto" w:fill="auto"/>
+                </w:tcPr>
+                <w:p>
+                  <w:pPr>
+                    <w:spacing w:before="100" w:beforeAutospacing="1" w:after="100" w:afterAutospacing="1" w:line="240" w:lineRule="auto"/>
+                    <w:jc w:val="left"/>
+                    <w:textAlignment w:val="baseline"/>
+                    <w:rPr>
+                      <w:rFonts w:asciiTheme="minorHAnsi" w:hAnsiTheme="minorHAnsi" w:cstheme="minorHAnsi"/>
+                      <w:sz w:val="16"/>
+                      <w:szCs w:val="16"/>
+                    </w:rPr>
+                  </w:pPr>
+                  <w:r>
+                    <w:rPr>
+                      <w:rFonts w:asciiTheme="minorHAnsi" w:hAnsiTheme="minorHAnsi" w:cstheme="minorHAnsi"/>
+                      <w:sz w:val="16"/>
+                      <w:szCs w:val="16"/>
+                    </w:rPr>
+                    <w:t>4.96 * 2 €</w:t>
+                  </w:r>
+                </w:p>
+              </w:tc>
+              <w:tc>
+                <w:tcPr>
+                  <w:tcW w:w="1821" w:type="dxa"/>
+                  <w:tcBorders>
+                    <w:top w:val="single" w:sz="6" w:space="0" w:color="auto"/>
+                    <w:left w:val="single" w:sz="6" w:space="0" w:color="auto"/>
+                    <w:bottom w:val="single" w:sz="6" w:space="0" w:color="auto"/>
+                    <w:right w:val="single" w:sz="6" w:space="0" w:color="auto"/>
+                  </w:tcBorders>
+                  <w:shd w:val="clear" w:color="auto" w:fill="auto"/>
+                </w:tcPr>
+                <w:p>
+                  <w:pPr>
+                    <w:spacing w:before="100" w:beforeAutospacing="1" w:after="100" w:afterAutospacing="1" w:line="240" w:lineRule="auto"/>
+                    <w:jc w:val="left"/>
+                    <w:textAlignment w:val="baseline"/>
+                    <w:rPr>
+                      <w:rFonts w:asciiTheme="minorHAnsi" w:eastAsia="Times New Roman" w:hAnsiTheme="minorHAnsi" w:cstheme="minorHAnsi"/>
+                      <w:sz w:val="16"/>
+                      <w:szCs w:val="16"/>
+                      <w:highlight w:val="lightGray"/>
+                      <w:lang w:eastAsia="es-ES"/>
+                    </w:rPr>
+                  </w:pPr>
+                  <w:r>
+                    <w:rPr>
+                      <w:rFonts w:asciiTheme="minorHAnsi" w:eastAsia="Times New Roman" w:hAnsiTheme="minorHAnsi" w:cstheme="minorHAnsi"/>
+                      <w:sz w:val="16"/>
+                      <w:szCs w:val="16"/>
+                      <w:highlight w:val="lightGray"/>
+                      <w:lang w:eastAsia="es-ES"/>
+                    </w:rPr>
+                    <w:t>5,995 * 2 €</w:t>
                   </w:r>
                 </w:p>
               </w:tc>
@@ -8223,7 +9737,7 @@
                       <w:szCs w:val="16"/>
                     </w:rPr>
                   </w:pPr>
-                  <w:hyperlink r:id="rId44" w:history="1">
+                  <w:hyperlink r:id="rId46" w:history="1">
                     <w:r>
                       <w:rPr>
                         <w:rStyle w:val="Hipervnculo"/>
@@ -8251,6 +9765,7 @@
                       <w:sz w:val="16"/>
                       <w:szCs w:val="16"/>
                     </w:rPr>
+                    <w:lastRenderedPageBreak/>
                     <w:t>(NOTA: requerirán de ser modificadas para la PCB</w:t>
                   </w:r>
                   <w:r>
@@ -8259,14 +9774,32 @@
                       <w:sz w:val="16"/>
                       <w:szCs w:val="16"/>
                     </w:rPr>
-                    <w:t>, lo llameremos “modificar”</w:t>
-                  </w:r>
+                    <w:t xml:space="preserve">, lo </w:t>
+                  </w:r>
+                  <w:proofErr w:type="spellStart"/>
                   <w:r>
                     <w:rPr>
                       <w:rFonts w:asciiTheme="minorHAnsi" w:hAnsiTheme="minorHAnsi" w:cstheme="minorHAnsi"/>
                       <w:sz w:val="16"/>
                       <w:szCs w:val="16"/>
                     </w:rPr>
+                    <w:t>llameremos</w:t>
+                  </w:r>
+                  <w:proofErr w:type="spellEnd"/>
+                  <w:r>
+                    <w:rPr>
+                      <w:rFonts w:asciiTheme="minorHAnsi" w:hAnsiTheme="minorHAnsi" w:cstheme="minorHAnsi"/>
+                      <w:sz w:val="16"/>
+                      <w:szCs w:val="16"/>
+                    </w:rPr>
+                    <w:t xml:space="preserve"> “modificar”</w:t>
+                  </w:r>
+                  <w:r>
+                    <w:rPr>
+                      <w:rFonts w:asciiTheme="minorHAnsi" w:hAnsiTheme="minorHAnsi" w:cstheme="minorHAnsi"/>
+                      <w:sz w:val="16"/>
+                      <w:szCs w:val="16"/>
+                    </w:rPr>
                     <w:t>)</w:t>
                   </w:r>
                 </w:p>
@@ -8280,7 +9813,7 @@
                       <w:szCs w:val="16"/>
                     </w:rPr>
                   </w:pPr>
-                  <w:hyperlink r:id="rId45" w:history="1">
+                  <w:hyperlink r:id="rId47" w:history="1">
                     <w:r>
                       <w:rPr>
                         <w:rStyle w:val="Hipervnculo"/>
@@ -8354,6 +9887,7 @@
                       <w:szCs w:val="16"/>
                       <w:lang w:eastAsia="es-ES"/>
                     </w:rPr>
+                    <w:lastRenderedPageBreak/>
                     <w:t>2</w:t>
                   </w:r>
                 </w:p>
@@ -8395,8 +9929,9 @@
                       <w:szCs w:val="16"/>
                       <w:lang w:eastAsia="es-ES"/>
                     </w:rPr>
-                    <w:t>(electronicaembajadores</w:t>
-                  </w:r>
+                    <w:t>(</w:t>
+                  </w:r>
+                  <w:proofErr w:type="spellStart"/>
                   <w:r>
                     <w:rPr>
                       <w:rFonts w:asciiTheme="minorHAnsi" w:eastAsia="Times New Roman" w:hAnsiTheme="minorHAnsi" w:cstheme="minorHAnsi"/>
@@ -8404,6 +9939,16 @@
                       <w:szCs w:val="16"/>
                       <w:lang w:eastAsia="es-ES"/>
                     </w:rPr>
+                    <w:t>electronicaembajadores</w:t>
+                  </w:r>
+                  <w:proofErr w:type="spellEnd"/>
+                  <w:r>
+                    <w:rPr>
+                      <w:rFonts w:asciiTheme="minorHAnsi" w:eastAsia="Times New Roman" w:hAnsiTheme="minorHAnsi" w:cstheme="minorHAnsi"/>
+                      <w:sz w:val="16"/>
+                      <w:szCs w:val="16"/>
+                      <w:lang w:eastAsia="es-ES"/>
+                    </w:rPr>
                     <w:t>, modificar</w:t>
                   </w:r>
                   <w:r>
@@ -8433,6 +9978,7 @@
                       <w:sz w:val="16"/>
                       <w:szCs w:val="16"/>
                     </w:rPr>
+                    <w:lastRenderedPageBreak/>
                     <w:t>20,39 *2 €</w:t>
                   </w:r>
                 </w:p>
@@ -8454,8 +10000,19 @@
                       <w:szCs w:val="16"/>
                       <w:lang w:eastAsia="es-ES"/>
                     </w:rPr>
-                    <w:t>(electronicaembajadores</w:t>
-                  </w:r>
+                    <w:t>(</w:t>
+                  </w:r>
+                  <w:proofErr w:type="spellStart"/>
+                  <w:r>
+                    <w:rPr>
+                      <w:rFonts w:asciiTheme="minorHAnsi" w:eastAsia="Times New Roman" w:hAnsiTheme="minorHAnsi" w:cstheme="minorHAnsi"/>
+                      <w:sz w:val="16"/>
+                      <w:szCs w:val="16"/>
+                      <w:lang w:eastAsia="es-ES"/>
+                    </w:rPr>
+                    <w:t>electronicaembajadores</w:t>
+                  </w:r>
+                  <w:proofErr w:type="spellEnd"/>
                   <w:r>
                     <w:rPr>
                       <w:rFonts w:asciiTheme="minorHAnsi" w:eastAsia="Times New Roman" w:hAnsiTheme="minorHAnsi" w:cstheme="minorHAnsi"/>
@@ -8506,6 +10063,7 @@
                       <w:szCs w:val="16"/>
                       <w:lang w:eastAsia="es-ES"/>
                     </w:rPr>
+                    <w:lastRenderedPageBreak/>
                     <w:t xml:space="preserve">2,82 *2 € </w:t>
                   </w:r>
                   <w:r>
@@ -8515,7 +10073,27 @@
                       <w:szCs w:val="16"/>
                       <w:lang w:eastAsia="es-ES"/>
                     </w:rPr>
-                    <w:t>(electronicaembajadores, modificar)</w:t>
+                    <w:t>(</w:t>
+                  </w:r>
+                  <w:proofErr w:type="spellStart"/>
+                  <w:r>
+                    <w:rPr>
+                      <w:rFonts w:asciiTheme="minorHAnsi" w:eastAsia="Times New Roman" w:hAnsiTheme="minorHAnsi" w:cstheme="minorHAnsi"/>
+                      <w:sz w:val="16"/>
+                      <w:szCs w:val="16"/>
+                      <w:lang w:eastAsia="es-ES"/>
+                    </w:rPr>
+                    <w:t>electronicaembajadores</w:t>
+                  </w:r>
+                  <w:proofErr w:type="spellEnd"/>
+                  <w:r>
+                    <w:rPr>
+                      <w:rFonts w:asciiTheme="minorHAnsi" w:eastAsia="Times New Roman" w:hAnsiTheme="minorHAnsi" w:cstheme="minorHAnsi"/>
+                      <w:sz w:val="16"/>
+                      <w:szCs w:val="16"/>
+                      <w:lang w:eastAsia="es-ES"/>
+                    </w:rPr>
+                    <w:t>, modificar)</w:t>
                   </w:r>
                 </w:p>
                 <w:p>
@@ -8537,6 +10115,7 @@
                       <w:szCs w:val="16"/>
                       <w:lang w:eastAsia="es-ES"/>
                     </w:rPr>
+                    <w:lastRenderedPageBreak/>
                     <w:t>24,68 * 2 €</w:t>
                   </w:r>
                 </w:p>
@@ -8559,7 +10138,27 @@
                       <w:szCs w:val="16"/>
                       <w:lang w:eastAsia="es-ES"/>
                     </w:rPr>
-                    <w:t>(electronicaembajadores, intacto)</w:t>
+                    <w:t>(</w:t>
+                  </w:r>
+                  <w:proofErr w:type="spellStart"/>
+                  <w:r>
+                    <w:rPr>
+                      <w:rFonts w:asciiTheme="minorHAnsi" w:eastAsia="Times New Roman" w:hAnsiTheme="minorHAnsi" w:cstheme="minorHAnsi"/>
+                      <w:sz w:val="16"/>
+                      <w:szCs w:val="16"/>
+                      <w:lang w:eastAsia="es-ES"/>
+                    </w:rPr>
+                    <w:t>electronicaembajadores</w:t>
+                  </w:r>
+                  <w:proofErr w:type="spellEnd"/>
+                  <w:r>
+                    <w:rPr>
+                      <w:rFonts w:asciiTheme="minorHAnsi" w:eastAsia="Times New Roman" w:hAnsiTheme="minorHAnsi" w:cstheme="minorHAnsi"/>
+                      <w:sz w:val="16"/>
+                      <w:szCs w:val="16"/>
+                      <w:lang w:eastAsia="es-ES"/>
+                    </w:rPr>
+                    <w:t>, intacto)</w:t>
                   </w:r>
                 </w:p>
               </w:tc>
@@ -8587,6 +10186,7 @@
                       <w:lang w:val="en-GB" w:eastAsia="es-ES"/>
                     </w:rPr>
                   </w:pPr>
+                  <w:proofErr w:type="spellStart"/>
                   <w:r>
                     <w:rPr>
                       <w:rFonts w:eastAsia="Times New Roman" w:cstheme="minorHAnsi"/>
@@ -8594,7 +10194,38 @@
                       <w:szCs w:val="16"/>
                       <w:lang w:val="en-GB" w:eastAsia="es-ES"/>
                     </w:rPr>
-                    <w:t>Digilent Pmod GPS: GPS Receiver - 410-237</w:t>
+                    <w:lastRenderedPageBreak/>
+                    <w:t>Digilent</w:t>
+                  </w:r>
+                  <w:proofErr w:type="spellEnd"/>
+                  <w:r>
+                    <w:rPr>
+                      <w:rFonts w:eastAsia="Times New Roman" w:cstheme="minorHAnsi"/>
+                      <w:sz w:val="16"/>
+                      <w:szCs w:val="16"/>
+                      <w:lang w:val="en-GB" w:eastAsia="es-ES"/>
+                    </w:rPr>
+                    <w:t xml:space="preserve"> </w:t>
+                  </w:r>
+                  <w:proofErr w:type="spellStart"/>
+                  <w:r>
+                    <w:rPr>
+                      <w:rFonts w:eastAsia="Times New Roman" w:cstheme="minorHAnsi"/>
+                      <w:sz w:val="16"/>
+                      <w:szCs w:val="16"/>
+                      <w:lang w:val="en-GB" w:eastAsia="es-ES"/>
+                    </w:rPr>
+                    <w:t>Pmod</w:t>
+                  </w:r>
+                  <w:proofErr w:type="spellEnd"/>
+                  <w:r>
+                    <w:rPr>
+                      <w:rFonts w:eastAsia="Times New Roman" w:cstheme="minorHAnsi"/>
+                      <w:sz w:val="16"/>
+                      <w:szCs w:val="16"/>
+                      <w:lang w:val="en-GB" w:eastAsia="es-ES"/>
+                    </w:rPr>
+                    <w:t xml:space="preserve"> GPS: GPS Receiver - 410-237</w:t>
                   </w:r>
                 </w:p>
               </w:tc>
@@ -8621,7 +10252,7 @@
                       <w:lang w:val="en-GB" w:eastAsia="es-ES"/>
                     </w:rPr>
                   </w:pPr>
-                  <w:hyperlink r:id="rId46" w:history="1">
+                  <w:hyperlink r:id="rId48" w:history="1">
                     <w:r>
                       <w:rPr>
                         <w:rStyle w:val="Hipervnculo"/>
@@ -8692,7 +10323,7 @@
                       <w:lang w:val="en-GB" w:eastAsia="es-ES"/>
                     </w:rPr>
                   </w:pPr>
-                  <w:hyperlink r:id="rId47" w:history="1">
+                  <w:hyperlink r:id="rId49" w:history="1">
                     <w:r>
                       <w:rPr>
                         <w:rStyle w:val="Hipervnculo"/>
@@ -8839,7 +10470,6 @@
                       <w:szCs w:val="16"/>
                       <w:lang w:eastAsia="es-ES"/>
                     </w:rPr>
-                    <w:lastRenderedPageBreak/>
                     <w:t>Placa Solar 6</w:t>
                   </w:r>
                   <w:r>
@@ -8876,7 +10506,7 @@
                       <w:lang w:eastAsia="es-ES"/>
                     </w:rPr>
                   </w:pPr>
-                  <w:hyperlink r:id="rId48" w:tgtFrame="_blank" w:history="1">
+                  <w:hyperlink r:id="rId50" w:tgtFrame="_blank" w:history="1">
                     <w:r>
                       <w:rPr>
                         <w:rFonts w:ascii="Calibri" w:eastAsia="Times New Roman" w:hAnsi="Calibri" w:cs="Calibri"/>
@@ -8981,7 +10611,7 @@
                       <w:lang w:eastAsia="es-ES"/>
                     </w:rPr>
                   </w:pPr>
-                  <w:hyperlink r:id="rId49" w:tgtFrame="_blank" w:history="1">
+                  <w:hyperlink r:id="rId51" w:tgtFrame="_blank" w:history="1">
                     <w:r>
                       <w:rPr>
                         <w:rFonts w:ascii="Calibri" w:eastAsia="Times New Roman" w:hAnsi="Calibri" w:cs="Calibri"/>
@@ -9225,7 +10855,25 @@
                       <w:sz w:val="16"/>
                       <w:szCs w:val="16"/>
                     </w:rPr>
-                    <w:t xml:space="preserve">x. 10,4 gcm, </w:t>
+                    <w:t xml:space="preserve">x. 10,4 </w:t>
+                  </w:r>
+                  <w:proofErr w:type="spellStart"/>
+                  <w:r>
+                    <w:rPr>
+                      <w:color w:val="000000" w:themeColor="text1"/>
+                      <w:sz w:val="16"/>
+                      <w:szCs w:val="16"/>
+                    </w:rPr>
+                    <w:t>gcm</w:t>
+                  </w:r>
+                  <w:proofErr w:type="spellEnd"/>
+                  <w:r>
+                    <w:rPr>
+                      <w:color w:val="000000" w:themeColor="text1"/>
+                      <w:sz w:val="16"/>
+                      <w:szCs w:val="16"/>
+                    </w:rPr>
+                    <w:t xml:space="preserve">, </w:t>
                   </w:r>
                   <w:r>
                     <w:rPr>
@@ -9269,7 +10917,7 @@
                       <w:lang w:eastAsia="es-ES"/>
                     </w:rPr>
                   </w:pPr>
-                  <w:hyperlink r:id="rId50" w:history="1">
+                  <w:hyperlink r:id="rId52" w:history="1">
                     <w:r>
                       <w:rPr>
                         <w:rStyle w:val="Hipervnculo"/>
@@ -9541,7 +11189,7 @@
                       <w:lang w:val="en-GB"/>
                     </w:rPr>
                   </w:pPr>
-                  <w:hyperlink r:id="rId51" w:history="1">
+                  <w:hyperlink r:id="rId53" w:history="1">
                     <w:r>
                       <w:rPr>
                         <w:rStyle w:val="Hipervnculo"/>
@@ -9783,8 +11431,9 @@
                       <w:szCs w:val="16"/>
                       <w:lang w:eastAsia="es-ES"/>
                     </w:rPr>
-                    <w:t>Motores para orientación</w:t>
-                  </w:r>
+                    <w:t xml:space="preserve">Motores para </w:t>
+                  </w:r>
+                  <w:proofErr w:type="gramStart"/>
                   <w:r>
                     <w:rPr>
                       <w:rFonts w:eastAsia="Times New Roman" w:cs="Calibri"/>
@@ -9793,7 +11442,28 @@
                       <w:szCs w:val="16"/>
                       <w:lang w:eastAsia="es-ES"/>
                     </w:rPr>
-                    <w:t xml:space="preserve"> : Servomotor SG-90</w:t>
+                    <w:t>orientación</w:t>
+                  </w:r>
+                  <w:r>
+                    <w:rPr>
+                      <w:rFonts w:eastAsia="Times New Roman" w:cs="Calibri"/>
+                      <w:color w:val="000000" w:themeColor="text1"/>
+                      <w:sz w:val="16"/>
+                      <w:szCs w:val="16"/>
+                      <w:lang w:eastAsia="es-ES"/>
+                    </w:rPr>
+                    <w:t xml:space="preserve"> :</w:t>
+                  </w:r>
+                  <w:proofErr w:type="gramEnd"/>
+                  <w:r>
+                    <w:rPr>
+                      <w:rFonts w:eastAsia="Times New Roman" w:cs="Calibri"/>
+                      <w:color w:val="000000" w:themeColor="text1"/>
+                      <w:sz w:val="16"/>
+                      <w:szCs w:val="16"/>
+                      <w:lang w:eastAsia="es-ES"/>
+                    </w:rPr>
+                    <w:t xml:space="preserve"> Servomotor SG-90</w:t>
                   </w:r>
                 </w:p>
               </w:tc>
@@ -9818,7 +11488,7 @@
                       <w:szCs w:val="16"/>
                     </w:rPr>
                   </w:pPr>
-                  <w:hyperlink r:id="rId52" w:history="1">
+                  <w:hyperlink r:id="rId54" w:history="1">
                     <w:r>
                       <w:rPr>
                         <w:rStyle w:val="Hipervnculo"/>
@@ -9885,7 +11555,7 @@
                       <w:lang w:eastAsia="es-ES"/>
                     </w:rPr>
                   </w:pPr>
-                  <w:hyperlink r:id="rId53" w:history="1">
+                  <w:hyperlink r:id="rId55" w:history="1">
                     <w:r>
                       <w:rPr>
                         <w:rStyle w:val="Hipervnculo"/>
@@ -9990,7 +11660,29 @@
                       <w:szCs w:val="16"/>
                       <w:lang w:eastAsia="es-ES"/>
                     </w:rPr>
-                    <w:t>3,04 * 2 € (electronicaembajadores)</w:t>
+                    <w:t>3,04 * 2 € (</w:t>
+                  </w:r>
+                  <w:proofErr w:type="spellStart"/>
+                  <w:r>
+                    <w:rPr>
+                      <w:rFonts w:asciiTheme="minorHAnsi" w:eastAsia="Times New Roman" w:hAnsiTheme="minorHAnsi" w:cstheme="minorHAnsi"/>
+                      <w:color w:val="000000" w:themeColor="text1"/>
+                      <w:sz w:val="16"/>
+                      <w:szCs w:val="16"/>
+                      <w:lang w:eastAsia="es-ES"/>
+                    </w:rPr>
+                    <w:t>electronicaembajadores</w:t>
+                  </w:r>
+                  <w:proofErr w:type="spellEnd"/>
+                  <w:r>
+                    <w:rPr>
+                      <w:rFonts w:asciiTheme="minorHAnsi" w:eastAsia="Times New Roman" w:hAnsiTheme="minorHAnsi" w:cstheme="minorHAnsi"/>
+                      <w:color w:val="000000" w:themeColor="text1"/>
+                      <w:sz w:val="16"/>
+                      <w:szCs w:val="16"/>
+                      <w:lang w:eastAsia="es-ES"/>
+                    </w:rPr>
+                    <w:t>)</w:t>
                   </w:r>
                 </w:p>
               </w:tc>
@@ -10050,7 +11742,29 @@
                       <w:szCs w:val="16"/>
                       <w:lang w:eastAsia="es-ES"/>
                     </w:rPr>
-                    <w:t>3,68 * 2 € (electronicaembajadores)</w:t>
+                    <w:t>3,68 * 2 € (</w:t>
+                  </w:r>
+                  <w:proofErr w:type="spellStart"/>
+                  <w:r>
+                    <w:rPr>
+                      <w:rFonts w:asciiTheme="minorHAnsi" w:eastAsia="Times New Roman" w:hAnsiTheme="minorHAnsi" w:cstheme="minorHAnsi"/>
+                      <w:color w:val="000000" w:themeColor="text1"/>
+                      <w:sz w:val="16"/>
+                      <w:szCs w:val="16"/>
+                      <w:lang w:eastAsia="es-ES"/>
+                    </w:rPr>
+                    <w:t>electronicaembajadores</w:t>
+                  </w:r>
+                  <w:proofErr w:type="spellEnd"/>
+                  <w:r>
+                    <w:rPr>
+                      <w:rFonts w:asciiTheme="minorHAnsi" w:eastAsia="Times New Roman" w:hAnsiTheme="minorHAnsi" w:cstheme="minorHAnsi"/>
+                      <w:color w:val="000000" w:themeColor="text1"/>
+                      <w:sz w:val="16"/>
+                      <w:szCs w:val="16"/>
+                      <w:lang w:eastAsia="es-ES"/>
+                    </w:rPr>
+                    <w:t>)</w:t>
                   </w:r>
                 </w:p>
               </w:tc>
@@ -10085,7 +11799,47 @@
                       <w:szCs w:val="16"/>
                       <w:lang w:eastAsia="es-ES"/>
                     </w:rPr>
-                    <w:t>Globo (Super-Pressure Balloon)</w:t>
+                    <w:t>Globo (Super-</w:t>
+                  </w:r>
+                  <w:proofErr w:type="spellStart"/>
+                  <w:r>
+                    <w:rPr>
+                      <w:rFonts w:eastAsia="Times New Roman" w:cs="Calibri"/>
+                      <w:sz w:val="16"/>
+                      <w:szCs w:val="16"/>
+                      <w:lang w:eastAsia="es-ES"/>
+                    </w:rPr>
+                    <w:t>Pressure</w:t>
+                  </w:r>
+                  <w:proofErr w:type="spellEnd"/>
+                  <w:r>
+                    <w:rPr>
+                      <w:rFonts w:eastAsia="Times New Roman" w:cs="Calibri"/>
+                      <w:sz w:val="16"/>
+                      <w:szCs w:val="16"/>
+                      <w:lang w:eastAsia="es-ES"/>
+                    </w:rPr>
+                    <w:t xml:space="preserve"> </w:t>
+                  </w:r>
+                  <w:proofErr w:type="spellStart"/>
+                  <w:r>
+                    <w:rPr>
+                      <w:rFonts w:eastAsia="Times New Roman" w:cs="Calibri"/>
+                      <w:sz w:val="16"/>
+                      <w:szCs w:val="16"/>
+                      <w:lang w:eastAsia="es-ES"/>
+                    </w:rPr>
+                    <w:t>Balloon</w:t>
+                  </w:r>
+                  <w:proofErr w:type="spellEnd"/>
+                  <w:r>
+                    <w:rPr>
+                      <w:rFonts w:eastAsia="Times New Roman" w:cs="Calibri"/>
+                      <w:sz w:val="16"/>
+                      <w:szCs w:val="16"/>
+                      <w:lang w:eastAsia="es-ES"/>
+                    </w:rPr>
+                    <w:t>)</w:t>
                   </w:r>
                 </w:p>
               </w:tc>
@@ -10205,7 +11959,7 @@
                       <w:lang w:eastAsia="es-ES"/>
                     </w:rPr>
                   </w:pPr>
-                  <w:hyperlink r:id="rId54" w:history="1">
+                  <w:hyperlink r:id="rId56" w:history="1">
                     <w:r>
                       <w:rPr>
                         <w:rStyle w:val="Hipervnculo"/>
@@ -10214,7 +11968,18 @@
                         <w:szCs w:val="16"/>
                         <w:lang w:eastAsia="es-ES"/>
                       </w:rPr>
-                      <w:t>https://www.amazon.es/ZERODECO-Decoraci%C3%B3n-cumplea%C3%B1os-Birthday-Accesorios/dp/B07KRXKD5Z/ref=sr_1_1_sspa?keywords=globos+polietileno&amp;qid=1675085531&amp;sr=8-1-spons&amp;sp_csd=d2lkZ2V0TmFtZT1zcF9hdGY&amp;psc=1</w:t>
+                      <w:t>https://www.amazon.es/ZERODECO-Decoraci%C3%B3n-cumplea%C3%B1os-Birthday-Accesorios/dp/B07KRXKD5Z/ref=sr_1_1_sspa?keywords=globos+poli</w:t>
+                    </w:r>
+                    <w:r>
+                      <w:rPr>
+                        <w:rStyle w:val="Hipervnculo"/>
+                        <w:rFonts w:ascii="Calibri" w:eastAsia="Times New Roman" w:hAnsi="Calibri" w:cs="Calibri"/>
+                        <w:sz w:val="16"/>
+                        <w:szCs w:val="16"/>
+                        <w:lang w:eastAsia="es-ES"/>
+                      </w:rPr>
+                      <w:lastRenderedPageBreak/>
+                      <w:t>etileno&amp;qid=1675085531&amp;sr=8-1-spons&amp;sp_csd=d2lkZ2V0TmFtZT1zcF9hdGY&amp;psc=1</w:t>
                     </w:r>
                   </w:hyperlink>
                 </w:p>
@@ -10230,7 +11995,7 @@
                       <w:lang w:eastAsia="es-ES"/>
                     </w:rPr>
                   </w:pPr>
-                  <w:hyperlink r:id="rId55" w:history="1">
+                  <w:hyperlink r:id="rId57" w:history="1">
                     <w:r>
                       <w:rPr>
                         <w:rStyle w:val="Hipervnculo"/>
@@ -10265,7 +12030,7 @@
                     </w:rPr>
                     <w:t xml:space="preserve">ALTERNATIVA: Instrucciones de construcción </w:t>
                   </w:r>
-                  <w:hyperlink r:id="rId56" w:history="1">
+                  <w:hyperlink r:id="rId58" w:history="1">
                     <w:r>
                       <w:rPr>
                         <w:rStyle w:val="Hipervnculo"/>
@@ -10310,6 +12075,7 @@
                       <w:szCs w:val="16"/>
                       <w:lang w:eastAsia="es-ES"/>
                     </w:rPr>
+                    <w:lastRenderedPageBreak/>
                     <w:t>1</w:t>
                   </w:r>
                 </w:p>
@@ -10536,7 +12302,7 @@
                     </w:rPr>
                     <w:t xml:space="preserve"> </w:t>
                   </w:r>
-                  <w:hyperlink r:id="rId57" w:history="1">
+                  <w:hyperlink r:id="rId59" w:history="1">
                     <w:r>
                       <w:rPr>
                         <w:rStyle w:val="Hipervnculo"/>
@@ -10684,7 +12450,6 @@
                       <w:szCs w:val="16"/>
                       <w:lang w:eastAsia="es-ES"/>
                     </w:rPr>
-                    <w:lastRenderedPageBreak/>
                     <w:t>Módulo SIM800H para GPS y GSM</w:t>
                   </w:r>
                 </w:p>
@@ -10712,7 +12477,7 @@
                       <w:lang w:eastAsia="es-ES"/>
                     </w:rPr>
                   </w:pPr>
-                  <w:hyperlink r:id="rId58" w:history="1">
+                  <w:hyperlink r:id="rId60" w:history="1">
                     <w:r>
                       <w:rPr>
                         <w:rStyle w:val="Hipervnculo"/>
@@ -10792,7 +12557,7 @@
                     </w:rPr>
                     <w:t xml:space="preserve">Más similar: </w:t>
                   </w:r>
-                  <w:hyperlink r:id="rId59" w:history="1">
+                  <w:hyperlink r:id="rId61" w:history="1">
                     <w:r>
                       <w:rPr>
                         <w:rStyle w:val="Hipervnculo"/>
@@ -10955,6 +12720,7 @@
                       <w:lang w:eastAsia="es-ES"/>
                     </w:rPr>
                   </w:pPr>
+                  <w:proofErr w:type="spellStart"/>
                   <w:r>
                     <w:rPr>
                       <w:rFonts w:eastAsia="Times New Roman" w:cs="Calibri"/>
@@ -10962,7 +12728,57 @@
                       <w:szCs w:val="16"/>
                       <w:lang w:eastAsia="es-ES"/>
                     </w:rPr>
-                    <w:t>Modulo de Expansión Diligent Pmod GPS: GPS Receiver</w:t>
+                    <w:t>Modulo</w:t>
+                  </w:r>
+                  <w:proofErr w:type="spellEnd"/>
+                  <w:r>
+                    <w:rPr>
+                      <w:rFonts w:eastAsia="Times New Roman" w:cs="Calibri"/>
+                      <w:sz w:val="16"/>
+                      <w:szCs w:val="16"/>
+                      <w:lang w:eastAsia="es-ES"/>
+                    </w:rPr>
+                    <w:t xml:space="preserve"> de Expansión </w:t>
+                  </w:r>
+                  <w:proofErr w:type="spellStart"/>
+                  <w:r>
+                    <w:rPr>
+                      <w:rFonts w:eastAsia="Times New Roman" w:cs="Calibri"/>
+                      <w:sz w:val="16"/>
+                      <w:szCs w:val="16"/>
+                      <w:lang w:eastAsia="es-ES"/>
+                    </w:rPr>
+                    <w:t>Diligent</w:t>
+                  </w:r>
+                  <w:proofErr w:type="spellEnd"/>
+                  <w:r>
+                    <w:rPr>
+                      <w:rFonts w:eastAsia="Times New Roman" w:cs="Calibri"/>
+                      <w:sz w:val="16"/>
+                      <w:szCs w:val="16"/>
+                      <w:lang w:eastAsia="es-ES"/>
+                    </w:rPr>
+                    <w:t xml:space="preserve"> </w:t>
+                  </w:r>
+                  <w:proofErr w:type="spellStart"/>
+                  <w:r>
+                    <w:rPr>
+                      <w:rFonts w:eastAsia="Times New Roman" w:cs="Calibri"/>
+                      <w:sz w:val="16"/>
+                      <w:szCs w:val="16"/>
+                      <w:lang w:eastAsia="es-ES"/>
+                    </w:rPr>
+                    <w:t>Pmod</w:t>
+                  </w:r>
+                  <w:proofErr w:type="spellEnd"/>
+                  <w:r>
+                    <w:rPr>
+                      <w:rFonts w:eastAsia="Times New Roman" w:cs="Calibri"/>
+                      <w:sz w:val="16"/>
+                      <w:szCs w:val="16"/>
+                      <w:lang w:eastAsia="es-ES"/>
+                    </w:rPr>
+                    <w:t xml:space="preserve"> GPS: GPS Receiver</w:t>
                   </w:r>
                 </w:p>
               </w:tc>
@@ -10987,7 +12803,7 @@
                       <w:szCs w:val="16"/>
                     </w:rPr>
                   </w:pPr>
-                  <w:hyperlink r:id="rId60" w:history="1">
+                  <w:hyperlink r:id="rId62" w:history="1">
                     <w:r>
                       <w:rPr>
                         <w:rStyle w:val="Hipervnculo"/>
@@ -11225,7 +13041,7 @@
                       <w:szCs w:val="16"/>
                     </w:rPr>
                   </w:pPr>
-                  <w:hyperlink r:id="rId61" w:history="1">
+                  <w:hyperlink r:id="rId63" w:history="1">
                     <w:r>
                       <w:rPr>
                         <w:rStyle w:val="Hipervnculo"/>
@@ -11314,7 +13130,7 @@
                     </w:rPr>
                     <w:t xml:space="preserve">Más similar: </w:t>
                   </w:r>
-                  <w:hyperlink r:id="rId62" w:history="1">
+                  <w:hyperlink r:id="rId64" w:history="1">
                     <w:r>
                       <w:rPr>
                         <w:rStyle w:val="Hipervnculo"/>
@@ -11659,6 +13475,7 @@
                       <w:lang w:eastAsia="es-ES"/>
                     </w:rPr>
                   </w:pPr>
+                  <w:proofErr w:type="spellStart"/>
                   <w:r>
                     <w:rPr>
                       <w:rFonts w:asciiTheme="minorHAnsi" w:eastAsia="Times New Roman" w:hAnsiTheme="minorHAnsi" w:cstheme="minorHAnsi"/>
@@ -11666,7 +13483,17 @@
                       <w:szCs w:val="16"/>
                       <w:lang w:eastAsia="es-ES"/>
                     </w:rPr>
-                    <w:t>Lowi 7,95 €/mes (incluye precio inicial)</w:t>
+                    <w:t>Lowi</w:t>
+                  </w:r>
+                  <w:proofErr w:type="spellEnd"/>
+                  <w:r>
+                    <w:rPr>
+                      <w:rFonts w:asciiTheme="minorHAnsi" w:eastAsia="Times New Roman" w:hAnsiTheme="minorHAnsi" w:cstheme="minorHAnsi"/>
+                      <w:sz w:val="16"/>
+                      <w:szCs w:val="16"/>
+                      <w:lang w:eastAsia="es-ES"/>
+                    </w:rPr>
+                    <w:t xml:space="preserve"> 7,95 €/mes (incluye precio inicial)</w:t>
                   </w:r>
                 </w:p>
               </w:tc>
@@ -11701,7 +13528,27 @@
                       <w:szCs w:val="16"/>
                       <w:lang w:eastAsia="es-ES"/>
                     </w:rPr>
-                    <w:t xml:space="preserve">Batería auxiliar para módulo SIM800H, LiPo 3.7V </w:t>
+                    <w:t xml:space="preserve">Batería auxiliar para módulo SIM800H, </w:t>
+                  </w:r>
+                  <w:proofErr w:type="spellStart"/>
+                  <w:r>
+                    <w:rPr>
+                      <w:rFonts w:eastAsia="Times New Roman" w:cs="Calibri"/>
+                      <w:sz w:val="16"/>
+                      <w:szCs w:val="16"/>
+                      <w:lang w:eastAsia="es-ES"/>
+                    </w:rPr>
+                    <w:t>LiPo</w:t>
+                  </w:r>
+                  <w:proofErr w:type="spellEnd"/>
+                  <w:r>
+                    <w:rPr>
+                      <w:rFonts w:eastAsia="Times New Roman" w:cs="Calibri"/>
+                      <w:sz w:val="16"/>
+                      <w:szCs w:val="16"/>
+                      <w:lang w:eastAsia="es-ES"/>
+                    </w:rPr>
+                    <w:t xml:space="preserve"> 3.7V </w:t>
                   </w:r>
                   <w:r>
                     <w:rPr>
@@ -11799,7 +13646,7 @@
                       <w:lang w:eastAsia="es-ES"/>
                     </w:rPr>
                   </w:pPr>
-                  <w:hyperlink r:id="rId63" w:history="1">
+                  <w:hyperlink r:id="rId65" w:history="1">
                     <w:r>
                       <w:rPr>
                         <w:rStyle w:val="Hipervnculo"/>
@@ -11973,7 +13820,7 @@
                       <w:szCs w:val="16"/>
                     </w:rPr>
                   </w:pPr>
-                  <w:hyperlink r:id="rId64" w:history="1">
+                  <w:hyperlink r:id="rId66" w:history="1">
                     <w:r>
                       <w:rPr>
                         <w:rStyle w:val="Hipervnculo"/>
@@ -12040,7 +13887,7 @@
                       <w:lang w:eastAsia="es-ES"/>
                     </w:rPr>
                   </w:pPr>
-                  <w:hyperlink r:id="rId65" w:history="1">
+                  <w:hyperlink r:id="rId67" w:history="1">
                     <w:r>
                       <w:rPr>
                         <w:rStyle w:val="Hipervnculo"/>
@@ -12143,7 +13990,29 @@
                       <w:szCs w:val="16"/>
                       <w:lang w:eastAsia="es-ES"/>
                     </w:rPr>
-                    <w:t>31,38 € (mouser)</w:t>
+                    <w:t>31,38 € (</w:t>
+                  </w:r>
+                  <w:proofErr w:type="spellStart"/>
+                  <w:r>
+                    <w:rPr>
+                      <w:rFonts w:asciiTheme="minorHAnsi" w:eastAsia="Times New Roman" w:hAnsiTheme="minorHAnsi" w:cstheme="minorHAnsi"/>
+                      <w:color w:val="000000"/>
+                      <w:sz w:val="16"/>
+                      <w:szCs w:val="16"/>
+                      <w:lang w:eastAsia="es-ES"/>
+                    </w:rPr>
+                    <w:t>mouser</w:t>
+                  </w:r>
+                  <w:proofErr w:type="spellEnd"/>
+                  <w:r>
+                    <w:rPr>
+                      <w:rFonts w:asciiTheme="minorHAnsi" w:eastAsia="Times New Roman" w:hAnsiTheme="minorHAnsi" w:cstheme="minorHAnsi"/>
+                      <w:color w:val="000000"/>
+                      <w:sz w:val="16"/>
+                      <w:szCs w:val="16"/>
+                      <w:lang w:eastAsia="es-ES"/>
+                    </w:rPr>
+                    <w:t>)</w:t>
                   </w:r>
                 </w:p>
               </w:tc>
@@ -12200,7 +14069,29 @@
                       <w:szCs w:val="16"/>
                       <w:lang w:eastAsia="es-ES"/>
                     </w:rPr>
-                    <w:t>37,97 € (mouser)</w:t>
+                    <w:t>37,97 € (</w:t>
+                  </w:r>
+                  <w:proofErr w:type="spellStart"/>
+                  <w:r>
+                    <w:rPr>
+                      <w:rFonts w:asciiTheme="minorHAnsi" w:eastAsia="Times New Roman" w:hAnsiTheme="minorHAnsi" w:cstheme="minorHAnsi"/>
+                      <w:color w:val="000000"/>
+                      <w:sz w:val="16"/>
+                      <w:szCs w:val="16"/>
+                      <w:lang w:eastAsia="es-ES"/>
+                    </w:rPr>
+                    <w:t>mouser</w:t>
+                  </w:r>
+                  <w:proofErr w:type="spellEnd"/>
+                  <w:r>
+                    <w:rPr>
+                      <w:rFonts w:asciiTheme="minorHAnsi" w:eastAsia="Times New Roman" w:hAnsiTheme="minorHAnsi" w:cstheme="minorHAnsi"/>
+                      <w:color w:val="000000"/>
+                      <w:sz w:val="16"/>
+                      <w:szCs w:val="16"/>
+                      <w:lang w:eastAsia="es-ES"/>
+                    </w:rPr>
+                    <w:t>)</w:t>
                   </w:r>
                 </w:p>
               </w:tc>
@@ -12332,6 +14223,7 @@
                       <w:szCs w:val="16"/>
                       <w:lang w:eastAsia="es-ES"/>
                     </w:rPr>
+                    <w:lastRenderedPageBreak/>
                     <w:t>TOTAL</w:t>
                   </w:r>
                 </w:p>
@@ -12532,14 +14424,34 @@
           <w:color w:val="0070C0"/>
         </w:rPr>
       </w:pPr>
+      <w:proofErr w:type="gramStart"/>
       <w:r>
         <w:rPr>
           <w:b/>
           <w:bCs/>
           <w:color w:val="0070C0"/>
         </w:rPr>
-        <w:t>Link del panel Thingsboard</w:t>
-      </w:r>
+        <w:t>Link</w:t>
+      </w:r>
+      <w:proofErr w:type="gramEnd"/>
+      <w:r>
+        <w:rPr>
+          <w:b/>
+          <w:bCs/>
+          <w:color w:val="0070C0"/>
+        </w:rPr>
+        <w:t xml:space="preserve"> del panel </w:t>
+      </w:r>
+      <w:proofErr w:type="spellStart"/>
+      <w:r>
+        <w:rPr>
+          <w:b/>
+          <w:bCs/>
+          <w:color w:val="0070C0"/>
+        </w:rPr>
+        <w:t>Thingsboard</w:t>
+      </w:r>
+      <w:proofErr w:type="spellEnd"/>
     </w:p>
     <w:p>
       <w:pPr>
@@ -12551,7 +14463,7 @@
           <w:szCs w:val="20"/>
         </w:rPr>
       </w:pPr>
-      <w:hyperlink r:id="rId66" w:history="1">
+      <w:hyperlink r:id="rId68" w:history="1">
         <w:r>
           <w:rPr>
             <w:rStyle w:val="Hipervnculo"/>
@@ -13067,7 +14979,7 @@
         <w:rPr>
           <w:noProof/>
         </w:rPr>
-        <w:t xml:space="preserve">Portal de Transparencia UPM. (6 de 2 de 2023). </w:t>
+        <w:t xml:space="preserve">Future Electronics. (14 de 6 de 2023). </w:t>
       </w:r>
       <w:r>
         <w:rPr>
@@ -13075,13 +14987,13 @@
           <w:iCs/>
           <w:noProof/>
         </w:rPr>
-        <w:t>https://transparencia.upm.es</w:t>
+        <w:t>cdn.shopify.com</w:t>
       </w:r>
       <w:r>
         <w:rPr>
           <w:noProof/>
         </w:rPr>
-        <w:t>. Obtenido de https://transparencia.upm.es: https://transparencia.upm.es/personal/pdi/cv?idpdi=d6ed6bf23b71137205fd2d489de353d4c2218c2eff0f51e6dc0571ca9993af41</w:t>
+        <w:t>. Obtenido de cdn.shopify.com: https://cdn.shopify.com/s/files/1/0672/9409/files/5-40_to_5v_dc_step_down_with_display_and_usb_charger-HW-318-v6.pdf?v=1632493420</w:t>
       </w:r>
     </w:p>
     <w:p>
@@ -13096,7 +15008,7 @@
         <w:rPr>
           <w:noProof/>
         </w:rPr>
-        <w:t xml:space="preserve">Serrano López, A. (30 de 5 de 2023). </w:t>
+        <w:t xml:space="preserve">Portal de Transparencia UPM. (6 de 2 de 2023). </w:t>
       </w:r>
       <w:r>
         <w:rPr>
@@ -13104,13 +15016,13 @@
           <w:iCs/>
           <w:noProof/>
         </w:rPr>
-        <w:t>github.com</w:t>
+        <w:t>https://transparencia.upm.es</w:t>
       </w:r>
       <w:r>
         <w:rPr>
           <w:noProof/>
         </w:rPr>
-        <w:t>. Obtenido de github.com: https://github.com/tardisfromtornspace/TFG-AspiradO3/tree/master</w:t>
+        <w:t>. Obtenido de https://transparencia.upm.es: https://transparencia.upm.es/personal/pdi/cv?idpdi=d6ed6bf23b71137205fd2d489de353d4c2218c2eff0f51e6dc0571ca9993af41</w:t>
       </w:r>
     </w:p>
     <w:p>
@@ -13126,7 +15038,7 @@
           <w:noProof/>
         </w:rPr>
         <w:lastRenderedPageBreak/>
-        <w:t xml:space="preserve">Yagüe Panadero, A. (18 de 1 de 2023). </w:t>
+        <w:t xml:space="preserve">Serrano López, A. (30 de 5 de 2023). </w:t>
       </w:r>
       <w:r>
         <w:rPr>
@@ -13134,26 +15046,42 @@
           <w:iCs/>
           <w:noProof/>
         </w:rPr>
-        <w:t>www.etsisi.upm.es</w:t>
+        <w:t>github.com</w:t>
       </w:r>
       <w:r>
         <w:rPr>
           <w:noProof/>
         </w:rPr>
-        <w:t>. Obtenido de www.etsisi.upm.es: https://www.etsisi.upm.es/sites/default/files/programa_propio_etsisi_2023.pdf</w:t>
+        <w:t>. Obtenido de github.com: https://github.com/tardisfromtornspace/TFG-AspiradO3/tree/master</w:t>
       </w:r>
     </w:p>
     <w:p>
       <w:pPr>
-        <w:rPr>
-          <w:color w:val="0070C0"/>
-        </w:rPr>
-      </w:pPr>
-      <w:r>
-        <w:rPr>
-          <w:color w:val="0070C0"/>
-        </w:rPr>
-        <w:fldChar w:fldCharType="end"/>
+        <w:pStyle w:val="Bibliografa"/>
+        <w:ind w:left="720" w:hanging="720"/>
+        <w:rPr>
+          <w:noProof/>
+        </w:rPr>
+      </w:pPr>
+      <w:r>
+        <w:rPr>
+          <w:noProof/>
+        </w:rPr>
+        <w:t xml:space="preserve">Yagüe Panadero, A. (18 de 1 de 2023). </w:t>
+      </w:r>
+      <w:r>
+        <w:rPr>
+          <w:i/>
+          <w:iCs/>
+          <w:noProof/>
+        </w:rPr>
+        <w:t>www.etsisi.upm.es</w:t>
+      </w:r>
+      <w:r>
+        <w:rPr>
+          <w:noProof/>
+        </w:rPr>
+        <w:t>. Obtenido de www.etsisi.upm.es: https://www.etsisi.upm.es/sites/default/files/programa_propio_etsisi_2023.pdf</w:t>
       </w:r>
     </w:p>
     <w:p>
@@ -13162,9 +15090,22 @@
           <w:color w:val="0070C0"/>
         </w:rPr>
       </w:pPr>
+      <w:r>
+        <w:rPr>
+          <w:color w:val="0070C0"/>
+        </w:rPr>
+        <w:fldChar w:fldCharType="end"/>
+      </w:r>
     </w:p>
     <w:p>
       <w:pPr>
+        <w:rPr>
+          <w:color w:val="0070C0"/>
+        </w:rPr>
+      </w:pPr>
+    </w:p>
+    <w:p>
+      <w:pPr>
         <w:spacing w:after="120" w:line="360" w:lineRule="auto"/>
         <w:jc w:val="right"/>
         <w:rPr>
@@ -13190,7 +15131,14 @@
           <w:i/>
           <w:color w:val="0070C0"/>
         </w:rPr>
-        <w:t>12</w:t>
+        <w:t>1</w:t>
+      </w:r>
+      <w:r>
+        <w:rPr>
+          <w:i/>
+          <w:color w:val="0070C0"/>
+        </w:rPr>
+        <w:t>6</w:t>
       </w:r>
       <w:r>
         <w:rPr>
@@ -17732,7 +19680,7 @@
     <b:Month>2</b:Month>
     <b:Day>6</b:Day>
     <b:URL>https://transparencia.upm.es/personal/pdi/cv?idpdi=d6ed6bf23b71137205fd2d489de353d4c2218c2eff0f51e6dc0571ca9993af41</b:URL>
-    <b:RefOrder>6</b:RefOrder>
+    <b:RefOrder>7</b:RefOrder>
   </b:Source>
   <b:Source>
     <b:Tag>Eli23</b:Tag>
@@ -17749,7 +19697,7 @@
     <b:Month>5</b:Month>
     <b:Day>22</b:Day>
     <b:URL>https://www.elica.com/ES-es/magazine/guias/filtros-de-carbon-activado-de-la-campana-cuando-cambiarlos</b:URL>
-    <b:RefOrder>4</b:RefOrder>
+    <b:RefOrder>5</b:RefOrder>
   </b:Source>
   <b:Source>
     <b:Tag>DMH21</b:Tag>
@@ -17766,7 +19714,7 @@
     <b:Month>1</b:Month>
     <b:Day>31</b:Day>
     <b:URL>https://www.dmhvacrefrigeration.com/es/mantenimiento-recambio-filtros-hvac/</b:URL>
-    <b:RefOrder>5</b:RefOrder>
+    <b:RefOrder>6</b:RefOrder>
   </b:Source>
   <b:Source>
     <b:Tag>Ser23</b:Tag>
@@ -17812,11 +19760,28 @@
     <b:URL>https://docs.rs-online.com/5a70/0900766b81533fcf.pdf</b:URL>
     <b:RefOrder>3</b:RefOrder>
   </b:Source>
+  <b:Source>
+    <b:Tag>Fut23</b:Tag>
+    <b:SourceType>InternetSite</b:SourceType>
+    <b:Guid>{978D0026-654C-45E8-8E6B-D2B2B5D97603}</b:Guid>
+    <b:Author>
+      <b:Author>
+        <b:Corporate>Future Electronics</b:Corporate>
+      </b:Author>
+    </b:Author>
+    <b:Title>cdn.shopify.com</b:Title>
+    <b:InternetSiteTitle>cdn.shopify.com</b:InternetSiteTitle>
+    <b:Year>2023</b:Year>
+    <b:Month>6</b:Month>
+    <b:Day>14</b:Day>
+    <b:URL>https://cdn.shopify.com/s/files/1/0672/9409/files/5-40_to_5v_dc_step_down_with_display_and_usb_charger-HW-318-v6.pdf?v=1632493420</b:URL>
+    <b:RefOrder>4</b:RefOrder>
+  </b:Source>
 </b:Sources>
 </file>
 
 <file path=customXml/itemProps1.xml><?xml version="1.0" encoding="utf-8"?>
-<ds:datastoreItem xmlns:ds="http://schemas.openxmlformats.org/officeDocument/2006/customXml" ds:itemID="{179DA721-A002-4438-A207-CBD2B8688EDC}">
+<ds:datastoreItem xmlns:ds="http://schemas.openxmlformats.org/officeDocument/2006/customXml" ds:itemID="{F079EFA3-4552-4897-8371-B24550F4E259}">
   <ds:schemaRefs>
     <ds:schemaRef ds:uri="http://schemas.openxmlformats.org/officeDocument/2006/bibliography"/>
   </ds:schemaRefs>

</xml_diff>